<commit_message>
first draft of survey flow
</commit_message>
<xml_diff>
--- a/material/questionnaire.docx
+++ b/material/questionnaire.docx
@@ -48,6 +48,182 @@
       </w:r>
       <w:r>
         <w:t xml:space="preserve">.</w:t>
+      </w:r>
+    </w:p>
+    <w:p>
+      <w:pPr>
+        <w:pStyle w:val="Heading2"/>
+      </w:pPr>
+      <w:bookmarkStart w:id="22" w:name="survey-flow-overview"/>
+      <w:bookmarkEnd w:id="22"/>
+      <w:r>
+        <w:t xml:space="preserve">Survey Flow Overview</w:t>
+      </w:r>
+    </w:p>
+    <w:p>
+      <w:pPr>
+        <w:pStyle w:val="Compact"/>
+        <w:numPr>
+          <w:numId w:val="1001"/>
+          <w:ilvl w:val="0"/>
+        </w:numPr>
+      </w:pPr>
+      <w:r>
+        <w:t xml:space="preserve">Pre-Treatment measures:</w:t>
+      </w:r>
+    </w:p>
+    <w:p>
+      <w:pPr>
+        <w:pStyle w:val="Compact"/>
+        <w:numPr>
+          <w:numId w:val="1001"/>
+          <w:ilvl w:val="0"/>
+        </w:numPr>
+      </w:pPr>
+      <w:r>
+        <w:t xml:space="preserve">Media usage</w:t>
+      </w:r>
+    </w:p>
+    <w:p>
+      <w:pPr>
+        <w:pStyle w:val="Compact"/>
+        <w:numPr>
+          <w:numId w:val="1001"/>
+          <w:ilvl w:val="0"/>
+        </w:numPr>
+      </w:pPr>
+      <w:r>
+        <w:t xml:space="preserve">General ideology</w:t>
+      </w:r>
+    </w:p>
+    <w:p>
+      <w:pPr>
+        <w:pStyle w:val="Compact"/>
+        <w:numPr>
+          <w:numId w:val="1001"/>
+          <w:ilvl w:val="0"/>
+        </w:numPr>
+      </w:pPr>
+      <w:r>
+        <w:t xml:space="preserve">Basic immigration attitudes</w:t>
+      </w:r>
+    </w:p>
+    <w:p>
+      <w:pPr>
+        <w:pStyle w:val="Compact"/>
+        <w:numPr>
+          <w:numId w:val="1001"/>
+          <w:ilvl w:val="0"/>
+        </w:numPr>
+      </w:pPr>
+      <w:r>
+        <w:t xml:space="preserve">Perception of migrants’ contribution to economy</w:t>
+      </w:r>
+    </w:p>
+    <w:p>
+      <w:pPr>
+        <w:pStyle w:val="Compact"/>
+        <w:numPr>
+          <w:numId w:val="1001"/>
+          <w:ilvl w:val="0"/>
+        </w:numPr>
+      </w:pPr>
+      <w:r>
+        <w:t xml:space="preserve">Optional: Racial resentment and similar scales</w:t>
+      </w:r>
+    </w:p>
+    <w:p>
+      <w:pPr>
+        <w:pStyle w:val="Compact"/>
+        <w:numPr>
+          <w:numId w:val="1001"/>
+          <w:ilvl w:val="0"/>
+        </w:numPr>
+      </w:pPr>
+      <w:r>
+        <w:t xml:space="preserve">Experiment:</w:t>
+      </w:r>
+    </w:p>
+    <w:p>
+      <w:pPr>
+        <w:pStyle w:val="Compact"/>
+        <w:numPr>
+          <w:numId w:val="1001"/>
+          <w:ilvl w:val="0"/>
+        </w:numPr>
+      </w:pPr>
+      <w:r>
+        <w:t xml:space="preserve">First treatment: tweet (search/assigned X source X pro/con X RT ratio)</w:t>
+      </w:r>
+    </w:p>
+    <w:p>
+      <w:pPr>
+        <w:pStyle w:val="Compact"/>
+        <w:numPr>
+          <w:numId w:val="1001"/>
+          <w:ilvl w:val="0"/>
+        </w:numPr>
+      </w:pPr>
+      <w:r>
+        <w:t xml:space="preserve">First outcome: click on link or click on next?</w:t>
+      </w:r>
+    </w:p>
+    <w:p>
+      <w:pPr>
+        <w:pStyle w:val="Compact"/>
+        <w:numPr>
+          <w:numId w:val="1001"/>
+          <w:ilvl w:val="0"/>
+        </w:numPr>
+      </w:pPr>
+      <w:r>
+        <w:t xml:space="preserve">Second treatment: full article</w:t>
+      </w:r>
+    </w:p>
+    <w:p>
+      <w:pPr>
+        <w:pStyle w:val="Compact"/>
+        <w:numPr>
+          <w:numId w:val="1001"/>
+          <w:ilvl w:val="0"/>
+        </w:numPr>
+      </w:pPr>
+      <w:r>
+        <w:t xml:space="preserve">Remaining outcome measures: perception, attitudes, etc. (within-subject?)</w:t>
+      </w:r>
+    </w:p>
+    <w:p>
+      <w:pPr>
+        <w:pStyle w:val="Compact"/>
+        <w:numPr>
+          <w:numId w:val="1001"/>
+          <w:ilvl w:val="0"/>
+        </w:numPr>
+      </w:pPr>
+      <w:r>
+        <w:t xml:space="preserve">Post-treatment measures:</w:t>
+      </w:r>
+    </w:p>
+    <w:p>
+      <w:pPr>
+        <w:pStyle w:val="Compact"/>
+        <w:numPr>
+          <w:numId w:val="1001"/>
+          <w:ilvl w:val="0"/>
+        </w:numPr>
+      </w:pPr>
+      <w:r>
+        <w:t xml:space="preserve">Sociodemographics etc. (beware of post-treatment bias!)</w:t>
+      </w:r>
+    </w:p>
+    <w:p>
+      <w:pPr>
+        <w:pStyle w:val="Heading2"/>
+      </w:pPr>
+      <w:bookmarkStart w:id="23" w:name="detailed-question-wording"/>
+      <w:bookmarkEnd w:id="23"/>
+      <w:r>
+        <w:t xml:space="preserve">Detailed Question Wording</w:t>
       </w:r>
     </w:p>
     <w:sectPr/>
@@ -158,7 +334,7 @@
     </w:lvl>
   </w:abstractNum>
   <w:abstractNum w:abstractNumId="990">
-    <w:nsid w:val="c22b9bda"/>
+    <w:nsid w:val="bb3b8222"/>
     <w:multiLevelType w:val="multilevel"/>
     <w:lvl w:ilvl="0">
       <w:numFmt w:val="bullet"/>
@@ -229,6 +405,87 @@
     <w:lvl w:ilvl="6">
       <w:numFmt w:val="bullet"/>
       <w:lvlText w:val=" "/>
+      <w:lvlJc w:val="left"/>
+      <w:pPr>
+        <w:tabs>
+          <w:tab w:val="num" w:pos="4320"/>
+        </w:tabs>
+        <w:ind w:left="4800" w:hanging="480"/>
+      </w:pPr>
+    </w:lvl>
+  </w:abstractNum>
+  <w:abstractNum w:abstractNumId="991">
+    <w:nsid w:val="42a859a6"/>
+    <w:multiLevelType w:val="multilevel"/>
+    <w:lvl w:ilvl="0">
+      <w:numFmt w:val="bullet"/>
+      <w:lvlText w:val="•"/>
+      <w:lvlJc w:val="left"/>
+      <w:pPr>
+        <w:tabs>
+          <w:tab w:val="num" w:pos="0"/>
+        </w:tabs>
+        <w:ind w:left="480" w:hanging="480"/>
+      </w:pPr>
+    </w:lvl>
+    <w:lvl w:ilvl="1">
+      <w:numFmt w:val="bullet"/>
+      <w:lvlText w:val="–"/>
+      <w:lvlJc w:val="left"/>
+      <w:pPr>
+        <w:tabs>
+          <w:tab w:val="num" w:pos="720"/>
+        </w:tabs>
+        <w:ind w:left="1200" w:hanging="480"/>
+      </w:pPr>
+    </w:lvl>
+    <w:lvl w:ilvl="2">
+      <w:numFmt w:val="bullet"/>
+      <w:lvlText w:val="•"/>
+      <w:lvlJc w:val="left"/>
+      <w:pPr>
+        <w:tabs>
+          <w:tab w:val="num" w:pos="1440"/>
+        </w:tabs>
+        <w:ind w:left="1920" w:hanging="480"/>
+      </w:pPr>
+    </w:lvl>
+    <w:lvl w:ilvl="3">
+      <w:numFmt w:val="bullet"/>
+      <w:lvlText w:val="–"/>
+      <w:lvlJc w:val="left"/>
+      <w:pPr>
+        <w:tabs>
+          <w:tab w:val="num" w:pos="2160"/>
+        </w:tabs>
+        <w:ind w:left="2640" w:hanging="480"/>
+      </w:pPr>
+    </w:lvl>
+    <w:lvl w:ilvl="4">
+      <w:numFmt w:val="bullet"/>
+      <w:lvlText w:val="•"/>
+      <w:lvlJc w:val="left"/>
+      <w:pPr>
+        <w:tabs>
+          <w:tab w:val="num" w:pos="2880"/>
+        </w:tabs>
+        <w:ind w:left="3360" w:hanging="480"/>
+      </w:pPr>
+    </w:lvl>
+    <w:lvl w:ilvl="5">
+      <w:numFmt w:val="bullet"/>
+      <w:lvlText w:val="–"/>
+      <w:lvlJc w:val="left"/>
+      <w:pPr>
+        <w:tabs>
+          <w:tab w:val="num" w:pos="3600"/>
+        </w:tabs>
+        <w:ind w:left="4080" w:hanging="480"/>
+      </w:pPr>
+    </w:lvl>
+    <w:lvl w:ilvl="6">
+      <w:numFmt w:val="bullet"/>
+      <w:lvlText w:val="•"/>
       <w:lvlJc w:val="left"/>
       <w:pPr>
         <w:tabs>
@@ -243,6 +500,9 @@
   </w:num>
   <w:num w:numId="1000">
     <w:abstractNumId w:val="990"/>
+  </w:num>
+  <w:num w:numId="1001">
+    <w:abstractNumId w:val="991"/>
   </w:num>
 </w:numbering>
 </file>

</xml_diff>

<commit_message>
first set of pre-treatment immigration attitudes
</commit_message>
<xml_diff>
--- a/material/questionnaire.docx
+++ b/material/questionnaire.docx
@@ -20,10 +20,22 @@
         <w:rPr>
           <w:i/>
         </w:rPr>
-        <w:t xml:space="preserve">Note</w:t>
-      </w:r>
-      <w:r>
-        <w:t xml:space="preserve">: Only edit this file as</w:t>
+        <w:t xml:space="preserve">Notes</w:t>
+      </w:r>
+      <w:r>
+        <w:t xml:space="preserve">:</w:t>
+      </w:r>
+    </w:p>
+    <w:p>
+      <w:pPr>
+        <w:pStyle w:val="Compact"/>
+        <w:numPr>
+          <w:numId w:val="1001"/>
+          <w:ilvl w:val="0"/>
+        </w:numPr>
+      </w:pPr>
+      <w:r>
+        <w:t xml:space="preserve">Only edit this file as</w:t>
       </w:r>
       <w:r>
         <w:t xml:space="preserve"> </w:t>
@@ -52,6 +64,18 @@
     </w:p>
     <w:p>
       <w:pPr>
+        <w:pStyle w:val="Compact"/>
+        <w:numPr>
+          <w:numId w:val="1001"/>
+          <w:ilvl w:val="0"/>
+        </w:numPr>
+      </w:pPr>
+      <w:r>
+        <w:t xml:space="preserve">I used the material from Hopkins 2019 as an initial template for the survey questions, make sure to cite him in this context.</w:t>
+      </w:r>
+    </w:p>
+    <w:p>
+      <w:pPr>
         <w:pStyle w:val="Heading2"/>
       </w:pPr>
       <w:bookmarkStart w:id="22" w:name="survey-flow-overview"/>
@@ -64,19 +88,19 @@
       <w:pPr>
         <w:pStyle w:val="Compact"/>
         <w:numPr>
-          <w:numId w:val="1001"/>
-          <w:ilvl w:val="0"/>
-        </w:numPr>
-      </w:pPr>
-      <w:r>
-        <w:t xml:space="preserve">Pre-Treatment measures:</w:t>
-      </w:r>
-    </w:p>
-    <w:p>
-      <w:pPr>
-        <w:pStyle w:val="Compact"/>
-        <w:numPr>
-          <w:numId w:val="1001"/>
+          <w:numId w:val="1002"/>
+          <w:ilvl w:val="0"/>
+        </w:numPr>
+      </w:pPr>
+      <w:r>
+        <w:t xml:space="preserve">Pre-treatment measures:</w:t>
+      </w:r>
+    </w:p>
+    <w:p>
+      <w:pPr>
+        <w:pStyle w:val="Compact"/>
+        <w:numPr>
+          <w:numId w:val="1002"/>
           <w:ilvl w:val="0"/>
         </w:numPr>
       </w:pPr>
@@ -88,7 +112,7 @@
       <w:pPr>
         <w:pStyle w:val="Compact"/>
         <w:numPr>
-          <w:numId w:val="1001"/>
+          <w:numId w:val="1002"/>
           <w:ilvl w:val="0"/>
         </w:numPr>
       </w:pPr>
@@ -100,7 +124,7 @@
       <w:pPr>
         <w:pStyle w:val="Compact"/>
         <w:numPr>
-          <w:numId w:val="1001"/>
+          <w:numId w:val="1002"/>
           <w:ilvl w:val="0"/>
         </w:numPr>
       </w:pPr>
@@ -112,7 +136,7 @@
       <w:pPr>
         <w:pStyle w:val="Compact"/>
         <w:numPr>
-          <w:numId w:val="1001"/>
+          <w:numId w:val="1002"/>
           <w:ilvl w:val="0"/>
         </w:numPr>
       </w:pPr>
@@ -124,7 +148,7 @@
       <w:pPr>
         <w:pStyle w:val="Compact"/>
         <w:numPr>
-          <w:numId w:val="1001"/>
+          <w:numId w:val="1002"/>
           <w:ilvl w:val="0"/>
         </w:numPr>
       </w:pPr>
@@ -136,7 +160,7 @@
       <w:pPr>
         <w:pStyle w:val="Compact"/>
         <w:numPr>
-          <w:numId w:val="1001"/>
+          <w:numId w:val="1002"/>
           <w:ilvl w:val="0"/>
         </w:numPr>
       </w:pPr>
@@ -148,7 +172,7 @@
       <w:pPr>
         <w:pStyle w:val="Compact"/>
         <w:numPr>
-          <w:numId w:val="1001"/>
+          <w:numId w:val="1002"/>
           <w:ilvl w:val="0"/>
         </w:numPr>
       </w:pPr>
@@ -160,7 +184,7 @@
       <w:pPr>
         <w:pStyle w:val="Compact"/>
         <w:numPr>
-          <w:numId w:val="1001"/>
+          <w:numId w:val="1002"/>
           <w:ilvl w:val="0"/>
         </w:numPr>
       </w:pPr>
@@ -172,7 +196,7 @@
       <w:pPr>
         <w:pStyle w:val="Compact"/>
         <w:numPr>
-          <w:numId w:val="1001"/>
+          <w:numId w:val="1002"/>
           <w:ilvl w:val="0"/>
         </w:numPr>
       </w:pPr>
@@ -184,7 +208,7 @@
       <w:pPr>
         <w:pStyle w:val="Compact"/>
         <w:numPr>
-          <w:numId w:val="1001"/>
+          <w:numId w:val="1002"/>
           <w:ilvl w:val="0"/>
         </w:numPr>
       </w:pPr>
@@ -196,7 +220,7 @@
       <w:pPr>
         <w:pStyle w:val="Compact"/>
         <w:numPr>
-          <w:numId w:val="1001"/>
+          <w:numId w:val="1002"/>
           <w:ilvl w:val="0"/>
         </w:numPr>
       </w:pPr>
@@ -208,7 +232,7 @@
       <w:pPr>
         <w:pStyle w:val="Compact"/>
         <w:numPr>
-          <w:numId w:val="1001"/>
+          <w:numId w:val="1002"/>
           <w:ilvl w:val="0"/>
         </w:numPr>
       </w:pPr>
@@ -224,6 +248,1161 @@
       <w:bookmarkEnd w:id="23"/>
       <w:r>
         <w:t xml:space="preserve">Detailed Question Wording</w:t>
+      </w:r>
+    </w:p>
+    <w:p>
+      <w:pPr>
+        <w:pStyle w:val="FirstParagraph"/>
+      </w:pPr>
+      <w:r>
+        <w:rPr>
+          <w:i/>
+        </w:rPr>
+        <w:t xml:space="preserve">Note</w:t>
+      </w:r>
+      <w:r>
+        <w:t xml:space="preserve">: I just started collecting potential items, selection and ordering is by no means final.</w:t>
+      </w:r>
+    </w:p>
+    <w:p>
+      <w:pPr>
+        <w:pStyle w:val="Heading3"/>
+      </w:pPr>
+      <w:bookmarkStart w:id="24" w:name="pre-treatment-measures"/>
+      <w:bookmarkEnd w:id="24"/>
+      <w:r>
+        <w:t xml:space="preserve">Pre-treatment measures</w:t>
+      </w:r>
+    </w:p>
+    <w:p>
+      <w:pPr>
+        <w:pStyle w:val="Compact"/>
+        <w:numPr>
+          <w:numId w:val="1003"/>
+          <w:ilvl w:val="0"/>
+        </w:numPr>
+      </w:pPr>
+      <w:r>
+        <w:t xml:space="preserve">Were you born in the United States?</w:t>
+      </w:r>
+    </w:p>
+    <w:p>
+      <w:pPr>
+        <w:pStyle w:val="Compact"/>
+        <w:numPr>
+          <w:numId w:val="1004"/>
+          <w:ilvl w:val="0"/>
+        </w:numPr>
+      </w:pPr>
+      <w:r>
+        <w:t xml:space="preserve">Yes</w:t>
+      </w:r>
+    </w:p>
+    <w:p>
+      <w:pPr>
+        <w:pStyle w:val="Compact"/>
+        <w:numPr>
+          <w:numId w:val="1004"/>
+          <w:ilvl w:val="0"/>
+        </w:numPr>
+      </w:pPr>
+      <w:r>
+        <w:t xml:space="preserve">No [if no, as: When did you first arrive to live in the US?]</w:t>
+      </w:r>
+    </w:p>
+    <w:p>
+      <w:pPr>
+        <w:pStyle w:val="Compact"/>
+        <w:numPr>
+          <w:numId w:val="1005"/>
+          <w:ilvl w:val="0"/>
+        </w:numPr>
+      </w:pPr>
+      <w:r>
+        <w:t xml:space="preserve">Are you a veteran of the U.S. armed forces?</w:t>
+      </w:r>
+      <w:r>
+        <w:br w:type="textWrapping"/>
+      </w:r>
+    </w:p>
+    <w:p>
+      <w:pPr>
+        <w:pStyle w:val="Compact"/>
+        <w:numPr>
+          <w:numId w:val="1006"/>
+          <w:ilvl w:val="0"/>
+        </w:numPr>
+      </w:pPr>
+      <w:r>
+        <w:t xml:space="preserve">Yes</w:t>
+      </w:r>
+    </w:p>
+    <w:p>
+      <w:pPr>
+        <w:pStyle w:val="Compact"/>
+        <w:numPr>
+          <w:numId w:val="1006"/>
+          <w:ilvl w:val="0"/>
+        </w:numPr>
+      </w:pPr>
+      <w:r>
+        <w:t xml:space="preserve">No</w:t>
+      </w:r>
+    </w:p>
+    <w:p>
+      <w:pPr>
+        <w:pStyle w:val="Compact"/>
+        <w:numPr>
+          <w:numId w:val="1007"/>
+          <w:ilvl w:val="0"/>
+        </w:numPr>
+      </w:pPr>
+      <w:r>
+        <w:t xml:space="preserve">In your day-to-day life, how frequently do you see Hispanic/Latino immigrants in your community?</w:t>
+      </w:r>
+    </w:p>
+    <w:p>
+      <w:pPr>
+        <w:pStyle w:val="Compact"/>
+        <w:numPr>
+          <w:numId w:val="1008"/>
+          <w:ilvl w:val="0"/>
+        </w:numPr>
+      </w:pPr>
+      <w:r>
+        <w:t xml:space="preserve">Never or almost never</w:t>
+      </w:r>
+    </w:p>
+    <w:p>
+      <w:pPr>
+        <w:pStyle w:val="Compact"/>
+        <w:numPr>
+          <w:numId w:val="1008"/>
+          <w:ilvl w:val="0"/>
+        </w:numPr>
+      </w:pPr>
+      <w:r>
+        <w:t xml:space="preserve">Less than once a month</w:t>
+      </w:r>
+    </w:p>
+    <w:p>
+      <w:pPr>
+        <w:pStyle w:val="Compact"/>
+        <w:numPr>
+          <w:numId w:val="1008"/>
+          <w:ilvl w:val="0"/>
+        </w:numPr>
+      </w:pPr>
+      <w:r>
+        <w:t xml:space="preserve">1-3 times each month</w:t>
+      </w:r>
+    </w:p>
+    <w:p>
+      <w:pPr>
+        <w:pStyle w:val="Compact"/>
+        <w:numPr>
+          <w:numId w:val="1008"/>
+          <w:ilvl w:val="0"/>
+        </w:numPr>
+      </w:pPr>
+      <w:r>
+        <w:t xml:space="preserve">At least once a week</w:t>
+      </w:r>
+    </w:p>
+    <w:p>
+      <w:pPr>
+        <w:pStyle w:val="Compact"/>
+        <w:numPr>
+          <w:numId w:val="1008"/>
+          <w:ilvl w:val="0"/>
+        </w:numPr>
+      </w:pPr>
+      <w:r>
+        <w:t xml:space="preserve">Every day</w:t>
+      </w:r>
+    </w:p>
+    <w:p>
+      <w:pPr>
+        <w:pStyle w:val="Compact"/>
+        <w:numPr>
+          <w:numId w:val="1009"/>
+          <w:ilvl w:val="0"/>
+        </w:numPr>
+      </w:pPr>
+      <w:r>
+        <w:t xml:space="preserve">In your day-to-day life, how frequently do you have conversations with Hispanic/Latino immigrants?</w:t>
+      </w:r>
+    </w:p>
+    <w:p>
+      <w:pPr>
+        <w:pStyle w:val="Compact"/>
+        <w:numPr>
+          <w:numId w:val="1010"/>
+          <w:ilvl w:val="0"/>
+        </w:numPr>
+      </w:pPr>
+      <w:r>
+        <w:t xml:space="preserve">Never or almost never</w:t>
+      </w:r>
+    </w:p>
+    <w:p>
+      <w:pPr>
+        <w:pStyle w:val="Compact"/>
+        <w:numPr>
+          <w:numId w:val="1010"/>
+          <w:ilvl w:val="0"/>
+        </w:numPr>
+      </w:pPr>
+      <w:r>
+        <w:t xml:space="preserve">Less than once a month</w:t>
+      </w:r>
+    </w:p>
+    <w:p>
+      <w:pPr>
+        <w:pStyle w:val="Compact"/>
+        <w:numPr>
+          <w:numId w:val="1010"/>
+          <w:ilvl w:val="0"/>
+        </w:numPr>
+      </w:pPr>
+      <w:r>
+        <w:t xml:space="preserve">1-3 times each month</w:t>
+      </w:r>
+    </w:p>
+    <w:p>
+      <w:pPr>
+        <w:pStyle w:val="Compact"/>
+        <w:numPr>
+          <w:numId w:val="1010"/>
+          <w:ilvl w:val="0"/>
+        </w:numPr>
+      </w:pPr>
+      <w:r>
+        <w:t xml:space="preserve">At least once a week</w:t>
+      </w:r>
+    </w:p>
+    <w:p>
+      <w:pPr>
+        <w:pStyle w:val="Compact"/>
+        <w:numPr>
+          <w:numId w:val="1010"/>
+          <w:ilvl w:val="0"/>
+        </w:numPr>
+      </w:pPr>
+      <w:r>
+        <w:t xml:space="preserve">Every day</w:t>
+      </w:r>
+    </w:p>
+    <w:p>
+      <w:pPr>
+        <w:pStyle w:val="Compact"/>
+        <w:numPr>
+          <w:numId w:val="1011"/>
+          <w:ilvl w:val="0"/>
+        </w:numPr>
+      </w:pPr>
+      <w:r>
+        <w:t xml:space="preserve">In your day-to-day life, how frequently do you hear Spanish spoken?</w:t>
+      </w:r>
+    </w:p>
+    <w:p>
+      <w:pPr>
+        <w:pStyle w:val="Compact"/>
+        <w:numPr>
+          <w:numId w:val="1012"/>
+          <w:ilvl w:val="0"/>
+        </w:numPr>
+      </w:pPr>
+      <w:r>
+        <w:t xml:space="preserve">Never or almost never</w:t>
+      </w:r>
+    </w:p>
+    <w:p>
+      <w:pPr>
+        <w:pStyle w:val="Compact"/>
+        <w:numPr>
+          <w:numId w:val="1012"/>
+          <w:ilvl w:val="0"/>
+        </w:numPr>
+      </w:pPr>
+      <w:r>
+        <w:t xml:space="preserve">Less than once a month</w:t>
+      </w:r>
+    </w:p>
+    <w:p>
+      <w:pPr>
+        <w:pStyle w:val="Compact"/>
+        <w:numPr>
+          <w:numId w:val="1012"/>
+          <w:ilvl w:val="0"/>
+        </w:numPr>
+      </w:pPr>
+      <w:r>
+        <w:t xml:space="preserve">1-3 times each month</w:t>
+      </w:r>
+    </w:p>
+    <w:p>
+      <w:pPr>
+        <w:pStyle w:val="Compact"/>
+        <w:numPr>
+          <w:numId w:val="1012"/>
+          <w:ilvl w:val="0"/>
+        </w:numPr>
+      </w:pPr>
+      <w:r>
+        <w:t xml:space="preserve">At least once a week</w:t>
+      </w:r>
+    </w:p>
+    <w:p>
+      <w:pPr>
+        <w:pStyle w:val="Compact"/>
+        <w:numPr>
+          <w:numId w:val="1012"/>
+          <w:ilvl w:val="0"/>
+        </w:numPr>
+      </w:pPr>
+      <w:r>
+        <w:t xml:space="preserve">Every day</w:t>
+      </w:r>
+    </w:p>
+    <w:p>
+      <w:pPr>
+        <w:pStyle w:val="Compact"/>
+        <w:numPr>
+          <w:numId w:val="1013"/>
+          <w:ilvl w:val="0"/>
+        </w:numPr>
+      </w:pPr>
+      <w:r>
+        <w:t xml:space="preserve">About how many CLOSE FRIENDS do you have these days? These are people you feel at ease with, can talk to about private matters, or call on for help. Would you say that you have…?</w:t>
+      </w:r>
+    </w:p>
+    <w:p>
+      <w:pPr>
+        <w:pStyle w:val="Compact"/>
+        <w:numPr>
+          <w:numId w:val="1014"/>
+          <w:ilvl w:val="0"/>
+        </w:numPr>
+      </w:pPr>
+      <w:r>
+        <w:t xml:space="preserve">No close friends</w:t>
+      </w:r>
+    </w:p>
+    <w:p>
+      <w:pPr>
+        <w:pStyle w:val="Compact"/>
+        <w:numPr>
+          <w:numId w:val="1014"/>
+          <w:ilvl w:val="0"/>
+        </w:numPr>
+      </w:pPr>
+      <w:r>
+        <w:t xml:space="preserve">1-2 close friends</w:t>
+      </w:r>
+    </w:p>
+    <w:p>
+      <w:pPr>
+        <w:pStyle w:val="Compact"/>
+        <w:numPr>
+          <w:numId w:val="1014"/>
+          <w:ilvl w:val="0"/>
+        </w:numPr>
+      </w:pPr>
+      <w:r>
+        <w:t xml:space="preserve">3-5 close friends</w:t>
+      </w:r>
+    </w:p>
+    <w:p>
+      <w:pPr>
+        <w:pStyle w:val="Compact"/>
+        <w:numPr>
+          <w:numId w:val="1014"/>
+          <w:ilvl w:val="0"/>
+        </w:numPr>
+      </w:pPr>
+      <w:r>
+        <w:t xml:space="preserve">6-10 close friends</w:t>
+      </w:r>
+    </w:p>
+    <w:p>
+      <w:pPr>
+        <w:pStyle w:val="Compact"/>
+        <w:numPr>
+          <w:numId w:val="1014"/>
+          <w:ilvl w:val="0"/>
+        </w:numPr>
+      </w:pPr>
+      <w:r>
+        <w:t xml:space="preserve">More than 10 close friends</w:t>
+      </w:r>
+    </w:p>
+    <w:p>
+      <w:pPr>
+        <w:pStyle w:val="Compact"/>
+        <w:numPr>
+          <w:numId w:val="1015"/>
+          <w:ilvl w:val="0"/>
+        </w:numPr>
+      </w:pPr>
+      <w:r>
+        <w:t xml:space="preserve">Of these close friends, how many are Hispanic or Latino immigrants?</w:t>
+      </w:r>
+    </w:p>
+    <w:p>
+      <w:pPr>
+        <w:pStyle w:val="Compact"/>
+        <w:numPr>
+          <w:numId w:val="1016"/>
+          <w:ilvl w:val="0"/>
+        </w:numPr>
+      </w:pPr>
+      <w:r>
+        <w:t xml:space="preserve">None of my close friends</w:t>
+      </w:r>
+    </w:p>
+    <w:p>
+      <w:pPr>
+        <w:pStyle w:val="Compact"/>
+        <w:numPr>
+          <w:numId w:val="1016"/>
+          <w:ilvl w:val="0"/>
+        </w:numPr>
+      </w:pPr>
+      <w:r>
+        <w:t xml:space="preserve">1-2 of my close friends</w:t>
+      </w:r>
+    </w:p>
+    <w:p>
+      <w:pPr>
+        <w:pStyle w:val="Compact"/>
+        <w:numPr>
+          <w:numId w:val="1016"/>
+          <w:ilvl w:val="0"/>
+        </w:numPr>
+      </w:pPr>
+      <w:r>
+        <w:t xml:space="preserve">3-5 of my close friends</w:t>
+      </w:r>
+    </w:p>
+    <w:p>
+      <w:pPr>
+        <w:pStyle w:val="Compact"/>
+        <w:numPr>
+          <w:numId w:val="1016"/>
+          <w:ilvl w:val="0"/>
+        </w:numPr>
+      </w:pPr>
+      <w:r>
+        <w:t xml:space="preserve">6-10 of my close friends</w:t>
+      </w:r>
+    </w:p>
+    <w:p>
+      <w:pPr>
+        <w:pStyle w:val="Compact"/>
+        <w:numPr>
+          <w:numId w:val="1016"/>
+          <w:ilvl w:val="0"/>
+        </w:numPr>
+      </w:pPr>
+      <w:r>
+        <w:t xml:space="preserve">More than 10 of my close friends</w:t>
+      </w:r>
+    </w:p>
+    <w:p>
+      <w:pPr>
+        <w:pStyle w:val="Compact"/>
+        <w:numPr>
+          <w:numId w:val="1017"/>
+          <w:ilvl w:val="0"/>
+        </w:numPr>
+      </w:pPr>
+      <w:r>
+        <w:t xml:space="preserve">We are eager to learn what you think about various issues facing America today. Please tell us if you agree or disagree with the following statement:</w:t>
+      </w:r>
+    </w:p>
+    <w:p>
+      <w:pPr>
+        <w:pStyle w:val="FirstParagraph"/>
+      </w:pPr>
+      <w:r>
+        <w:rPr>
+          <w:i/>
+        </w:rPr>
+        <w:t xml:space="preserve">These days, I am afraid that the American way of life threatened.</w:t>
+      </w:r>
+    </w:p>
+    <w:p>
+      <w:pPr>
+        <w:pStyle w:val="BodyText"/>
+      </w:pPr>
+      <w:r>
+        <w:t xml:space="preserve">Do you agree strongly, agree somewhat, disagree somewhat, or disagree strongly?</w:t>
+      </w:r>
+    </w:p>
+    <w:p>
+      <w:pPr>
+        <w:pStyle w:val="Compact"/>
+        <w:numPr>
+          <w:numId w:val="1018"/>
+          <w:ilvl w:val="0"/>
+        </w:numPr>
+      </w:pPr>
+      <w:r>
+        <w:t xml:space="preserve">Disagree strongly</w:t>
+      </w:r>
+    </w:p>
+    <w:p>
+      <w:pPr>
+        <w:pStyle w:val="Compact"/>
+        <w:numPr>
+          <w:numId w:val="1018"/>
+          <w:ilvl w:val="0"/>
+        </w:numPr>
+      </w:pPr>
+      <w:r>
+        <w:t xml:space="preserve">Disagree somewhat</w:t>
+      </w:r>
+    </w:p>
+    <w:p>
+      <w:pPr>
+        <w:pStyle w:val="Compact"/>
+        <w:numPr>
+          <w:numId w:val="1018"/>
+          <w:ilvl w:val="0"/>
+        </w:numPr>
+      </w:pPr>
+      <w:r>
+        <w:t xml:space="preserve">Agree somewhat</w:t>
+      </w:r>
+    </w:p>
+    <w:p>
+      <w:pPr>
+        <w:pStyle w:val="Compact"/>
+        <w:numPr>
+          <w:numId w:val="1018"/>
+          <w:ilvl w:val="0"/>
+        </w:numPr>
+      </w:pPr>
+      <w:r>
+        <w:t xml:space="preserve">Agree strongly</w:t>
+      </w:r>
+    </w:p>
+    <w:p>
+      <w:pPr>
+        <w:pStyle w:val="Compact"/>
+        <w:numPr>
+          <w:numId w:val="1019"/>
+          <w:ilvl w:val="0"/>
+        </w:numPr>
+      </w:pPr>
+      <w:r>
+        <w:t xml:space="preserve">Do you think the number of immigrants from foreign countries who are permitted to come to the United States to live should be…?</w:t>
+      </w:r>
+      <w:r>
+        <w:br w:type="textWrapping"/>
+      </w:r>
+    </w:p>
+    <w:p>
+      <w:pPr>
+        <w:pStyle w:val="Compact"/>
+        <w:numPr>
+          <w:numId w:val="1020"/>
+          <w:ilvl w:val="0"/>
+        </w:numPr>
+      </w:pPr>
+      <w:r>
+        <w:t xml:space="preserve">Decreased a lot</w:t>
+      </w:r>
+    </w:p>
+    <w:p>
+      <w:pPr>
+        <w:pStyle w:val="Compact"/>
+        <w:numPr>
+          <w:numId w:val="1020"/>
+          <w:ilvl w:val="0"/>
+        </w:numPr>
+      </w:pPr>
+      <w:r>
+        <w:t xml:space="preserve">Decreased a little</w:t>
+      </w:r>
+    </w:p>
+    <w:p>
+      <w:pPr>
+        <w:pStyle w:val="Compact"/>
+        <w:numPr>
+          <w:numId w:val="1020"/>
+          <w:ilvl w:val="0"/>
+        </w:numPr>
+      </w:pPr>
+      <w:r>
+        <w:t xml:space="preserve">Left the same</w:t>
+      </w:r>
+    </w:p>
+    <w:p>
+      <w:pPr>
+        <w:pStyle w:val="Compact"/>
+        <w:numPr>
+          <w:numId w:val="1020"/>
+          <w:ilvl w:val="0"/>
+        </w:numPr>
+      </w:pPr>
+      <w:r>
+        <w:t xml:space="preserve">Increased a little</w:t>
+      </w:r>
+    </w:p>
+    <w:p>
+      <w:pPr>
+        <w:pStyle w:val="Compact"/>
+        <w:numPr>
+          <w:numId w:val="1020"/>
+          <w:ilvl w:val="0"/>
+        </w:numPr>
+      </w:pPr>
+      <w:r>
+        <w:t xml:space="preserve">Increased a lot</w:t>
+      </w:r>
+    </w:p>
+    <w:p>
+      <w:pPr>
+        <w:pStyle w:val="Compact"/>
+        <w:numPr>
+          <w:numId w:val="1021"/>
+          <w:ilvl w:val="0"/>
+        </w:numPr>
+      </w:pPr>
+      <w:r>
+        <w:t xml:space="preserve">How likely is it that the immigrants currently coming into the U.S. will take jobs away from people already here?</w:t>
+      </w:r>
+    </w:p>
+    <w:p>
+      <w:pPr>
+        <w:pStyle w:val="Compact"/>
+        <w:numPr>
+          <w:numId w:val="1022"/>
+          <w:ilvl w:val="0"/>
+        </w:numPr>
+      </w:pPr>
+      <w:r>
+        <w:t xml:space="preserve">Not at all likely</w:t>
+      </w:r>
+    </w:p>
+    <w:p>
+      <w:pPr>
+        <w:pStyle w:val="Compact"/>
+        <w:numPr>
+          <w:numId w:val="1022"/>
+          <w:ilvl w:val="0"/>
+        </w:numPr>
+      </w:pPr>
+      <w:r>
+        <w:t xml:space="preserve">Somewhat likely</w:t>
+      </w:r>
+    </w:p>
+    <w:p>
+      <w:pPr>
+        <w:pStyle w:val="Compact"/>
+        <w:numPr>
+          <w:numId w:val="1022"/>
+          <w:ilvl w:val="0"/>
+        </w:numPr>
+      </w:pPr>
+      <w:r>
+        <w:t xml:space="preserve">Very likely</w:t>
+      </w:r>
+    </w:p>
+    <w:p>
+      <w:pPr>
+        <w:pStyle w:val="Compact"/>
+        <w:numPr>
+          <w:numId w:val="1022"/>
+          <w:ilvl w:val="0"/>
+        </w:numPr>
+      </w:pPr>
+      <w:r>
+        <w:t xml:space="preserve">Extremely likely</w:t>
+      </w:r>
+    </w:p>
+    <w:p>
+      <w:pPr>
+        <w:pStyle w:val="Compact"/>
+        <w:numPr>
+          <w:numId w:val="1023"/>
+          <w:ilvl w:val="0"/>
+        </w:numPr>
+      </w:pPr>
+      <w:r>
+        <w:t xml:space="preserve">How likely is it that current and future immigration will threaten the American way of life?</w:t>
+      </w:r>
+    </w:p>
+    <w:p>
+      <w:pPr>
+        <w:pStyle w:val="Compact"/>
+        <w:numPr>
+          <w:numId w:val="1024"/>
+          <w:ilvl w:val="0"/>
+        </w:numPr>
+      </w:pPr>
+      <w:r>
+        <w:t xml:space="preserve">Not at all likely</w:t>
+      </w:r>
+    </w:p>
+    <w:p>
+      <w:pPr>
+        <w:pStyle w:val="Compact"/>
+        <w:numPr>
+          <w:numId w:val="1024"/>
+          <w:ilvl w:val="0"/>
+        </w:numPr>
+      </w:pPr>
+      <w:r>
+        <w:t xml:space="preserve">Somewhat likely</w:t>
+      </w:r>
+    </w:p>
+    <w:p>
+      <w:pPr>
+        <w:pStyle w:val="Compact"/>
+        <w:numPr>
+          <w:numId w:val="1024"/>
+          <w:ilvl w:val="0"/>
+        </w:numPr>
+      </w:pPr>
+      <w:r>
+        <w:t xml:space="preserve">Very likely</w:t>
+      </w:r>
+    </w:p>
+    <w:p>
+      <w:pPr>
+        <w:pStyle w:val="Compact"/>
+        <w:numPr>
+          <w:numId w:val="1024"/>
+          <w:ilvl w:val="0"/>
+        </w:numPr>
+      </w:pPr>
+      <w:r>
+        <w:t xml:space="preserve">Extremely likely</w:t>
+      </w:r>
+    </w:p>
+    <w:p>
+      <w:pPr>
+        <w:pStyle w:val="Compact"/>
+        <w:numPr>
+          <w:numId w:val="1025"/>
+          <w:ilvl w:val="0"/>
+        </w:numPr>
+      </w:pPr>
+      <w:r>
+        <w:t xml:space="preserve">Please tell us if you agree or disagree with the following statement:</w:t>
+      </w:r>
+    </w:p>
+    <w:p>
+      <w:pPr>
+        <w:pStyle w:val="FirstParagraph"/>
+      </w:pPr>
+      <w:r>
+        <w:rPr>
+          <w:i/>
+        </w:rPr>
+        <w:t xml:space="preserve">As a result of more immigrants coming to [your community / this country], taxes will rise.</w:t>
+      </w:r>
+    </w:p>
+    <w:p>
+      <w:pPr>
+        <w:pStyle w:val="BodyText"/>
+      </w:pPr>
+      <w:r>
+        <w:t xml:space="preserve">Would you say you agree strongly, agree somewhat, disagree somewhat, or disagree strongly?</w:t>
+      </w:r>
+    </w:p>
+    <w:p>
+      <w:pPr>
+        <w:pStyle w:val="Compact"/>
+        <w:numPr>
+          <w:numId w:val="1026"/>
+          <w:ilvl w:val="0"/>
+        </w:numPr>
+      </w:pPr>
+      <w:r>
+        <w:t xml:space="preserve">Disagree strongly</w:t>
+      </w:r>
+    </w:p>
+    <w:p>
+      <w:pPr>
+        <w:pStyle w:val="Compact"/>
+        <w:numPr>
+          <w:numId w:val="1026"/>
+          <w:ilvl w:val="0"/>
+        </w:numPr>
+      </w:pPr>
+      <w:r>
+        <w:t xml:space="preserve">Disagree somewhat</w:t>
+      </w:r>
+    </w:p>
+    <w:p>
+      <w:pPr>
+        <w:pStyle w:val="Compact"/>
+        <w:numPr>
+          <w:numId w:val="1026"/>
+          <w:ilvl w:val="0"/>
+        </w:numPr>
+      </w:pPr>
+      <w:r>
+        <w:t xml:space="preserve">Agree somewhat</w:t>
+      </w:r>
+    </w:p>
+    <w:p>
+      <w:pPr>
+        <w:pStyle w:val="Compact"/>
+        <w:numPr>
+          <w:numId w:val="1026"/>
+          <w:ilvl w:val="0"/>
+        </w:numPr>
+      </w:pPr>
+      <w:r>
+        <w:t xml:space="preserve">Agree strongly</w:t>
+      </w:r>
+    </w:p>
+    <w:p>
+      <w:pPr>
+        <w:pStyle w:val="Compact"/>
+        <w:numPr>
+          <w:numId w:val="1027"/>
+          <w:ilvl w:val="0"/>
+        </w:numPr>
+      </w:pPr>
+      <w:r>
+        <w:t xml:space="preserve">Please tell us if you agree or disagree with the following statement:</w:t>
+      </w:r>
+    </w:p>
+    <w:p>
+      <w:pPr>
+        <w:pStyle w:val="FirstParagraph"/>
+      </w:pPr>
+      <w:r>
+        <w:rPr>
+          <w:i/>
+        </w:rPr>
+        <w:t xml:space="preserve">As a result of more immigrants coming to [your community / this country], violence and crime will increase.</w:t>
+      </w:r>
+    </w:p>
+    <w:p>
+      <w:pPr>
+        <w:pStyle w:val="BodyText"/>
+      </w:pPr>
+      <w:r>
+        <w:t xml:space="preserve">Would you say you agree strongly, agree somewhat, disagree somewhat, or disagree strongly?</w:t>
+      </w:r>
+    </w:p>
+    <w:p>
+      <w:pPr>
+        <w:pStyle w:val="Compact"/>
+        <w:numPr>
+          <w:numId w:val="1028"/>
+          <w:ilvl w:val="0"/>
+        </w:numPr>
+      </w:pPr>
+      <w:r>
+        <w:t xml:space="preserve">Disagree strongly</w:t>
+      </w:r>
+    </w:p>
+    <w:p>
+      <w:pPr>
+        <w:pStyle w:val="Compact"/>
+        <w:numPr>
+          <w:numId w:val="1028"/>
+          <w:ilvl w:val="0"/>
+        </w:numPr>
+      </w:pPr>
+      <w:r>
+        <w:t xml:space="preserve">Disagree somewhat</w:t>
+      </w:r>
+    </w:p>
+    <w:p>
+      <w:pPr>
+        <w:pStyle w:val="Compact"/>
+        <w:numPr>
+          <w:numId w:val="1028"/>
+          <w:ilvl w:val="0"/>
+        </w:numPr>
+      </w:pPr>
+      <w:r>
+        <w:t xml:space="preserve">Agree somewhat</w:t>
+      </w:r>
+    </w:p>
+    <w:p>
+      <w:pPr>
+        <w:pStyle w:val="Compact"/>
+        <w:numPr>
+          <w:numId w:val="1028"/>
+          <w:ilvl w:val="0"/>
+        </w:numPr>
+      </w:pPr>
+      <w:r>
+        <w:t xml:space="preserve">Agree strongly</w:t>
+      </w:r>
+    </w:p>
+    <w:p>
+      <w:pPr>
+        <w:pStyle w:val="Compact"/>
+        <w:numPr>
+          <w:numId w:val="1029"/>
+          <w:ilvl w:val="0"/>
+        </w:numPr>
+      </w:pPr>
+      <w:r>
+        <w:t xml:space="preserve">Please tell us if you agree or disagree with the following statement:</w:t>
+      </w:r>
+    </w:p>
+    <w:p>
+      <w:pPr>
+        <w:pStyle w:val="FirstParagraph"/>
+      </w:pPr>
+      <w:r>
+        <w:rPr>
+          <w:i/>
+        </w:rPr>
+        <w:t xml:space="preserve">[Illegal immigrants / Immigrants / Legal immigrants] could take jobs from people who are already here.</w:t>
+      </w:r>
+    </w:p>
+    <w:p>
+      <w:pPr>
+        <w:pStyle w:val="BodyText"/>
+      </w:pPr>
+      <w:r>
+        <w:t xml:space="preserve">Would you say you agree strongly, agree somewhat, disagree somewhat, or disagree strongly?</w:t>
+      </w:r>
+    </w:p>
+    <w:p>
+      <w:pPr>
+        <w:pStyle w:val="Compact"/>
+        <w:numPr>
+          <w:numId w:val="1030"/>
+          <w:ilvl w:val="0"/>
+        </w:numPr>
+      </w:pPr>
+      <w:r>
+        <w:t xml:space="preserve">Disagree strongly</w:t>
+      </w:r>
+    </w:p>
+    <w:p>
+      <w:pPr>
+        <w:pStyle w:val="Compact"/>
+        <w:numPr>
+          <w:numId w:val="1030"/>
+          <w:ilvl w:val="0"/>
+        </w:numPr>
+      </w:pPr>
+      <w:r>
+        <w:t xml:space="preserve">Disagree somewhat</w:t>
+      </w:r>
+    </w:p>
+    <w:p>
+      <w:pPr>
+        <w:pStyle w:val="Compact"/>
+        <w:numPr>
+          <w:numId w:val="1030"/>
+          <w:ilvl w:val="0"/>
+        </w:numPr>
+      </w:pPr>
+      <w:r>
+        <w:t xml:space="preserve">Agree somewhat</w:t>
+      </w:r>
+    </w:p>
+    <w:p>
+      <w:pPr>
+        <w:pStyle w:val="Compact"/>
+        <w:numPr>
+          <w:numId w:val="1030"/>
+          <w:ilvl w:val="0"/>
+        </w:numPr>
+      </w:pPr>
+      <w:r>
+        <w:t xml:space="preserve">Agree strongly</w:t>
+      </w:r>
+    </w:p>
+    <w:p>
+      <w:pPr>
+        <w:pStyle w:val="Compact"/>
+        <w:numPr>
+          <w:numId w:val="1031"/>
+          <w:ilvl w:val="0"/>
+        </w:numPr>
+      </w:pPr>
+      <w:r>
+        <w:rPr>
+          <w:i/>
+        </w:rPr>
+        <w:t xml:space="preserve">Immigration estimate</w:t>
+      </w:r>
+      <w:r>
+        <w:t xml:space="preserve">: Out of every 100 people living in the United States, how many do you think were born outside of the country? [Response is given in textbox; only responses 0-100 are allowed. Don’t know option is also provided.]</w:t>
+      </w:r>
+    </w:p>
+    <w:p>
+      <w:pPr>
+        <w:pStyle w:val="Compact"/>
+        <w:numPr>
+          <w:numId w:val="1031"/>
+          <w:ilvl w:val="0"/>
+        </w:numPr>
+      </w:pPr>
+      <w:r>
+        <w:t xml:space="preserve">0-100 &lt;response entered in textbox&gt;</w:t>
+      </w:r>
+    </w:p>
+    <w:p>
+      <w:pPr>
+        <w:numPr>
+          <w:numId w:val="1031"/>
+          <w:ilvl w:val="0"/>
+        </w:numPr>
+      </w:pPr>
+      <w:r>
+        <w:t xml:space="preserve">999 Don’t know</w:t>
+      </w:r>
+    </w:p>
+    <w:p>
+      <w:pPr>
+        <w:pStyle w:val="Compact"/>
+        <w:numPr>
+          <w:numId w:val="1031"/>
+          <w:ilvl w:val="0"/>
+        </w:numPr>
+      </w:pPr>
+      <w:r>
+        <w:t xml:space="preserve">Do you think the number of immigrants from foreign countries who are permitted to come to the United States to live should be…?</w:t>
+      </w:r>
+      <w:r>
+        <w:br w:type="textWrapping"/>
+      </w:r>
+    </w:p>
+    <w:p>
+      <w:pPr>
+        <w:pStyle w:val="Compact"/>
+        <w:numPr>
+          <w:numId w:val="1032"/>
+          <w:ilvl w:val="0"/>
+        </w:numPr>
+      </w:pPr>
+      <w:r>
+        <w:t xml:space="preserve">Increased a lot</w:t>
+      </w:r>
+    </w:p>
+    <w:p>
+      <w:pPr>
+        <w:pStyle w:val="Compact"/>
+        <w:numPr>
+          <w:numId w:val="1032"/>
+          <w:ilvl w:val="0"/>
+        </w:numPr>
+      </w:pPr>
+      <w:r>
+        <w:t xml:space="preserve">Increased a little</w:t>
+      </w:r>
+    </w:p>
+    <w:p>
+      <w:pPr>
+        <w:pStyle w:val="Compact"/>
+        <w:numPr>
+          <w:numId w:val="1032"/>
+          <w:ilvl w:val="0"/>
+        </w:numPr>
+      </w:pPr>
+      <w:r>
+        <w:t xml:space="preserve">Left the same</w:t>
+      </w:r>
+    </w:p>
+    <w:p>
+      <w:pPr>
+        <w:pStyle w:val="Compact"/>
+        <w:numPr>
+          <w:numId w:val="1032"/>
+          <w:ilvl w:val="0"/>
+        </w:numPr>
+      </w:pPr>
+      <w:r>
+        <w:t xml:space="preserve">Decreased a little</w:t>
+      </w:r>
+    </w:p>
+    <w:p>
+      <w:pPr>
+        <w:pStyle w:val="Compact"/>
+        <w:numPr>
+          <w:numId w:val="1032"/>
+          <w:ilvl w:val="0"/>
+        </w:numPr>
+      </w:pPr>
+      <w:r>
+        <w:t xml:space="preserve">Decreased a lot</w:t>
+      </w:r>
+    </w:p>
+    <w:p>
+      <w:pPr>
+        <w:pStyle w:val="Compact"/>
+        <w:numPr>
+          <w:numId w:val="1033"/>
+          <w:ilvl w:val="0"/>
+        </w:numPr>
+      </w:pPr>
+      <w:r>
+        <w:t xml:space="preserve">Most people who come to live in the U.S. work and pay taxes. They also use health and social services. On balance, do you think people who come here take out more than they put in or put in more than they take out?</w:t>
+      </w:r>
+    </w:p>
+    <w:p>
+      <w:pPr>
+        <w:numPr>
+          <w:numId w:val="1033"/>
+          <w:ilvl w:val="0"/>
+        </w:numPr>
+      </w:pPr>
+      <w:r>
+        <w:t xml:space="preserve">0 (Generally take out more) - 10 (Generally put in more) &amp; 99 (DK)</w:t>
+      </w:r>
+    </w:p>
+    <w:p>
+      <w:pPr>
+        <w:pStyle w:val="Compact"/>
+        <w:numPr>
+          <w:numId w:val="1033"/>
+          <w:ilvl w:val="0"/>
+        </w:numPr>
+      </w:pPr>
+      <w:r>
+        <w:t xml:space="preserve">And would you say that America’s cultural life is generally undermined or enriched by people coming to live here from other countries?</w:t>
+      </w:r>
+    </w:p>
+    <w:p>
+      <w:pPr>
+        <w:numPr>
+          <w:numId w:val="1033"/>
+          <w:ilvl w:val="0"/>
+        </w:numPr>
+      </w:pPr>
+      <w:r>
+        <w:t xml:space="preserve">0 (Cultural life undermined) - 10 (Cultural life enriched) &amp; 99 (DK)</w:t>
+      </w:r>
+    </w:p>
+    <w:p>
+      <w:pPr>
+        <w:pStyle w:val="Compact"/>
+        <w:numPr>
+          <w:numId w:val="1033"/>
+          <w:ilvl w:val="0"/>
+        </w:numPr>
+      </w:pPr>
+      <w:r>
+        <w:t xml:space="preserve">In general, do you think that America’s crime problems are made worse or better by people coming to live here from other countries?</w:t>
+      </w:r>
+    </w:p>
+    <w:p>
+      <w:pPr>
+        <w:numPr>
+          <w:numId w:val="1033"/>
+          <w:ilvl w:val="0"/>
+        </w:numPr>
+      </w:pPr>
+      <w:r>
+        <w:t xml:space="preserve">0 (Made worse) - 10 (Made better) &amp; 99 (DK)</w:t>
       </w:r>
     </w:p>
     <w:sectPr/>
@@ -334,7 +1513,7 @@
     </w:lvl>
   </w:abstractNum>
   <w:abstractNum w:abstractNumId="990">
-    <w:nsid w:val="bb3b8222"/>
+    <w:nsid w:val="de2657d0"/>
     <w:multiLevelType w:val="multilevel"/>
     <w:lvl w:ilvl="0">
       <w:numFmt w:val="bullet"/>
@@ -415,7 +1594,7 @@
     </w:lvl>
   </w:abstractNum>
   <w:abstractNum w:abstractNumId="991">
-    <w:nsid w:val="42a859a6"/>
+    <w:nsid w:val="fe8bc53c"/>
     <w:multiLevelType w:val="multilevel"/>
     <w:lvl w:ilvl="0">
       <w:numFmt w:val="bullet"/>
@@ -495,6 +1674,94 @@
       </w:pPr>
     </w:lvl>
   </w:abstractNum>
+  <w:abstractNum w:abstractNumId="99421">
+    <w:nsid w:val="5f121d4c"/>
+    <w:multiLevelType w:val="multilevel"/>
+    <w:lvl w:ilvl="0">
+      <w:start w:val="1"/>
+      <w:numFmt w:val="decimal"/>
+      <w:lvlText w:val="%1)"/>
+      <w:lvlJc w:val="left"/>
+      <w:pPr>
+        <w:tabs>
+          <w:tab w:val="num" w:pos="0"/>
+        </w:tabs>
+        <w:ind w:left="480" w:hanging="480"/>
+      </w:pPr>
+    </w:lvl>
+    <w:lvl w:ilvl="1">
+      <w:start w:val="1"/>
+      <w:numFmt w:val="decimal"/>
+      <w:lvlText w:val="%2)"/>
+      <w:lvlJc w:val="left"/>
+      <w:pPr>
+        <w:tabs>
+          <w:tab w:val="num" w:pos="720"/>
+        </w:tabs>
+        <w:ind w:left="1200" w:hanging="480"/>
+      </w:pPr>
+    </w:lvl>
+    <w:lvl w:ilvl="2">
+      <w:start w:val="1"/>
+      <w:numFmt w:val="decimal"/>
+      <w:lvlText w:val="%3)"/>
+      <w:lvlJc w:val="left"/>
+      <w:pPr>
+        <w:tabs>
+          <w:tab w:val="num" w:pos="1440"/>
+        </w:tabs>
+        <w:ind w:left="1920" w:hanging="480"/>
+      </w:pPr>
+    </w:lvl>
+    <w:lvl w:ilvl="3">
+      <w:start w:val="1"/>
+      <w:numFmt w:val="decimal"/>
+      <w:lvlText w:val="%4)"/>
+      <w:lvlJc w:val="left"/>
+      <w:pPr>
+        <w:tabs>
+          <w:tab w:val="num" w:pos="2160"/>
+        </w:tabs>
+        <w:ind w:left="2640" w:hanging="480"/>
+      </w:pPr>
+    </w:lvl>
+    <w:lvl w:ilvl="4">
+      <w:start w:val="1"/>
+      <w:numFmt w:val="decimal"/>
+      <w:lvlText w:val="%5)"/>
+      <w:lvlJc w:val="left"/>
+      <w:pPr>
+        <w:tabs>
+          <w:tab w:val="num" w:pos="2880"/>
+        </w:tabs>
+        <w:ind w:left="3360" w:hanging="480"/>
+      </w:pPr>
+    </w:lvl>
+    <w:lvl w:ilvl="5">
+      <w:start w:val="1"/>
+      <w:numFmt w:val="decimal"/>
+      <w:lvlText w:val="%6)"/>
+      <w:lvlJc w:val="left"/>
+      <w:pPr>
+        <w:tabs>
+          <w:tab w:val="num" w:pos="3600"/>
+        </w:tabs>
+        <w:ind w:left="4080" w:hanging="480"/>
+      </w:pPr>
+    </w:lvl>
+    <w:lvl w:ilvl="6">
+      <w:start w:val="1"/>
+      <w:numFmt w:val="decimal"/>
+      <w:lvlText w:val="%7)"/>
+      <w:lvlJc w:val="left"/>
+      <w:pPr>
+        <w:tabs>
+          <w:tab w:val="num" w:pos="4320"/>
+        </w:tabs>
+        <w:ind w:left="4800" w:hanging="480"/>
+      </w:pPr>
+    </w:lvl>
+  </w:abstractNum>
   <w:num w:numId="1">
     <w:abstractNumId w:val="0"/>
   </w:num>
@@ -502,6 +1769,417 @@
     <w:abstractNumId w:val="990"/>
   </w:num>
   <w:num w:numId="1001">
+    <w:abstractNumId w:val="991"/>
+  </w:num>
+  <w:num w:numId="1002">
+    <w:abstractNumId w:val="991"/>
+  </w:num>
+  <w:num w:numId="1003">
+    <w:abstractNumId w:val="991"/>
+  </w:num>
+  <w:num w:numId="1004">
+    <w:abstractNumId w:val="99421"/>
+    <w:lvlOverride w:ilvl="0">
+      <w:startOverride w:val="1"/>
+    </w:lvlOverride>
+    <w:lvlOverride w:ilvl="1">
+      <w:startOverride w:val="1"/>
+    </w:lvlOverride>
+    <w:lvlOverride w:ilvl="2">
+      <w:startOverride w:val="1"/>
+    </w:lvlOverride>
+    <w:lvlOverride w:ilvl="3">
+      <w:startOverride w:val="1"/>
+    </w:lvlOverride>
+    <w:lvlOverride w:ilvl="4">
+      <w:startOverride w:val="1"/>
+    </w:lvlOverride>
+    <w:lvlOverride w:ilvl="5">
+      <w:startOverride w:val="1"/>
+    </w:lvlOverride>
+    <w:lvlOverride w:ilvl="6">
+      <w:startOverride w:val="1"/>
+    </w:lvlOverride>
+  </w:num>
+  <w:num w:numId="1005">
+    <w:abstractNumId w:val="991"/>
+  </w:num>
+  <w:num w:numId="1006">
+    <w:abstractNumId w:val="99421"/>
+    <w:lvlOverride w:ilvl="0">
+      <w:startOverride w:val="1"/>
+    </w:lvlOverride>
+    <w:lvlOverride w:ilvl="1">
+      <w:startOverride w:val="1"/>
+    </w:lvlOverride>
+    <w:lvlOverride w:ilvl="2">
+      <w:startOverride w:val="1"/>
+    </w:lvlOverride>
+    <w:lvlOverride w:ilvl="3">
+      <w:startOverride w:val="1"/>
+    </w:lvlOverride>
+    <w:lvlOverride w:ilvl="4">
+      <w:startOverride w:val="1"/>
+    </w:lvlOverride>
+    <w:lvlOverride w:ilvl="5">
+      <w:startOverride w:val="1"/>
+    </w:lvlOverride>
+    <w:lvlOverride w:ilvl="6">
+      <w:startOverride w:val="1"/>
+    </w:lvlOverride>
+  </w:num>
+  <w:num w:numId="1007">
+    <w:abstractNumId w:val="991"/>
+  </w:num>
+  <w:num w:numId="1008">
+    <w:abstractNumId w:val="99421"/>
+    <w:lvlOverride w:ilvl="0">
+      <w:startOverride w:val="1"/>
+    </w:lvlOverride>
+    <w:lvlOverride w:ilvl="1">
+      <w:startOverride w:val="1"/>
+    </w:lvlOverride>
+    <w:lvlOverride w:ilvl="2">
+      <w:startOverride w:val="1"/>
+    </w:lvlOverride>
+    <w:lvlOverride w:ilvl="3">
+      <w:startOverride w:val="1"/>
+    </w:lvlOverride>
+    <w:lvlOverride w:ilvl="4">
+      <w:startOverride w:val="1"/>
+    </w:lvlOverride>
+    <w:lvlOverride w:ilvl="5">
+      <w:startOverride w:val="1"/>
+    </w:lvlOverride>
+    <w:lvlOverride w:ilvl="6">
+      <w:startOverride w:val="1"/>
+    </w:lvlOverride>
+  </w:num>
+  <w:num w:numId="1009">
+    <w:abstractNumId w:val="991"/>
+  </w:num>
+  <w:num w:numId="1010">
+    <w:abstractNumId w:val="99421"/>
+    <w:lvlOverride w:ilvl="0">
+      <w:startOverride w:val="1"/>
+    </w:lvlOverride>
+    <w:lvlOverride w:ilvl="1">
+      <w:startOverride w:val="1"/>
+    </w:lvlOverride>
+    <w:lvlOverride w:ilvl="2">
+      <w:startOverride w:val="1"/>
+    </w:lvlOverride>
+    <w:lvlOverride w:ilvl="3">
+      <w:startOverride w:val="1"/>
+    </w:lvlOverride>
+    <w:lvlOverride w:ilvl="4">
+      <w:startOverride w:val="1"/>
+    </w:lvlOverride>
+    <w:lvlOverride w:ilvl="5">
+      <w:startOverride w:val="1"/>
+    </w:lvlOverride>
+    <w:lvlOverride w:ilvl="6">
+      <w:startOverride w:val="1"/>
+    </w:lvlOverride>
+  </w:num>
+  <w:num w:numId="1011">
+    <w:abstractNumId w:val="991"/>
+  </w:num>
+  <w:num w:numId="1012">
+    <w:abstractNumId w:val="99421"/>
+    <w:lvlOverride w:ilvl="0">
+      <w:startOverride w:val="1"/>
+    </w:lvlOverride>
+    <w:lvlOverride w:ilvl="1">
+      <w:startOverride w:val="1"/>
+    </w:lvlOverride>
+    <w:lvlOverride w:ilvl="2">
+      <w:startOverride w:val="1"/>
+    </w:lvlOverride>
+    <w:lvlOverride w:ilvl="3">
+      <w:startOverride w:val="1"/>
+    </w:lvlOverride>
+    <w:lvlOverride w:ilvl="4">
+      <w:startOverride w:val="1"/>
+    </w:lvlOverride>
+    <w:lvlOverride w:ilvl="5">
+      <w:startOverride w:val="1"/>
+    </w:lvlOverride>
+    <w:lvlOverride w:ilvl="6">
+      <w:startOverride w:val="1"/>
+    </w:lvlOverride>
+  </w:num>
+  <w:num w:numId="1013">
+    <w:abstractNumId w:val="991"/>
+  </w:num>
+  <w:num w:numId="1014">
+    <w:abstractNumId w:val="99421"/>
+    <w:lvlOverride w:ilvl="0">
+      <w:startOverride w:val="1"/>
+    </w:lvlOverride>
+    <w:lvlOverride w:ilvl="1">
+      <w:startOverride w:val="1"/>
+    </w:lvlOverride>
+    <w:lvlOverride w:ilvl="2">
+      <w:startOverride w:val="1"/>
+    </w:lvlOverride>
+    <w:lvlOverride w:ilvl="3">
+      <w:startOverride w:val="1"/>
+    </w:lvlOverride>
+    <w:lvlOverride w:ilvl="4">
+      <w:startOverride w:val="1"/>
+    </w:lvlOverride>
+    <w:lvlOverride w:ilvl="5">
+      <w:startOverride w:val="1"/>
+    </w:lvlOverride>
+    <w:lvlOverride w:ilvl="6">
+      <w:startOverride w:val="1"/>
+    </w:lvlOverride>
+  </w:num>
+  <w:num w:numId="1015">
+    <w:abstractNumId w:val="991"/>
+  </w:num>
+  <w:num w:numId="1016">
+    <w:abstractNumId w:val="99421"/>
+    <w:lvlOverride w:ilvl="0">
+      <w:startOverride w:val="1"/>
+    </w:lvlOverride>
+    <w:lvlOverride w:ilvl="1">
+      <w:startOverride w:val="1"/>
+    </w:lvlOverride>
+    <w:lvlOverride w:ilvl="2">
+      <w:startOverride w:val="1"/>
+    </w:lvlOverride>
+    <w:lvlOverride w:ilvl="3">
+      <w:startOverride w:val="1"/>
+    </w:lvlOverride>
+    <w:lvlOverride w:ilvl="4">
+      <w:startOverride w:val="1"/>
+    </w:lvlOverride>
+    <w:lvlOverride w:ilvl="5">
+      <w:startOverride w:val="1"/>
+    </w:lvlOverride>
+    <w:lvlOverride w:ilvl="6">
+      <w:startOverride w:val="1"/>
+    </w:lvlOverride>
+  </w:num>
+  <w:num w:numId="1017">
+    <w:abstractNumId w:val="991"/>
+  </w:num>
+  <w:num w:numId="1018">
+    <w:abstractNumId w:val="99421"/>
+    <w:lvlOverride w:ilvl="0">
+      <w:startOverride w:val="1"/>
+    </w:lvlOverride>
+    <w:lvlOverride w:ilvl="1">
+      <w:startOverride w:val="1"/>
+    </w:lvlOverride>
+    <w:lvlOverride w:ilvl="2">
+      <w:startOverride w:val="1"/>
+    </w:lvlOverride>
+    <w:lvlOverride w:ilvl="3">
+      <w:startOverride w:val="1"/>
+    </w:lvlOverride>
+    <w:lvlOverride w:ilvl="4">
+      <w:startOverride w:val="1"/>
+    </w:lvlOverride>
+    <w:lvlOverride w:ilvl="5">
+      <w:startOverride w:val="1"/>
+    </w:lvlOverride>
+    <w:lvlOverride w:ilvl="6">
+      <w:startOverride w:val="1"/>
+    </w:lvlOverride>
+  </w:num>
+  <w:num w:numId="1019">
+    <w:abstractNumId w:val="991"/>
+  </w:num>
+  <w:num w:numId="1020">
+    <w:abstractNumId w:val="99421"/>
+    <w:lvlOverride w:ilvl="0">
+      <w:startOverride w:val="1"/>
+    </w:lvlOverride>
+    <w:lvlOverride w:ilvl="1">
+      <w:startOverride w:val="1"/>
+    </w:lvlOverride>
+    <w:lvlOverride w:ilvl="2">
+      <w:startOverride w:val="1"/>
+    </w:lvlOverride>
+    <w:lvlOverride w:ilvl="3">
+      <w:startOverride w:val="1"/>
+    </w:lvlOverride>
+    <w:lvlOverride w:ilvl="4">
+      <w:startOverride w:val="1"/>
+    </w:lvlOverride>
+    <w:lvlOverride w:ilvl="5">
+      <w:startOverride w:val="1"/>
+    </w:lvlOverride>
+    <w:lvlOverride w:ilvl="6">
+      <w:startOverride w:val="1"/>
+    </w:lvlOverride>
+  </w:num>
+  <w:num w:numId="1021">
+    <w:abstractNumId w:val="991"/>
+  </w:num>
+  <w:num w:numId="1022">
+    <w:abstractNumId w:val="99421"/>
+    <w:lvlOverride w:ilvl="0">
+      <w:startOverride w:val="1"/>
+    </w:lvlOverride>
+    <w:lvlOverride w:ilvl="1">
+      <w:startOverride w:val="1"/>
+    </w:lvlOverride>
+    <w:lvlOverride w:ilvl="2">
+      <w:startOverride w:val="1"/>
+    </w:lvlOverride>
+    <w:lvlOverride w:ilvl="3">
+      <w:startOverride w:val="1"/>
+    </w:lvlOverride>
+    <w:lvlOverride w:ilvl="4">
+      <w:startOverride w:val="1"/>
+    </w:lvlOverride>
+    <w:lvlOverride w:ilvl="5">
+      <w:startOverride w:val="1"/>
+    </w:lvlOverride>
+    <w:lvlOverride w:ilvl="6">
+      <w:startOverride w:val="1"/>
+    </w:lvlOverride>
+  </w:num>
+  <w:num w:numId="1023">
+    <w:abstractNumId w:val="991"/>
+  </w:num>
+  <w:num w:numId="1024">
+    <w:abstractNumId w:val="99421"/>
+    <w:lvlOverride w:ilvl="0">
+      <w:startOverride w:val="1"/>
+    </w:lvlOverride>
+    <w:lvlOverride w:ilvl="1">
+      <w:startOverride w:val="1"/>
+    </w:lvlOverride>
+    <w:lvlOverride w:ilvl="2">
+      <w:startOverride w:val="1"/>
+    </w:lvlOverride>
+    <w:lvlOverride w:ilvl="3">
+      <w:startOverride w:val="1"/>
+    </w:lvlOverride>
+    <w:lvlOverride w:ilvl="4">
+      <w:startOverride w:val="1"/>
+    </w:lvlOverride>
+    <w:lvlOverride w:ilvl="5">
+      <w:startOverride w:val="1"/>
+    </w:lvlOverride>
+    <w:lvlOverride w:ilvl="6">
+      <w:startOverride w:val="1"/>
+    </w:lvlOverride>
+  </w:num>
+  <w:num w:numId="1025">
+    <w:abstractNumId w:val="991"/>
+  </w:num>
+  <w:num w:numId="1026">
+    <w:abstractNumId w:val="99421"/>
+    <w:lvlOverride w:ilvl="0">
+      <w:startOverride w:val="1"/>
+    </w:lvlOverride>
+    <w:lvlOverride w:ilvl="1">
+      <w:startOverride w:val="1"/>
+    </w:lvlOverride>
+    <w:lvlOverride w:ilvl="2">
+      <w:startOverride w:val="1"/>
+    </w:lvlOverride>
+    <w:lvlOverride w:ilvl="3">
+      <w:startOverride w:val="1"/>
+    </w:lvlOverride>
+    <w:lvlOverride w:ilvl="4">
+      <w:startOverride w:val="1"/>
+    </w:lvlOverride>
+    <w:lvlOverride w:ilvl="5">
+      <w:startOverride w:val="1"/>
+    </w:lvlOverride>
+    <w:lvlOverride w:ilvl="6">
+      <w:startOverride w:val="1"/>
+    </w:lvlOverride>
+  </w:num>
+  <w:num w:numId="1027">
+    <w:abstractNumId w:val="991"/>
+  </w:num>
+  <w:num w:numId="1028">
+    <w:abstractNumId w:val="99421"/>
+    <w:lvlOverride w:ilvl="0">
+      <w:startOverride w:val="1"/>
+    </w:lvlOverride>
+    <w:lvlOverride w:ilvl="1">
+      <w:startOverride w:val="1"/>
+    </w:lvlOverride>
+    <w:lvlOverride w:ilvl="2">
+      <w:startOverride w:val="1"/>
+    </w:lvlOverride>
+    <w:lvlOverride w:ilvl="3">
+      <w:startOverride w:val="1"/>
+    </w:lvlOverride>
+    <w:lvlOverride w:ilvl="4">
+      <w:startOverride w:val="1"/>
+    </w:lvlOverride>
+    <w:lvlOverride w:ilvl="5">
+      <w:startOverride w:val="1"/>
+    </w:lvlOverride>
+    <w:lvlOverride w:ilvl="6">
+      <w:startOverride w:val="1"/>
+    </w:lvlOverride>
+  </w:num>
+  <w:num w:numId="1029">
+    <w:abstractNumId w:val="991"/>
+  </w:num>
+  <w:num w:numId="1030">
+    <w:abstractNumId w:val="99421"/>
+    <w:lvlOverride w:ilvl="0">
+      <w:startOverride w:val="1"/>
+    </w:lvlOverride>
+    <w:lvlOverride w:ilvl="1">
+      <w:startOverride w:val="1"/>
+    </w:lvlOverride>
+    <w:lvlOverride w:ilvl="2">
+      <w:startOverride w:val="1"/>
+    </w:lvlOverride>
+    <w:lvlOverride w:ilvl="3">
+      <w:startOverride w:val="1"/>
+    </w:lvlOverride>
+    <w:lvlOverride w:ilvl="4">
+      <w:startOverride w:val="1"/>
+    </w:lvlOverride>
+    <w:lvlOverride w:ilvl="5">
+      <w:startOverride w:val="1"/>
+    </w:lvlOverride>
+    <w:lvlOverride w:ilvl="6">
+      <w:startOverride w:val="1"/>
+    </w:lvlOverride>
+  </w:num>
+  <w:num w:numId="1031">
+    <w:abstractNumId w:val="991"/>
+  </w:num>
+  <w:num w:numId="1032">
+    <w:abstractNumId w:val="99421"/>
+    <w:lvlOverride w:ilvl="0">
+      <w:startOverride w:val="1"/>
+    </w:lvlOverride>
+    <w:lvlOverride w:ilvl="1">
+      <w:startOverride w:val="1"/>
+    </w:lvlOverride>
+    <w:lvlOverride w:ilvl="2">
+      <w:startOverride w:val="1"/>
+    </w:lvlOverride>
+    <w:lvlOverride w:ilvl="3">
+      <w:startOverride w:val="1"/>
+    </w:lvlOverride>
+    <w:lvlOverride w:ilvl="4">
+      <w:startOverride w:val="1"/>
+    </w:lvlOverride>
+    <w:lvlOverride w:ilvl="5">
+      <w:startOverride w:val="1"/>
+    </w:lvlOverride>
+    <w:lvlOverride w:ilvl="6">
+      <w:startOverride w:val="1"/>
+    </w:lvlOverride>
+  </w:num>
+  <w:num w:numId="1033">
     <w:abstractNumId w:val="991"/>
   </w:num>
 </w:numbering>

</xml_diff>

<commit_message>
add layout for treatments
</commit_message>
<xml_diff>
--- a/material/questionnaire.docx
+++ b/material/questionnaire.docx
@@ -15,6 +15,14 @@
     <w:p>
       <w:pPr>
         <w:pStyle w:val="FirstParagraph"/>
+      </w:pPr>
+      <w:r>
+        <w:t xml:space="preserve">Advertised as: Study on Online News and Political Attitudes</w:t>
+      </w:r>
+    </w:p>
+    <w:p>
+      <w:pPr>
+        <w:pStyle w:val="BodyText"/>
       </w:pPr>
       <w:r>
         <w:rPr>
@@ -1513,7 +1521,7 @@
     </w:lvl>
   </w:abstractNum>
   <w:abstractNum w:abstractNumId="990">
-    <w:nsid w:val="de2657d0"/>
+    <w:nsid w:val="2551d39e"/>
     <w:multiLevelType w:val="multilevel"/>
     <w:lvl w:ilvl="0">
       <w:numFmt w:val="bullet"/>
@@ -1594,7 +1602,7 @@
     </w:lvl>
   </w:abstractNum>
   <w:abstractNum w:abstractNumId="991">
-    <w:nsid w:val="fe8bc53c"/>
+    <w:nsid w:val="2d66c27c"/>
     <w:multiLevelType w:val="multilevel"/>
     <w:lvl w:ilvl="0">
       <w:numFmt w:val="bullet"/>
@@ -1675,7 +1683,7 @@
     </w:lvl>
   </w:abstractNum>
   <w:abstractNum w:abstractNumId="99421">
-    <w:nsid w:val="5f121d4c"/>
+    <w:nsid w:val="6953c412"/>
     <w:multiLevelType w:val="multilevel"/>
     <w:lvl w:ilvl="0">
       <w:start w:val="1"/>

</xml_diff>

<commit_message>
add full story to questionnaire
</commit_message>
<xml_diff>
--- a/material/questionnaire.docx
+++ b/material/questionnaire.docx
@@ -559,10 +559,291 @@
     </w:p>
     <w:p>
       <w:pPr>
+        <w:pStyle w:val="Heading4"/>
+      </w:pPr>
+      <w:bookmarkStart w:id="30" w:name="immigrant-entrepreneur-numbers-on-the-rise"/>
+      <w:bookmarkEnd w:id="30"/>
+      <w:r>
+        <w:t xml:space="preserve">Immigrant Entrepreneur Numbers on the Rise</w:t>
+      </w:r>
+    </w:p>
+    <w:p>
+      <w:pPr>
+        <w:pStyle w:val="BlockText"/>
+      </w:pPr>
+      <w:r>
+        <w:t xml:space="preserve">Immigrant-owned businesses employed almost 8 million American workers</w:t>
+      </w:r>
+      <w:r>
+        <w:t xml:space="preserve"> </w:t>
+      </w:r>
+      <w:r>
+        <w:t xml:space="preserve">William Hall | Fox News</w:t>
+      </w:r>
+    </w:p>
+    <w:p>
+      <w:pPr>
+        <w:pStyle w:val="FirstParagraph"/>
+      </w:pPr>
+      <w:r>
+        <w:t xml:space="preserve">A recent report released from the U.S. Census Bureau states that immigrant owned businesses employed over 8 million workers in fiscal year 2017, up from the 2016 total of X. This sector of the economy also saw a rise in the total number of sales over the year, increasing to almost $1.3 trillion in 2017.</w:t>
+      </w:r>
+    </w:p>
+    <w:p>
+      <w:pPr>
+        <w:pStyle w:val="BodyText"/>
+      </w:pPr>
+      <w:r>
+        <w:t xml:space="preserve">These statistics form into hundreds of success stories across many different sectors of the economy, especially the service industry.</w:t>
+      </w:r>
+    </w:p>
+    <w:p>
+      <w:pPr>
+        <w:pStyle w:val="BodyText"/>
+      </w:pPr>
+      <w:r>
+        <w:t xml:space="preserve">Eduardo Rodriguez, a 66 year old immigrant living in the Little Village neighborhood of Chicago, is a perfect example of this success. Rodriguez owns four Dulcelandia stores, which are packed with over 1,000 types of delicious candies from his home country of Mexico.</w:t>
+      </w:r>
+    </w:p>
+    <w:p>
+      <w:pPr>
+        <w:pStyle w:val="BodyText"/>
+      </w:pPr>
+      <w:r>
+        <w:t xml:space="preserve">After immigrating here in 1966, Rodriguez opened up the store and it became an instant gathering spot in the neighborhood.</w:t>
+      </w:r>
+      <w:r>
+        <w:t xml:space="preserve"> </w:t>
+      </w:r>
+      <w:r>
+        <w:t xml:space="preserve">“</w:t>
+      </w:r>
+      <w:r>
+        <w:t xml:space="preserve">People seem to really like what we are doing, and I’m grateful that I had the opportunity to do this in the United States. It takes a lot of work and sacrifice.</w:t>
+      </w:r>
+      <w:r>
+        <w:t xml:space="preserve">”</w:t>
+      </w:r>
+    </w:p>
+    <w:p>
+      <w:pPr>
+        <w:pStyle w:val="BlockText"/>
+      </w:pPr>
+      <w:r>
+        <w:t xml:space="preserve">“</w:t>
+      </w:r>
+      <w:r>
+        <w:t xml:space="preserve">We’re fulfilling a niche market that people really wanted to buy from</w:t>
+      </w:r>
+      <w:r>
+        <w:t xml:space="preserve">”</w:t>
+      </w:r>
+    </w:p>
+    <w:p>
+      <w:pPr>
+        <w:pStyle w:val="FirstParagraph"/>
+      </w:pPr>
+      <w:r>
+        <w:t xml:space="preserve">Following in her father’s footsteps, Rodriguez’s daughter, Eve Rodriguez Montoya, has also opened up a handful of shops which specialize in healthy frozen yogurts with some Mexican-inspired flavors.</w:t>
+      </w:r>
+    </w:p>
+    <w:p>
+      <w:pPr>
+        <w:pStyle w:val="FigureWithCaption"/>
+      </w:pPr>
+      <w:r>
+        <w:drawing>
+          <wp:inline>
+            <wp:extent cx="5334000" cy="2370666"/>
+            <wp:effectExtent b="0" l="0" r="0" t="0"/>
+            <wp:docPr descr="Percent of Immigrant Entrepreneurs" title="" id="1" name="Picture"/>
+            <a:graphic>
+              <a:graphicData uri="http://schemas.openxmlformats.org/drawingml/2006/picture">
+                <pic:pic>
+                  <pic:nvPicPr>
+                    <pic:cNvPr descr="immig_entrepreneurs.png" id="0" name="Picture"/>
+                    <pic:cNvPicPr>
+                      <a:picLocks noChangeArrowheads="1" noChangeAspect="1"/>
+                    </pic:cNvPicPr>
+                  </pic:nvPicPr>
+                  <pic:blipFill>
+                    <a:blip r:embed="rId31"/>
+                    <a:stretch>
+                      <a:fillRect/>
+                    </a:stretch>
+                  </pic:blipFill>
+                  <pic:spPr bwMode="auto">
+                    <a:xfrm>
+                      <a:off x="0" y="0"/>
+                      <a:ext cx="5334000" cy="2370666"/>
+                    </a:xfrm>
+                    <a:prstGeom prst="rect">
+                      <a:avLst/>
+                    </a:prstGeom>
+                    <a:noFill/>
+                    <a:ln w="9525">
+                      <a:noFill/>
+                      <a:headEnd/>
+                      <a:tailEnd/>
+                    </a:ln>
+                  </pic:spPr>
+                </pic:pic>
+              </a:graphicData>
+            </a:graphic>
+          </wp:inline>
+        </w:drawing>
+      </w:r>
+    </w:p>
+    <w:p>
+      <w:pPr>
+        <w:pStyle w:val="ImageCaption"/>
+      </w:pPr>
+      <w:r>
+        <w:t xml:space="preserve">Percent of Immigrant Entrepreneurs</w:t>
+      </w:r>
+    </w:p>
+    <w:p>
+      <w:pPr>
+        <w:pStyle w:val="BodyText"/>
+      </w:pPr>
+      <w:r>
+        <w:t xml:space="preserve">“</w:t>
+      </w:r>
+      <w:r>
+        <w:t xml:space="preserve">Our community is very strong and hard-working — resilient and resourceful,</w:t>
+      </w:r>
+      <w:r>
+        <w:t xml:space="preserve">”</w:t>
+      </w:r>
+      <w:r>
+        <w:t xml:space="preserve"> </w:t>
+      </w:r>
+      <w:r>
+        <w:t xml:space="preserve">she said.</w:t>
+      </w:r>
+      <w:r>
+        <w:t xml:space="preserve"> </w:t>
+      </w:r>
+      <w:r>
+        <w:t xml:space="preserve">“</w:t>
+      </w:r>
+      <w:r>
+        <w:t xml:space="preserve">I’d say come to our community, get to know our people. Shop at our locations and see for yourself —Little Village is full of people who came to this country to achieve the American Dream.</w:t>
+      </w:r>
+      <w:r>
+        <w:t xml:space="preserve">”</w:t>
+      </w:r>
+    </w:p>
+    <w:p>
+      <w:pPr>
+        <w:pStyle w:val="BodyText"/>
+      </w:pPr>
+      <w:r>
+        <w:t xml:space="preserve">The Rodriguez’s story is just one of many: as more immigrants look to open their own businesses, and employ more workers, many markets, both broad and niche, will continue to expand, providing more fuel to the many different sectors of the economy.</w:t>
+      </w:r>
+    </w:p>
+    <w:p>
+      <w:pPr>
+        <w:pStyle w:val="BodyText"/>
+      </w:pPr>
+      <w:r>
+        <w:rPr>
+          <w:i/>
+        </w:rPr>
+        <w:t xml:space="preserve">William Hall is a Politics Reporter for Fox News.</w:t>
+      </w:r>
+    </w:p>
+    <w:p>
+      <w:pPr>
+        <w:pStyle w:val="Heading3"/>
+      </w:pPr>
+      <w:bookmarkStart w:id="32" w:name="sources"/>
+      <w:bookmarkEnd w:id="32"/>
+      <w:r>
+        <w:t xml:space="preserve">Sources</w:t>
+      </w:r>
+    </w:p>
+    <w:p>
+      <w:pPr>
+        <w:pStyle w:val="Compact"/>
+        <w:numPr>
+          <w:numId w:val="1005"/>
+          <w:ilvl w:val="0"/>
+        </w:numPr>
+      </w:pPr>
+      <w:hyperlink r:id="rId33">
+        <w:r>
+          <w:rPr>
+            <w:rStyle w:val="Hyperlink"/>
+          </w:rPr>
+          <w:t xml:space="preserve">Immigrant story</w:t>
+        </w:r>
+      </w:hyperlink>
+    </w:p>
+    <w:p>
+      <w:pPr>
+        <w:pStyle w:val="Compact"/>
+        <w:numPr>
+          <w:numId w:val="1005"/>
+          <w:ilvl w:val="0"/>
+        </w:numPr>
+      </w:pPr>
+      <w:hyperlink r:id="rId34">
+        <w:r>
+          <w:rPr>
+            <w:rStyle w:val="Hyperlink"/>
+          </w:rPr>
+          <w:t xml:space="preserve">Graph</w:t>
+        </w:r>
+      </w:hyperlink>
+    </w:p>
+    <w:p>
+      <w:pPr>
+        <w:pStyle w:val="Compact"/>
+        <w:numPr>
+          <w:numId w:val="1005"/>
+          <w:ilvl w:val="0"/>
+        </w:numPr>
+      </w:pPr>
+      <w:hyperlink r:id="rId35">
+        <w:r>
+          <w:rPr>
+            <w:rStyle w:val="Hyperlink"/>
+          </w:rPr>
+          <w:t xml:space="preserve">Immigrant Statistics</w:t>
+        </w:r>
+      </w:hyperlink>
+      <w:r>
+        <w:t xml:space="preserve"> </w:t>
+      </w:r>
+      <w:r>
+        <w:t xml:space="preserve">- This data is aggregated by a group called The New American Economy; it gathers the data from the US Census, many differernt local OMBs, the National Bureau of Economic Research, and others. Not 100% sure we can say this was</w:t>
+      </w:r>
+      <w:r>
+        <w:t xml:space="preserve"> </w:t>
+      </w:r>
+      <w:r>
+        <w:t xml:space="preserve">‘</w:t>
+      </w:r>
+      <w:r>
+        <w:t xml:space="preserve">realeased</w:t>
+      </w:r>
+      <w:r>
+        <w:t xml:space="preserve">’</w:t>
+      </w:r>
+      <w:r>
+        <w:t xml:space="preserve"> </w:t>
+      </w:r>
+      <w:r>
+        <w:t xml:space="preserve">by the US Census bureau.</w:t>
+      </w:r>
+    </w:p>
+    <w:p>
+      <w:pPr>
         <w:pStyle w:val="Heading2"/>
       </w:pPr>
-      <w:bookmarkStart w:id="30" w:name="detailed-question-wording"/>
-      <w:bookmarkEnd w:id="30"/>
+      <w:bookmarkStart w:id="36" w:name="detailed-question-wording"/>
+      <w:bookmarkEnd w:id="36"/>
       <w:r>
         <w:t xml:space="preserve">Detailed Question Wording</w:t>
       </w:r>
@@ -585,8 +866,8 @@
       <w:pPr>
         <w:pStyle w:val="Heading3"/>
       </w:pPr>
-      <w:bookmarkStart w:id="31" w:name="pre-treatment-measures"/>
-      <w:bookmarkEnd w:id="31"/>
+      <w:bookmarkStart w:id="37" w:name="pre-treatment-measures"/>
+      <w:bookmarkEnd w:id="37"/>
       <w:r>
         <w:t xml:space="preserve">Pre-treatment measures</w:t>
       </w:r>
@@ -595,7 +876,7 @@
       <w:pPr>
         <w:pStyle w:val="Compact"/>
         <w:numPr>
-          <w:numId w:val="1005"/>
+          <w:numId w:val="1006"/>
           <w:ilvl w:val="0"/>
         </w:numPr>
       </w:pPr>
@@ -607,7 +888,7 @@
       <w:pPr>
         <w:pStyle w:val="Compact"/>
         <w:numPr>
-          <w:numId w:val="1006"/>
+          <w:numId w:val="1007"/>
           <w:ilvl w:val="0"/>
         </w:numPr>
       </w:pPr>
@@ -619,7 +900,7 @@
       <w:pPr>
         <w:pStyle w:val="Compact"/>
         <w:numPr>
-          <w:numId w:val="1006"/>
+          <w:numId w:val="1007"/>
           <w:ilvl w:val="0"/>
         </w:numPr>
       </w:pPr>
@@ -631,7 +912,7 @@
       <w:pPr>
         <w:pStyle w:val="Compact"/>
         <w:numPr>
-          <w:numId w:val="1007"/>
+          <w:numId w:val="1008"/>
           <w:ilvl w:val="0"/>
         </w:numPr>
       </w:pPr>
@@ -646,7 +927,7 @@
       <w:pPr>
         <w:pStyle w:val="Compact"/>
         <w:numPr>
-          <w:numId w:val="1008"/>
+          <w:numId w:val="1009"/>
           <w:ilvl w:val="0"/>
         </w:numPr>
       </w:pPr>
@@ -658,7 +939,7 @@
       <w:pPr>
         <w:pStyle w:val="Compact"/>
         <w:numPr>
-          <w:numId w:val="1008"/>
+          <w:numId w:val="1009"/>
           <w:ilvl w:val="0"/>
         </w:numPr>
       </w:pPr>
@@ -670,7 +951,7 @@
       <w:pPr>
         <w:pStyle w:val="Compact"/>
         <w:numPr>
-          <w:numId w:val="1009"/>
+          <w:numId w:val="1010"/>
           <w:ilvl w:val="0"/>
         </w:numPr>
       </w:pPr>
@@ -682,7 +963,7 @@
       <w:pPr>
         <w:pStyle w:val="Compact"/>
         <w:numPr>
-          <w:numId w:val="1010"/>
+          <w:numId w:val="1011"/>
           <w:ilvl w:val="0"/>
         </w:numPr>
       </w:pPr>
@@ -694,7 +975,7 @@
       <w:pPr>
         <w:pStyle w:val="Compact"/>
         <w:numPr>
-          <w:numId w:val="1010"/>
+          <w:numId w:val="1011"/>
           <w:ilvl w:val="0"/>
         </w:numPr>
       </w:pPr>
@@ -706,7 +987,7 @@
       <w:pPr>
         <w:pStyle w:val="Compact"/>
         <w:numPr>
-          <w:numId w:val="1010"/>
+          <w:numId w:val="1011"/>
           <w:ilvl w:val="0"/>
         </w:numPr>
       </w:pPr>
@@ -718,7 +999,7 @@
       <w:pPr>
         <w:pStyle w:val="Compact"/>
         <w:numPr>
-          <w:numId w:val="1010"/>
+          <w:numId w:val="1011"/>
           <w:ilvl w:val="0"/>
         </w:numPr>
       </w:pPr>
@@ -730,7 +1011,7 @@
       <w:pPr>
         <w:pStyle w:val="Compact"/>
         <w:numPr>
-          <w:numId w:val="1010"/>
+          <w:numId w:val="1011"/>
           <w:ilvl w:val="0"/>
         </w:numPr>
       </w:pPr>
@@ -742,7 +1023,7 @@
       <w:pPr>
         <w:pStyle w:val="Compact"/>
         <w:numPr>
-          <w:numId w:val="1011"/>
+          <w:numId w:val="1012"/>
           <w:ilvl w:val="0"/>
         </w:numPr>
       </w:pPr>
@@ -754,7 +1035,7 @@
       <w:pPr>
         <w:pStyle w:val="Compact"/>
         <w:numPr>
-          <w:numId w:val="1012"/>
+          <w:numId w:val="1013"/>
           <w:ilvl w:val="0"/>
         </w:numPr>
       </w:pPr>
@@ -766,7 +1047,7 @@
       <w:pPr>
         <w:pStyle w:val="Compact"/>
         <w:numPr>
-          <w:numId w:val="1012"/>
+          <w:numId w:val="1013"/>
           <w:ilvl w:val="0"/>
         </w:numPr>
       </w:pPr>
@@ -778,7 +1059,7 @@
       <w:pPr>
         <w:pStyle w:val="Compact"/>
         <w:numPr>
-          <w:numId w:val="1012"/>
+          <w:numId w:val="1013"/>
           <w:ilvl w:val="0"/>
         </w:numPr>
       </w:pPr>
@@ -790,7 +1071,7 @@
       <w:pPr>
         <w:pStyle w:val="Compact"/>
         <w:numPr>
-          <w:numId w:val="1012"/>
+          <w:numId w:val="1013"/>
           <w:ilvl w:val="0"/>
         </w:numPr>
       </w:pPr>
@@ -802,7 +1083,7 @@
       <w:pPr>
         <w:pStyle w:val="Compact"/>
         <w:numPr>
-          <w:numId w:val="1012"/>
+          <w:numId w:val="1013"/>
           <w:ilvl w:val="0"/>
         </w:numPr>
       </w:pPr>
@@ -814,7 +1095,7 @@
       <w:pPr>
         <w:pStyle w:val="Compact"/>
         <w:numPr>
-          <w:numId w:val="1013"/>
+          <w:numId w:val="1014"/>
           <w:ilvl w:val="0"/>
         </w:numPr>
       </w:pPr>
@@ -826,7 +1107,7 @@
       <w:pPr>
         <w:pStyle w:val="Compact"/>
         <w:numPr>
-          <w:numId w:val="1014"/>
+          <w:numId w:val="1015"/>
           <w:ilvl w:val="0"/>
         </w:numPr>
       </w:pPr>
@@ -838,7 +1119,7 @@
       <w:pPr>
         <w:pStyle w:val="Compact"/>
         <w:numPr>
-          <w:numId w:val="1014"/>
+          <w:numId w:val="1015"/>
           <w:ilvl w:val="0"/>
         </w:numPr>
       </w:pPr>
@@ -850,7 +1131,7 @@
       <w:pPr>
         <w:pStyle w:val="Compact"/>
         <w:numPr>
-          <w:numId w:val="1014"/>
+          <w:numId w:val="1015"/>
           <w:ilvl w:val="0"/>
         </w:numPr>
       </w:pPr>
@@ -862,7 +1143,7 @@
       <w:pPr>
         <w:pStyle w:val="Compact"/>
         <w:numPr>
-          <w:numId w:val="1014"/>
+          <w:numId w:val="1015"/>
           <w:ilvl w:val="0"/>
         </w:numPr>
       </w:pPr>
@@ -874,7 +1155,7 @@
       <w:pPr>
         <w:pStyle w:val="Compact"/>
         <w:numPr>
-          <w:numId w:val="1014"/>
+          <w:numId w:val="1015"/>
           <w:ilvl w:val="0"/>
         </w:numPr>
       </w:pPr>
@@ -886,7 +1167,7 @@
       <w:pPr>
         <w:pStyle w:val="Compact"/>
         <w:numPr>
-          <w:numId w:val="1015"/>
+          <w:numId w:val="1016"/>
           <w:ilvl w:val="0"/>
         </w:numPr>
       </w:pPr>
@@ -898,7 +1179,7 @@
       <w:pPr>
         <w:pStyle w:val="Compact"/>
         <w:numPr>
-          <w:numId w:val="1016"/>
+          <w:numId w:val="1017"/>
           <w:ilvl w:val="0"/>
         </w:numPr>
       </w:pPr>
@@ -910,7 +1191,7 @@
       <w:pPr>
         <w:pStyle w:val="Compact"/>
         <w:numPr>
-          <w:numId w:val="1016"/>
+          <w:numId w:val="1017"/>
           <w:ilvl w:val="0"/>
         </w:numPr>
       </w:pPr>
@@ -922,7 +1203,7 @@
       <w:pPr>
         <w:pStyle w:val="Compact"/>
         <w:numPr>
-          <w:numId w:val="1016"/>
+          <w:numId w:val="1017"/>
           <w:ilvl w:val="0"/>
         </w:numPr>
       </w:pPr>
@@ -934,7 +1215,7 @@
       <w:pPr>
         <w:pStyle w:val="Compact"/>
         <w:numPr>
-          <w:numId w:val="1016"/>
+          <w:numId w:val="1017"/>
           <w:ilvl w:val="0"/>
         </w:numPr>
       </w:pPr>
@@ -946,7 +1227,7 @@
       <w:pPr>
         <w:pStyle w:val="Compact"/>
         <w:numPr>
-          <w:numId w:val="1016"/>
+          <w:numId w:val="1017"/>
           <w:ilvl w:val="0"/>
         </w:numPr>
       </w:pPr>
@@ -958,7 +1239,7 @@
       <w:pPr>
         <w:pStyle w:val="Compact"/>
         <w:numPr>
-          <w:numId w:val="1017"/>
+          <w:numId w:val="1018"/>
           <w:ilvl w:val="0"/>
         </w:numPr>
       </w:pPr>
@@ -970,7 +1251,7 @@
       <w:pPr>
         <w:pStyle w:val="Compact"/>
         <w:numPr>
-          <w:numId w:val="1018"/>
+          <w:numId w:val="1019"/>
           <w:ilvl w:val="0"/>
         </w:numPr>
       </w:pPr>
@@ -982,7 +1263,7 @@
       <w:pPr>
         <w:pStyle w:val="Compact"/>
         <w:numPr>
-          <w:numId w:val="1018"/>
+          <w:numId w:val="1019"/>
           <w:ilvl w:val="0"/>
         </w:numPr>
       </w:pPr>
@@ -994,7 +1275,7 @@
       <w:pPr>
         <w:pStyle w:val="Compact"/>
         <w:numPr>
-          <w:numId w:val="1018"/>
+          <w:numId w:val="1019"/>
           <w:ilvl w:val="0"/>
         </w:numPr>
       </w:pPr>
@@ -1006,7 +1287,7 @@
       <w:pPr>
         <w:pStyle w:val="Compact"/>
         <w:numPr>
-          <w:numId w:val="1018"/>
+          <w:numId w:val="1019"/>
           <w:ilvl w:val="0"/>
         </w:numPr>
       </w:pPr>
@@ -1018,7 +1299,7 @@
       <w:pPr>
         <w:pStyle w:val="Compact"/>
         <w:numPr>
-          <w:numId w:val="1018"/>
+          <w:numId w:val="1019"/>
           <w:ilvl w:val="0"/>
         </w:numPr>
       </w:pPr>
@@ -1038,7 +1319,7 @@
       <w:pPr>
         <w:pStyle w:val="Compact"/>
         <w:numPr>
-          <w:numId w:val="1019"/>
+          <w:numId w:val="1020"/>
           <w:ilvl w:val="0"/>
         </w:numPr>
       </w:pPr>
@@ -1050,7 +1331,7 @@
       <w:pPr>
         <w:pStyle w:val="Compact"/>
         <w:numPr>
-          <w:numId w:val="1019"/>
+          <w:numId w:val="1020"/>
           <w:ilvl w:val="0"/>
         </w:numPr>
       </w:pPr>
@@ -1062,7 +1343,7 @@
       <w:pPr>
         <w:pStyle w:val="Compact"/>
         <w:numPr>
-          <w:numId w:val="1019"/>
+          <w:numId w:val="1020"/>
           <w:ilvl w:val="0"/>
         </w:numPr>
       </w:pPr>
@@ -1074,7 +1355,7 @@
       <w:pPr>
         <w:pStyle w:val="Compact"/>
         <w:numPr>
-          <w:numId w:val="1019"/>
+          <w:numId w:val="1020"/>
           <w:ilvl w:val="0"/>
         </w:numPr>
       </w:pPr>
@@ -1086,7 +1367,7 @@
       <w:pPr>
         <w:pStyle w:val="Compact"/>
         <w:numPr>
-          <w:numId w:val="1019"/>
+          <w:numId w:val="1020"/>
           <w:ilvl w:val="0"/>
         </w:numPr>
       </w:pPr>
@@ -1098,7 +1379,7 @@
       <w:pPr>
         <w:pStyle w:val="Compact"/>
         <w:numPr>
-          <w:numId w:val="1019"/>
+          <w:numId w:val="1020"/>
           <w:ilvl w:val="0"/>
         </w:numPr>
       </w:pPr>
@@ -1110,8 +1391,8 @@
       <w:pPr>
         <w:pStyle w:val="Heading3"/>
       </w:pPr>
-      <w:bookmarkStart w:id="32" w:name="post-treatment-measures"/>
-      <w:bookmarkEnd w:id="32"/>
+      <w:bookmarkStart w:id="38" w:name="post-treatment-measures"/>
+      <w:bookmarkEnd w:id="38"/>
       <w:r>
         <w:t xml:space="preserve">Post-treatment measures</w:t>
       </w:r>
@@ -1120,7 +1401,7 @@
       <w:pPr>
         <w:pStyle w:val="Compact"/>
         <w:numPr>
-          <w:numId w:val="1020"/>
+          <w:numId w:val="1021"/>
           <w:ilvl w:val="0"/>
         </w:numPr>
       </w:pPr>
@@ -1151,7 +1432,7 @@
       <w:pPr>
         <w:pStyle w:val="Compact"/>
         <w:numPr>
-          <w:numId w:val="1021"/>
+          <w:numId w:val="1022"/>
           <w:ilvl w:val="0"/>
         </w:numPr>
       </w:pPr>
@@ -1163,7 +1444,7 @@
       <w:pPr>
         <w:pStyle w:val="Compact"/>
         <w:numPr>
-          <w:numId w:val="1021"/>
+          <w:numId w:val="1022"/>
           <w:ilvl w:val="0"/>
         </w:numPr>
       </w:pPr>
@@ -1175,7 +1456,7 @@
       <w:pPr>
         <w:pStyle w:val="Compact"/>
         <w:numPr>
-          <w:numId w:val="1021"/>
+          <w:numId w:val="1022"/>
           <w:ilvl w:val="0"/>
         </w:numPr>
       </w:pPr>
@@ -1187,7 +1468,7 @@
       <w:pPr>
         <w:pStyle w:val="Compact"/>
         <w:numPr>
-          <w:numId w:val="1021"/>
+          <w:numId w:val="1022"/>
           <w:ilvl w:val="0"/>
         </w:numPr>
       </w:pPr>
@@ -1199,7 +1480,7 @@
       <w:pPr>
         <w:pStyle w:val="Compact"/>
         <w:numPr>
-          <w:numId w:val="1022"/>
+          <w:numId w:val="1023"/>
           <w:ilvl w:val="0"/>
         </w:numPr>
       </w:pPr>
@@ -1214,7 +1495,7 @@
       <w:pPr>
         <w:pStyle w:val="Compact"/>
         <w:numPr>
-          <w:numId w:val="1023"/>
+          <w:numId w:val="1024"/>
           <w:ilvl w:val="0"/>
         </w:numPr>
       </w:pPr>
@@ -1226,7 +1507,7 @@
       <w:pPr>
         <w:pStyle w:val="Compact"/>
         <w:numPr>
-          <w:numId w:val="1023"/>
+          <w:numId w:val="1024"/>
           <w:ilvl w:val="0"/>
         </w:numPr>
       </w:pPr>
@@ -1238,7 +1519,7 @@
       <w:pPr>
         <w:pStyle w:val="Compact"/>
         <w:numPr>
-          <w:numId w:val="1023"/>
+          <w:numId w:val="1024"/>
           <w:ilvl w:val="0"/>
         </w:numPr>
       </w:pPr>
@@ -1250,7 +1531,7 @@
       <w:pPr>
         <w:pStyle w:val="Compact"/>
         <w:numPr>
-          <w:numId w:val="1023"/>
+          <w:numId w:val="1024"/>
           <w:ilvl w:val="0"/>
         </w:numPr>
       </w:pPr>
@@ -1262,7 +1543,7 @@
       <w:pPr>
         <w:pStyle w:val="Compact"/>
         <w:numPr>
-          <w:numId w:val="1023"/>
+          <w:numId w:val="1024"/>
           <w:ilvl w:val="0"/>
         </w:numPr>
       </w:pPr>
@@ -1274,7 +1555,7 @@
       <w:pPr>
         <w:pStyle w:val="Compact"/>
         <w:numPr>
-          <w:numId w:val="1024"/>
+          <w:numId w:val="1025"/>
           <w:ilvl w:val="0"/>
         </w:numPr>
       </w:pPr>
@@ -1286,7 +1567,7 @@
       <w:pPr>
         <w:pStyle w:val="Compact"/>
         <w:numPr>
-          <w:numId w:val="1025"/>
+          <w:numId w:val="1026"/>
           <w:ilvl w:val="0"/>
         </w:numPr>
       </w:pPr>
@@ -1298,7 +1579,7 @@
       <w:pPr>
         <w:pStyle w:val="Compact"/>
         <w:numPr>
-          <w:numId w:val="1025"/>
+          <w:numId w:val="1026"/>
           <w:ilvl w:val="0"/>
         </w:numPr>
       </w:pPr>
@@ -1310,7 +1591,7 @@
       <w:pPr>
         <w:pStyle w:val="Compact"/>
         <w:numPr>
-          <w:numId w:val="1025"/>
+          <w:numId w:val="1026"/>
           <w:ilvl w:val="0"/>
         </w:numPr>
       </w:pPr>
@@ -1322,7 +1603,7 @@
       <w:pPr>
         <w:pStyle w:val="Compact"/>
         <w:numPr>
-          <w:numId w:val="1025"/>
+          <w:numId w:val="1026"/>
           <w:ilvl w:val="0"/>
         </w:numPr>
       </w:pPr>
@@ -1334,7 +1615,7 @@
       <w:pPr>
         <w:pStyle w:val="Compact"/>
         <w:numPr>
-          <w:numId w:val="1026"/>
+          <w:numId w:val="1027"/>
           <w:ilvl w:val="0"/>
         </w:numPr>
       </w:pPr>
@@ -1346,7 +1627,7 @@
       <w:pPr>
         <w:pStyle w:val="Compact"/>
         <w:numPr>
-          <w:numId w:val="1027"/>
+          <w:numId w:val="1028"/>
           <w:ilvl w:val="0"/>
         </w:numPr>
       </w:pPr>
@@ -1358,7 +1639,7 @@
       <w:pPr>
         <w:pStyle w:val="Compact"/>
         <w:numPr>
-          <w:numId w:val="1027"/>
+          <w:numId w:val="1028"/>
           <w:ilvl w:val="0"/>
         </w:numPr>
       </w:pPr>
@@ -1370,7 +1651,7 @@
       <w:pPr>
         <w:pStyle w:val="Compact"/>
         <w:numPr>
-          <w:numId w:val="1027"/>
+          <w:numId w:val="1028"/>
           <w:ilvl w:val="0"/>
         </w:numPr>
       </w:pPr>
@@ -1382,7 +1663,7 @@
       <w:pPr>
         <w:pStyle w:val="Compact"/>
         <w:numPr>
-          <w:numId w:val="1027"/>
+          <w:numId w:val="1028"/>
           <w:ilvl w:val="0"/>
         </w:numPr>
       </w:pPr>
@@ -1394,7 +1675,7 @@
       <w:pPr>
         <w:pStyle w:val="Compact"/>
         <w:numPr>
-          <w:numId w:val="1028"/>
+          <w:numId w:val="1029"/>
           <w:ilvl w:val="0"/>
         </w:numPr>
       </w:pPr>
@@ -1425,7 +1706,7 @@
       <w:pPr>
         <w:pStyle w:val="Compact"/>
         <w:numPr>
-          <w:numId w:val="1029"/>
+          <w:numId w:val="1030"/>
           <w:ilvl w:val="0"/>
         </w:numPr>
       </w:pPr>
@@ -1437,7 +1718,7 @@
       <w:pPr>
         <w:pStyle w:val="Compact"/>
         <w:numPr>
-          <w:numId w:val="1029"/>
+          <w:numId w:val="1030"/>
           <w:ilvl w:val="0"/>
         </w:numPr>
       </w:pPr>
@@ -1449,7 +1730,7 @@
       <w:pPr>
         <w:pStyle w:val="Compact"/>
         <w:numPr>
-          <w:numId w:val="1029"/>
+          <w:numId w:val="1030"/>
           <w:ilvl w:val="0"/>
         </w:numPr>
       </w:pPr>
@@ -1461,7 +1742,7 @@
       <w:pPr>
         <w:pStyle w:val="Compact"/>
         <w:numPr>
-          <w:numId w:val="1029"/>
+          <w:numId w:val="1030"/>
           <w:ilvl w:val="0"/>
         </w:numPr>
       </w:pPr>
@@ -1473,7 +1754,7 @@
       <w:pPr>
         <w:pStyle w:val="Compact"/>
         <w:numPr>
-          <w:numId w:val="1030"/>
+          <w:numId w:val="1031"/>
           <w:ilvl w:val="0"/>
         </w:numPr>
       </w:pPr>
@@ -1504,7 +1785,7 @@
       <w:pPr>
         <w:pStyle w:val="Compact"/>
         <w:numPr>
-          <w:numId w:val="1031"/>
+          <w:numId w:val="1032"/>
           <w:ilvl w:val="0"/>
         </w:numPr>
       </w:pPr>
@@ -1516,7 +1797,7 @@
       <w:pPr>
         <w:pStyle w:val="Compact"/>
         <w:numPr>
-          <w:numId w:val="1031"/>
+          <w:numId w:val="1032"/>
           <w:ilvl w:val="0"/>
         </w:numPr>
       </w:pPr>
@@ -1528,7 +1809,7 @@
       <w:pPr>
         <w:pStyle w:val="Compact"/>
         <w:numPr>
-          <w:numId w:val="1031"/>
+          <w:numId w:val="1032"/>
           <w:ilvl w:val="0"/>
         </w:numPr>
       </w:pPr>
@@ -1540,7 +1821,7 @@
       <w:pPr>
         <w:pStyle w:val="Compact"/>
         <w:numPr>
-          <w:numId w:val="1031"/>
+          <w:numId w:val="1032"/>
           <w:ilvl w:val="0"/>
         </w:numPr>
       </w:pPr>
@@ -1552,7 +1833,7 @@
       <w:pPr>
         <w:pStyle w:val="Compact"/>
         <w:numPr>
-          <w:numId w:val="1032"/>
+          <w:numId w:val="1033"/>
           <w:ilvl w:val="0"/>
         </w:numPr>
       </w:pPr>
@@ -1583,7 +1864,7 @@
       <w:pPr>
         <w:pStyle w:val="Compact"/>
         <w:numPr>
-          <w:numId w:val="1033"/>
+          <w:numId w:val="1034"/>
           <w:ilvl w:val="0"/>
         </w:numPr>
       </w:pPr>
@@ -1595,7 +1876,7 @@
       <w:pPr>
         <w:pStyle w:val="Compact"/>
         <w:numPr>
-          <w:numId w:val="1033"/>
+          <w:numId w:val="1034"/>
           <w:ilvl w:val="0"/>
         </w:numPr>
       </w:pPr>
@@ -1607,7 +1888,7 @@
       <w:pPr>
         <w:pStyle w:val="Compact"/>
         <w:numPr>
-          <w:numId w:val="1033"/>
+          <w:numId w:val="1034"/>
           <w:ilvl w:val="0"/>
         </w:numPr>
       </w:pPr>
@@ -1619,7 +1900,7 @@
       <w:pPr>
         <w:pStyle w:val="Compact"/>
         <w:numPr>
-          <w:numId w:val="1033"/>
+          <w:numId w:val="1034"/>
           <w:ilvl w:val="0"/>
         </w:numPr>
       </w:pPr>
@@ -1631,7 +1912,7 @@
       <w:pPr>
         <w:pStyle w:val="Compact"/>
         <w:numPr>
-          <w:numId w:val="1034"/>
+          <w:numId w:val="1035"/>
           <w:ilvl w:val="0"/>
         </w:numPr>
       </w:pPr>
@@ -1649,7 +1930,7 @@
       <w:pPr>
         <w:pStyle w:val="Compact"/>
         <w:numPr>
-          <w:numId w:val="1034"/>
+          <w:numId w:val="1035"/>
           <w:ilvl w:val="0"/>
         </w:numPr>
       </w:pPr>
@@ -1660,7 +1941,7 @@
     <w:p>
       <w:pPr>
         <w:numPr>
-          <w:numId w:val="1034"/>
+          <w:numId w:val="1035"/>
           <w:ilvl w:val="0"/>
         </w:numPr>
       </w:pPr>
@@ -1672,7 +1953,7 @@
       <w:pPr>
         <w:pStyle w:val="Compact"/>
         <w:numPr>
-          <w:numId w:val="1034"/>
+          <w:numId w:val="1035"/>
           <w:ilvl w:val="0"/>
         </w:numPr>
       </w:pPr>
@@ -1687,7 +1968,7 @@
       <w:pPr>
         <w:pStyle w:val="Compact"/>
         <w:numPr>
-          <w:numId w:val="1035"/>
+          <w:numId w:val="1036"/>
           <w:ilvl w:val="0"/>
         </w:numPr>
       </w:pPr>
@@ -1699,7 +1980,7 @@
       <w:pPr>
         <w:pStyle w:val="Compact"/>
         <w:numPr>
-          <w:numId w:val="1035"/>
+          <w:numId w:val="1036"/>
           <w:ilvl w:val="0"/>
         </w:numPr>
       </w:pPr>
@@ -1711,7 +1992,7 @@
       <w:pPr>
         <w:pStyle w:val="Compact"/>
         <w:numPr>
-          <w:numId w:val="1035"/>
+          <w:numId w:val="1036"/>
           <w:ilvl w:val="0"/>
         </w:numPr>
       </w:pPr>
@@ -1723,7 +2004,7 @@
       <w:pPr>
         <w:pStyle w:val="Compact"/>
         <w:numPr>
-          <w:numId w:val="1035"/>
+          <w:numId w:val="1036"/>
           <w:ilvl w:val="0"/>
         </w:numPr>
       </w:pPr>
@@ -1735,7 +2016,7 @@
       <w:pPr>
         <w:pStyle w:val="Compact"/>
         <w:numPr>
-          <w:numId w:val="1035"/>
+          <w:numId w:val="1036"/>
           <w:ilvl w:val="0"/>
         </w:numPr>
       </w:pPr>
@@ -1747,7 +2028,7 @@
       <w:pPr>
         <w:pStyle w:val="Compact"/>
         <w:numPr>
-          <w:numId w:val="1036"/>
+          <w:numId w:val="1037"/>
           <w:ilvl w:val="0"/>
         </w:numPr>
       </w:pPr>
@@ -1758,7 +2039,7 @@
     <w:p>
       <w:pPr>
         <w:numPr>
-          <w:numId w:val="1036"/>
+          <w:numId w:val="1037"/>
           <w:ilvl w:val="0"/>
         </w:numPr>
       </w:pPr>
@@ -1770,7 +2051,7 @@
       <w:pPr>
         <w:pStyle w:val="Compact"/>
         <w:numPr>
-          <w:numId w:val="1036"/>
+          <w:numId w:val="1037"/>
           <w:ilvl w:val="0"/>
         </w:numPr>
       </w:pPr>
@@ -1781,7 +2062,7 @@
     <w:p>
       <w:pPr>
         <w:numPr>
-          <w:numId w:val="1036"/>
+          <w:numId w:val="1037"/>
           <w:ilvl w:val="0"/>
         </w:numPr>
       </w:pPr>
@@ -1793,7 +2074,7 @@
       <w:pPr>
         <w:pStyle w:val="Compact"/>
         <w:numPr>
-          <w:numId w:val="1036"/>
+          <w:numId w:val="1037"/>
           <w:ilvl w:val="0"/>
         </w:numPr>
       </w:pPr>
@@ -1804,7 +2085,7 @@
     <w:p>
       <w:pPr>
         <w:numPr>
-          <w:numId w:val="1036"/>
+          <w:numId w:val="1037"/>
           <w:ilvl w:val="0"/>
         </w:numPr>
       </w:pPr>
@@ -1816,7 +2097,7 @@
       <w:pPr>
         <w:pStyle w:val="Compact"/>
         <w:numPr>
-          <w:numId w:val="1036"/>
+          <w:numId w:val="1037"/>
           <w:ilvl w:val="0"/>
         </w:numPr>
       </w:pPr>
@@ -1828,7 +2109,7 @@
       <w:pPr>
         <w:pStyle w:val="Compact"/>
         <w:numPr>
-          <w:numId w:val="1036"/>
+          <w:numId w:val="1037"/>
           <w:ilvl w:val="0"/>
         </w:numPr>
       </w:pPr>
@@ -1838,8 +2119,20 @@
     </w:p>
     <w:p>
       <w:pPr>
-        <w:numPr>
-          <w:numId w:val="1036"/>
+        <w:pStyle w:val="Compact"/>
+        <w:numPr>
+          <w:numId w:val="1037"/>
+          <w:ilvl w:val="0"/>
+        </w:numPr>
+      </w:pPr>
+      <w:r>
+        <w:t xml:space="preserve">Employment</w:t>
+      </w:r>
+    </w:p>
+    <w:p>
+      <w:pPr>
+        <w:numPr>
+          <w:numId w:val="1037"/>
           <w:ilvl w:val="0"/>
         </w:numPr>
       </w:pPr>
@@ -1955,7 +2248,7 @@
     </w:lvl>
   </w:abstractNum>
   <w:abstractNum w:abstractNumId="990">
-    <w:nsid w:val="2faf8ef0"/>
+    <w:nsid w:val="fe7730c9"/>
     <w:multiLevelType w:val="multilevel"/>
     <w:lvl w:ilvl="0">
       <w:numFmt w:val="bullet"/>
@@ -2036,7 +2329,7 @@
     </w:lvl>
   </w:abstractNum>
   <w:abstractNum w:abstractNumId="991">
-    <w:nsid w:val="4a917daa"/>
+    <w:nsid w:val="50bf1641"/>
     <w:multiLevelType w:val="multilevel"/>
     <w:lvl w:ilvl="0">
       <w:numFmt w:val="bullet"/>
@@ -2117,7 +2410,7 @@
     </w:lvl>
   </w:abstractNum>
   <w:abstractNum w:abstractNumId="99421">
-    <w:nsid w:val="1e29dd7d"/>
+    <w:nsid w:val="e2b0f9ca"/>
     <w:multiLevelType w:val="multilevel"/>
     <w:lvl w:ilvl="0">
       <w:start w:val="1"/>
@@ -2226,6 +2519,9 @@
     <w:abstractNumId w:val="991"/>
   </w:num>
   <w:num w:numId="1006">
+    <w:abstractNumId w:val="991"/>
+  </w:num>
+  <w:num w:numId="1007">
     <w:abstractNumId w:val="99421"/>
     <w:lvlOverride w:ilvl="0">
       <w:startOverride w:val="1"/>
@@ -2249,10 +2545,10 @@
       <w:startOverride w:val="1"/>
     </w:lvlOverride>
   </w:num>
-  <w:num w:numId="1007">
+  <w:num w:numId="1008">
     <w:abstractNumId w:val="991"/>
   </w:num>
-  <w:num w:numId="1008">
+  <w:num w:numId="1009">
     <w:abstractNumId w:val="99421"/>
     <w:lvlOverride w:ilvl="0">
       <w:startOverride w:val="1"/>
@@ -2276,10 +2572,10 @@
       <w:startOverride w:val="1"/>
     </w:lvlOverride>
   </w:num>
-  <w:num w:numId="1009">
+  <w:num w:numId="1010">
     <w:abstractNumId w:val="991"/>
   </w:num>
-  <w:num w:numId="1010">
+  <w:num w:numId="1011">
     <w:abstractNumId w:val="99421"/>
     <w:lvlOverride w:ilvl="0">
       <w:startOverride w:val="1"/>
@@ -2303,10 +2599,10 @@
       <w:startOverride w:val="1"/>
     </w:lvlOverride>
   </w:num>
-  <w:num w:numId="1011">
+  <w:num w:numId="1012">
     <w:abstractNumId w:val="991"/>
   </w:num>
-  <w:num w:numId="1012">
+  <w:num w:numId="1013">
     <w:abstractNumId w:val="99421"/>
     <w:lvlOverride w:ilvl="0">
       <w:startOverride w:val="1"/>
@@ -2330,10 +2626,10 @@
       <w:startOverride w:val="1"/>
     </w:lvlOverride>
   </w:num>
-  <w:num w:numId="1013">
+  <w:num w:numId="1014">
     <w:abstractNumId w:val="991"/>
   </w:num>
-  <w:num w:numId="1014">
+  <w:num w:numId="1015">
     <w:abstractNumId w:val="99421"/>
     <w:lvlOverride w:ilvl="0">
       <w:startOverride w:val="1"/>
@@ -2357,10 +2653,10 @@
       <w:startOverride w:val="1"/>
     </w:lvlOverride>
   </w:num>
-  <w:num w:numId="1015">
+  <w:num w:numId="1016">
     <w:abstractNumId w:val="991"/>
   </w:num>
-  <w:num w:numId="1016">
+  <w:num w:numId="1017">
     <w:abstractNumId w:val="99421"/>
     <w:lvlOverride w:ilvl="0">
       <w:startOverride w:val="1"/>
@@ -2384,10 +2680,10 @@
       <w:startOverride w:val="1"/>
     </w:lvlOverride>
   </w:num>
-  <w:num w:numId="1017">
+  <w:num w:numId="1018">
     <w:abstractNumId w:val="991"/>
   </w:num>
-  <w:num w:numId="1018">
+  <w:num w:numId="1019">
     <w:abstractNumId w:val="99421"/>
     <w:lvlOverride w:ilvl="0">
       <w:startOverride w:val="1"/>
@@ -2410,14 +2706,14 @@
     <w:lvlOverride w:ilvl="6">
       <w:startOverride w:val="1"/>
     </w:lvlOverride>
-  </w:num>
-  <w:num w:numId="1019">
-    <w:abstractNumId w:val="991"/>
   </w:num>
   <w:num w:numId="1020">
     <w:abstractNumId w:val="991"/>
   </w:num>
   <w:num w:numId="1021">
+    <w:abstractNumId w:val="991"/>
+  </w:num>
+  <w:num w:numId="1022">
     <w:abstractNumId w:val="99421"/>
     <w:lvlOverride w:ilvl="0">
       <w:startOverride w:val="1"/>
@@ -2441,10 +2737,10 @@
       <w:startOverride w:val="1"/>
     </w:lvlOverride>
   </w:num>
-  <w:num w:numId="1022">
+  <w:num w:numId="1023">
     <w:abstractNumId w:val="991"/>
   </w:num>
-  <w:num w:numId="1023">
+  <w:num w:numId="1024">
     <w:abstractNumId w:val="99421"/>
     <w:lvlOverride w:ilvl="0">
       <w:startOverride w:val="1"/>
@@ -2468,10 +2764,10 @@
       <w:startOverride w:val="1"/>
     </w:lvlOverride>
   </w:num>
-  <w:num w:numId="1024">
+  <w:num w:numId="1025">
     <w:abstractNumId w:val="991"/>
   </w:num>
-  <w:num w:numId="1025">
+  <w:num w:numId="1026">
     <w:abstractNumId w:val="99421"/>
     <w:lvlOverride w:ilvl="0">
       <w:startOverride w:val="1"/>
@@ -2495,10 +2791,10 @@
       <w:startOverride w:val="1"/>
     </w:lvlOverride>
   </w:num>
-  <w:num w:numId="1026">
+  <w:num w:numId="1027">
     <w:abstractNumId w:val="991"/>
   </w:num>
-  <w:num w:numId="1027">
+  <w:num w:numId="1028">
     <w:abstractNumId w:val="99421"/>
     <w:lvlOverride w:ilvl="0">
       <w:startOverride w:val="1"/>
@@ -2522,10 +2818,10 @@
       <w:startOverride w:val="1"/>
     </w:lvlOverride>
   </w:num>
-  <w:num w:numId="1028">
+  <w:num w:numId="1029">
     <w:abstractNumId w:val="991"/>
   </w:num>
-  <w:num w:numId="1029">
+  <w:num w:numId="1030">
     <w:abstractNumId w:val="99421"/>
     <w:lvlOverride w:ilvl="0">
       <w:startOverride w:val="1"/>
@@ -2549,10 +2845,10 @@
       <w:startOverride w:val="1"/>
     </w:lvlOverride>
   </w:num>
-  <w:num w:numId="1030">
+  <w:num w:numId="1031">
     <w:abstractNumId w:val="991"/>
   </w:num>
-  <w:num w:numId="1031">
+  <w:num w:numId="1032">
     <w:abstractNumId w:val="99421"/>
     <w:lvlOverride w:ilvl="0">
       <w:startOverride w:val="1"/>
@@ -2576,10 +2872,10 @@
       <w:startOverride w:val="1"/>
     </w:lvlOverride>
   </w:num>
-  <w:num w:numId="1032">
+  <w:num w:numId="1033">
     <w:abstractNumId w:val="991"/>
   </w:num>
-  <w:num w:numId="1033">
+  <w:num w:numId="1034">
     <w:abstractNumId w:val="99421"/>
     <w:lvlOverride w:ilvl="0">
       <w:startOverride w:val="1"/>
@@ -2603,10 +2899,10 @@
       <w:startOverride w:val="1"/>
     </w:lvlOverride>
   </w:num>
-  <w:num w:numId="1034">
+  <w:num w:numId="1035">
     <w:abstractNumId w:val="991"/>
   </w:num>
-  <w:num w:numId="1035">
+  <w:num w:numId="1036">
     <w:abstractNumId w:val="99421"/>
     <w:lvlOverride w:ilvl="0">
       <w:startOverride w:val="1"/>
@@ -2630,7 +2926,7 @@
       <w:startOverride w:val="1"/>
     </w:lvlOverride>
   </w:num>
-  <w:num w:numId="1036">
+  <w:num w:numId="1037">
     <w:abstractNumId w:val="991"/>
   </w:num>
 </w:numbering>

</xml_diff>

<commit_message>
add eisvogel template to makefile, update questionnaire
</commit_message>
<xml_diff>
--- a/material/questionnaire.docx
+++ b/material/questionnaire.docx
@@ -6,23 +6,15 @@
       <w:pPr>
         <w:pStyle w:val="Heading1"/>
       </w:pPr>
-      <w:bookmarkStart w:id="21" w:name="questionnaire---draft"/>
+      <w:bookmarkStart w:id="21" w:name="study-design-questionnaire"/>
       <w:bookmarkEnd w:id="21"/>
       <w:r>
-        <w:t xml:space="preserve">Questionnaire - Draft</w:t>
+        <w:t xml:space="preserve">Study Design &amp; Questionnaire</w:t>
       </w:r>
     </w:p>
     <w:p>
       <w:pPr>
         <w:pStyle w:val="FirstParagraph"/>
-      </w:pPr>
-      <w:r>
-        <w:t xml:space="preserve">Advertised as: Study on Online News and Political Attitudes</w:t>
-      </w:r>
-    </w:p>
-    <w:p>
-      <w:pPr>
-        <w:pStyle w:val="BodyText"/>
       </w:pPr>
       <w:r>
         <w:rPr>
@@ -84,6 +76,18 @@
     </w:p>
     <w:p>
       <w:pPr>
+        <w:pStyle w:val="Compact"/>
+        <w:numPr>
+          <w:numId w:val="1001"/>
+          <w:ilvl w:val="0"/>
+        </w:numPr>
+      </w:pPr>
+      <w:r>
+        <w:t xml:space="preserve">Advertised as: Study on Online News and Political Attitudes (add full description)</w:t>
+      </w:r>
+    </w:p>
+    <w:p>
+      <w:pPr>
         <w:pStyle w:val="Heading2"/>
       </w:pPr>
       <w:bookmarkStart w:id="22" w:name="survey-flow-overview"/>
@@ -137,6 +141,90 @@
         </w:numPr>
       </w:pPr>
       <w:r>
+        <w:t xml:space="preserve">Political Interest</w:t>
+      </w:r>
+    </w:p>
+    <w:p>
+      <w:pPr>
+        <w:pStyle w:val="Compact"/>
+        <w:numPr>
+          <w:numId w:val="1002"/>
+          <w:ilvl w:val="0"/>
+        </w:numPr>
+      </w:pPr>
+      <w:r>
+        <w:t xml:space="preserve">Optional: Racial resentment and similar scales</w:t>
+      </w:r>
+    </w:p>
+    <w:p>
+      <w:pPr>
+        <w:pStyle w:val="Compact"/>
+        <w:numPr>
+          <w:numId w:val="1002"/>
+          <w:ilvl w:val="0"/>
+        </w:numPr>
+      </w:pPr>
+      <w:r>
+        <w:t xml:space="preserve">Experiment:</w:t>
+      </w:r>
+    </w:p>
+    <w:p>
+      <w:pPr>
+        <w:pStyle w:val="Compact"/>
+        <w:numPr>
+          <w:numId w:val="1002"/>
+          <w:ilvl w:val="0"/>
+        </w:numPr>
+      </w:pPr>
+      <w:r>
+        <w:t xml:space="preserve">First treatment: tweet (search/assigned X source X pro/con X RT ratio)</w:t>
+      </w:r>
+    </w:p>
+    <w:p>
+      <w:pPr>
+        <w:pStyle w:val="Compact"/>
+        <w:numPr>
+          <w:numId w:val="1002"/>
+          <w:ilvl w:val="0"/>
+        </w:numPr>
+      </w:pPr>
+      <w:r>
+        <w:t xml:space="preserve">First outcome: click on link or click on next?</w:t>
+      </w:r>
+    </w:p>
+    <w:p>
+      <w:pPr>
+        <w:pStyle w:val="Compact"/>
+        <w:numPr>
+          <w:numId w:val="1002"/>
+          <w:ilvl w:val="0"/>
+        </w:numPr>
+      </w:pPr>
+      <w:r>
+        <w:t xml:space="preserve">Second treatment: full article (same groups as before)</w:t>
+      </w:r>
+    </w:p>
+    <w:p>
+      <w:pPr>
+        <w:pStyle w:val="Compact"/>
+        <w:numPr>
+          <w:numId w:val="1002"/>
+          <w:ilvl w:val="0"/>
+        </w:numPr>
+      </w:pPr>
+      <w:r>
+        <w:t xml:space="preserve">Post-treatment measures</w:t>
+      </w:r>
+    </w:p>
+    <w:p>
+      <w:pPr>
+        <w:pStyle w:val="Compact"/>
+        <w:numPr>
+          <w:numId w:val="1002"/>
+          <w:ilvl w:val="0"/>
+        </w:numPr>
+      </w:pPr>
+      <w:r>
         <w:t xml:space="preserve">Basic immigration attitudes</w:t>
       </w:r>
     </w:p>
@@ -161,90 +249,6 @@
         </w:numPr>
       </w:pPr>
       <w:r>
-        <w:t xml:space="preserve">Optional: Racial resentment and similar scales</w:t>
-      </w:r>
-    </w:p>
-    <w:p>
-      <w:pPr>
-        <w:pStyle w:val="Compact"/>
-        <w:numPr>
-          <w:numId w:val="1002"/>
-          <w:ilvl w:val="0"/>
-        </w:numPr>
-      </w:pPr>
-      <w:r>
-        <w:t xml:space="preserve">Experiment:</w:t>
-      </w:r>
-    </w:p>
-    <w:p>
-      <w:pPr>
-        <w:pStyle w:val="Compact"/>
-        <w:numPr>
-          <w:numId w:val="1002"/>
-          <w:ilvl w:val="0"/>
-        </w:numPr>
-      </w:pPr>
-      <w:r>
-        <w:t xml:space="preserve">First treatment: tweet (search/assigned X source X pro/con X RT ratio)</w:t>
-      </w:r>
-    </w:p>
-    <w:p>
-      <w:pPr>
-        <w:pStyle w:val="Compact"/>
-        <w:numPr>
-          <w:numId w:val="1002"/>
-          <w:ilvl w:val="0"/>
-        </w:numPr>
-      </w:pPr>
-      <w:r>
-        <w:t xml:space="preserve">First outcome: click on link or click on next?</w:t>
-      </w:r>
-    </w:p>
-    <w:p>
-      <w:pPr>
-        <w:pStyle w:val="Compact"/>
-        <w:numPr>
-          <w:numId w:val="1002"/>
-          <w:ilvl w:val="0"/>
-        </w:numPr>
-      </w:pPr>
-      <w:r>
-        <w:t xml:space="preserve">Second treatment: full article</w:t>
-      </w:r>
-    </w:p>
-    <w:p>
-      <w:pPr>
-        <w:pStyle w:val="Compact"/>
-        <w:numPr>
-          <w:numId w:val="1002"/>
-          <w:ilvl w:val="0"/>
-        </w:numPr>
-      </w:pPr>
-      <w:r>
-        <w:t xml:space="preserve">Remaining outcome measures: perception, attitudes, etc. (within-subject?)</w:t>
-      </w:r>
-    </w:p>
-    <w:p>
-      <w:pPr>
-        <w:pStyle w:val="Compact"/>
-        <w:numPr>
-          <w:numId w:val="1002"/>
-          <w:ilvl w:val="0"/>
-        </w:numPr>
-      </w:pPr>
-      <w:r>
-        <w:t xml:space="preserve">Post-treatment measures:</w:t>
-      </w:r>
-    </w:p>
-    <w:p>
-      <w:pPr>
-        <w:pStyle w:val="Compact"/>
-        <w:numPr>
-          <w:numId w:val="1002"/>
-          <w:ilvl w:val="0"/>
-        </w:numPr>
-      </w:pPr>
-      <w:r>
         <w:t xml:space="preserve">Sociodemographics etc. (beware of post-treatment bias!)</w:t>
       </w:r>
     </w:p>
@@ -252,55 +256,15 @@
       <w:pPr>
         <w:pStyle w:val="Heading2"/>
       </w:pPr>
-      <w:bookmarkStart w:id="23" w:name="description-of-main-treatment"/>
+      <w:bookmarkStart w:id="23" w:name="detailed-question-wording"/>
       <w:bookmarkEnd w:id="23"/>
       <w:r>
-        <w:t xml:space="preserve">Description of Main Treatment</w:t>
-      </w:r>
-    </w:p>
-    <w:p>
-      <w:pPr>
-        <w:pStyle w:val="Compact"/>
-        <w:numPr>
-          <w:numId w:val="1003"/>
-          <w:ilvl w:val="0"/>
-        </w:numPr>
-      </w:pPr>
-      <w:r>
-        <w:t xml:space="preserve">Info search: assigned to source (Fox/MSNBC) vs. choosing one</w:t>
-      </w:r>
-    </w:p>
-    <w:p>
-      <w:pPr>
-        <w:pStyle w:val="Compact"/>
-        <w:numPr>
-          <w:numId w:val="1003"/>
-          <w:ilvl w:val="0"/>
-        </w:numPr>
-      </w:pPr>
-      <w:r>
-        <w:t xml:space="preserve">RT Ratio: popular vs. controversial according to Comment/RT&amp;Like ratio</w:t>
-      </w:r>
-    </w:p>
-    <w:p>
-      <w:pPr>
-        <w:pStyle w:val="Compact"/>
-        <w:numPr>
-          <w:numId w:val="1003"/>
-          <w:ilvl w:val="0"/>
-        </w:numPr>
-      </w:pPr>
-      <w:r>
-        <w:t xml:space="preserve">Control condition: now exposure</w:t>
-      </w:r>
-    </w:p>
-    <w:p>
-      <w:pPr>
-        <w:pStyle w:val="Compact"/>
-        <w:numPr>
-          <w:numId w:val="1003"/>
-          <w:ilvl w:val="0"/>
-        </w:numPr>
+        <w:t xml:space="preserve">Detailed Question Wording</w:t>
+      </w:r>
+    </w:p>
+    <w:p>
+      <w:pPr>
+        <w:pStyle w:val="FirstParagraph"/>
       </w:pPr>
       <w:r>
         <w:rPr>
@@ -309,6 +273,564 @@
         <w:t xml:space="preserve">Note</w:t>
       </w:r>
       <w:r>
+        <w:t xml:space="preserve">: I just started collecting potential items, selection and ordering is by no means final.</w:t>
+      </w:r>
+    </w:p>
+    <w:p>
+      <w:pPr>
+        <w:pStyle w:val="Heading3"/>
+      </w:pPr>
+      <w:bookmarkStart w:id="24" w:name="pre-treatment-measures"/>
+      <w:bookmarkEnd w:id="24"/>
+      <w:r>
+        <w:t xml:space="preserve">Pre-treatment measures</w:t>
+      </w:r>
+    </w:p>
+    <w:p>
+      <w:pPr>
+        <w:pStyle w:val="FirstParagraph"/>
+      </w:pPr>
+      <w:r>
+        <w:t xml:space="preserve">Were you born in the United States?</w:t>
+      </w:r>
+    </w:p>
+    <w:p>
+      <w:pPr>
+        <w:pStyle w:val="Compact"/>
+        <w:numPr>
+          <w:numId w:val="1003"/>
+          <w:ilvl w:val="0"/>
+        </w:numPr>
+      </w:pPr>
+      <w:r>
+        <w:t xml:space="preserve">Yes</w:t>
+      </w:r>
+    </w:p>
+    <w:p>
+      <w:pPr>
+        <w:pStyle w:val="Compact"/>
+        <w:numPr>
+          <w:numId w:val="1003"/>
+          <w:ilvl w:val="0"/>
+        </w:numPr>
+      </w:pPr>
+      <w:r>
+        <w:t xml:space="preserve">No [if no, as: When did you first arrive to live in the US?]</w:t>
+      </w:r>
+    </w:p>
+    <w:p>
+      <w:pPr>
+        <w:pStyle w:val="FirstParagraph"/>
+      </w:pPr>
+      <w:r>
+        <w:t xml:space="preserve">Are you a veteran of the U.S. armed forces?</w:t>
+      </w:r>
+    </w:p>
+    <w:p>
+      <w:pPr>
+        <w:pStyle w:val="Compact"/>
+        <w:numPr>
+          <w:numId w:val="1004"/>
+          <w:ilvl w:val="0"/>
+        </w:numPr>
+      </w:pPr>
+      <w:r>
+        <w:t xml:space="preserve">Yes</w:t>
+      </w:r>
+    </w:p>
+    <w:p>
+      <w:pPr>
+        <w:pStyle w:val="Compact"/>
+        <w:numPr>
+          <w:numId w:val="1004"/>
+          <w:ilvl w:val="0"/>
+        </w:numPr>
+      </w:pPr>
+      <w:r>
+        <w:t xml:space="preserve">No</w:t>
+      </w:r>
+    </w:p>
+    <w:p>
+      <w:pPr>
+        <w:pStyle w:val="FirstParagraph"/>
+      </w:pPr>
+      <w:r>
+        <w:t xml:space="preserve">In your day-to-day life, how frequently do you see Hispanic/Latino immigrants in your community?</w:t>
+      </w:r>
+    </w:p>
+    <w:p>
+      <w:pPr>
+        <w:pStyle w:val="Compact"/>
+        <w:numPr>
+          <w:numId w:val="1005"/>
+          <w:ilvl w:val="0"/>
+        </w:numPr>
+      </w:pPr>
+      <w:r>
+        <w:t xml:space="preserve">Never or almost never</w:t>
+      </w:r>
+    </w:p>
+    <w:p>
+      <w:pPr>
+        <w:pStyle w:val="Compact"/>
+        <w:numPr>
+          <w:numId w:val="1005"/>
+          <w:ilvl w:val="0"/>
+        </w:numPr>
+      </w:pPr>
+      <w:r>
+        <w:t xml:space="preserve">Less than once a month</w:t>
+      </w:r>
+    </w:p>
+    <w:p>
+      <w:pPr>
+        <w:pStyle w:val="Compact"/>
+        <w:numPr>
+          <w:numId w:val="1005"/>
+          <w:ilvl w:val="0"/>
+        </w:numPr>
+      </w:pPr>
+      <w:r>
+        <w:t xml:space="preserve">1-3 times each month</w:t>
+      </w:r>
+    </w:p>
+    <w:p>
+      <w:pPr>
+        <w:pStyle w:val="Compact"/>
+        <w:numPr>
+          <w:numId w:val="1005"/>
+          <w:ilvl w:val="0"/>
+        </w:numPr>
+      </w:pPr>
+      <w:r>
+        <w:t xml:space="preserve">At least once a week</w:t>
+      </w:r>
+    </w:p>
+    <w:p>
+      <w:pPr>
+        <w:pStyle w:val="Compact"/>
+        <w:numPr>
+          <w:numId w:val="1005"/>
+          <w:ilvl w:val="0"/>
+        </w:numPr>
+      </w:pPr>
+      <w:r>
+        <w:t xml:space="preserve">Every day</w:t>
+      </w:r>
+    </w:p>
+    <w:p>
+      <w:pPr>
+        <w:pStyle w:val="FirstParagraph"/>
+      </w:pPr>
+      <w:r>
+        <w:t xml:space="preserve">In your day-to-day life, how frequently do you have conversations with Hispanic/Latino immigrants?</w:t>
+      </w:r>
+    </w:p>
+    <w:p>
+      <w:pPr>
+        <w:pStyle w:val="Compact"/>
+        <w:numPr>
+          <w:numId w:val="1006"/>
+          <w:ilvl w:val="0"/>
+        </w:numPr>
+      </w:pPr>
+      <w:r>
+        <w:t xml:space="preserve">Never or almost never</w:t>
+      </w:r>
+    </w:p>
+    <w:p>
+      <w:pPr>
+        <w:pStyle w:val="Compact"/>
+        <w:numPr>
+          <w:numId w:val="1006"/>
+          <w:ilvl w:val="0"/>
+        </w:numPr>
+      </w:pPr>
+      <w:r>
+        <w:t xml:space="preserve">Less than once a month</w:t>
+      </w:r>
+    </w:p>
+    <w:p>
+      <w:pPr>
+        <w:pStyle w:val="Compact"/>
+        <w:numPr>
+          <w:numId w:val="1006"/>
+          <w:ilvl w:val="0"/>
+        </w:numPr>
+      </w:pPr>
+      <w:r>
+        <w:t xml:space="preserve">1-3 times each month</w:t>
+      </w:r>
+    </w:p>
+    <w:p>
+      <w:pPr>
+        <w:pStyle w:val="Compact"/>
+        <w:numPr>
+          <w:numId w:val="1006"/>
+          <w:ilvl w:val="0"/>
+        </w:numPr>
+      </w:pPr>
+      <w:r>
+        <w:t xml:space="preserve">At least once a week</w:t>
+      </w:r>
+    </w:p>
+    <w:p>
+      <w:pPr>
+        <w:pStyle w:val="Compact"/>
+        <w:numPr>
+          <w:numId w:val="1006"/>
+          <w:ilvl w:val="0"/>
+        </w:numPr>
+      </w:pPr>
+      <w:r>
+        <w:t xml:space="preserve">Every day</w:t>
+      </w:r>
+    </w:p>
+    <w:p>
+      <w:pPr>
+        <w:pStyle w:val="FirstParagraph"/>
+      </w:pPr>
+      <w:r>
+        <w:t xml:space="preserve">In your day-to-day life, how frequently do you hear Spanish spoken?</w:t>
+      </w:r>
+    </w:p>
+    <w:p>
+      <w:pPr>
+        <w:pStyle w:val="Compact"/>
+        <w:numPr>
+          <w:numId w:val="1007"/>
+          <w:ilvl w:val="0"/>
+        </w:numPr>
+      </w:pPr>
+      <w:r>
+        <w:t xml:space="preserve">Never or almost never</w:t>
+      </w:r>
+    </w:p>
+    <w:p>
+      <w:pPr>
+        <w:pStyle w:val="Compact"/>
+        <w:numPr>
+          <w:numId w:val="1007"/>
+          <w:ilvl w:val="0"/>
+        </w:numPr>
+      </w:pPr>
+      <w:r>
+        <w:t xml:space="preserve">Less than once a month</w:t>
+      </w:r>
+    </w:p>
+    <w:p>
+      <w:pPr>
+        <w:pStyle w:val="Compact"/>
+        <w:numPr>
+          <w:numId w:val="1007"/>
+          <w:ilvl w:val="0"/>
+        </w:numPr>
+      </w:pPr>
+      <w:r>
+        <w:t xml:space="preserve">1-3 times each month</w:t>
+      </w:r>
+    </w:p>
+    <w:p>
+      <w:pPr>
+        <w:pStyle w:val="Compact"/>
+        <w:numPr>
+          <w:numId w:val="1007"/>
+          <w:ilvl w:val="0"/>
+        </w:numPr>
+      </w:pPr>
+      <w:r>
+        <w:t xml:space="preserve">At least once a week</w:t>
+      </w:r>
+    </w:p>
+    <w:p>
+      <w:pPr>
+        <w:pStyle w:val="Compact"/>
+        <w:numPr>
+          <w:numId w:val="1007"/>
+          <w:ilvl w:val="0"/>
+        </w:numPr>
+      </w:pPr>
+      <w:r>
+        <w:t xml:space="preserve">Every day</w:t>
+      </w:r>
+    </w:p>
+    <w:p>
+      <w:pPr>
+        <w:pStyle w:val="FirstParagraph"/>
+      </w:pPr>
+      <w:r>
+        <w:t xml:space="preserve">About how many CLOSE FRIENDS do you have these days? These are people you feel at ease with, can talk to about private matters, or call on for help. Would you say that you have…?</w:t>
+      </w:r>
+    </w:p>
+    <w:p>
+      <w:pPr>
+        <w:pStyle w:val="Compact"/>
+        <w:numPr>
+          <w:numId w:val="1008"/>
+          <w:ilvl w:val="0"/>
+        </w:numPr>
+      </w:pPr>
+      <w:r>
+        <w:t xml:space="preserve">No close friends</w:t>
+      </w:r>
+    </w:p>
+    <w:p>
+      <w:pPr>
+        <w:pStyle w:val="Compact"/>
+        <w:numPr>
+          <w:numId w:val="1008"/>
+          <w:ilvl w:val="0"/>
+        </w:numPr>
+      </w:pPr>
+      <w:r>
+        <w:t xml:space="preserve">1-2 close friends</w:t>
+      </w:r>
+    </w:p>
+    <w:p>
+      <w:pPr>
+        <w:pStyle w:val="Compact"/>
+        <w:numPr>
+          <w:numId w:val="1008"/>
+          <w:ilvl w:val="0"/>
+        </w:numPr>
+      </w:pPr>
+      <w:r>
+        <w:t xml:space="preserve">3-5 close friends</w:t>
+      </w:r>
+    </w:p>
+    <w:p>
+      <w:pPr>
+        <w:pStyle w:val="Compact"/>
+        <w:numPr>
+          <w:numId w:val="1008"/>
+          <w:ilvl w:val="0"/>
+        </w:numPr>
+      </w:pPr>
+      <w:r>
+        <w:t xml:space="preserve">6-10 close friends</w:t>
+      </w:r>
+    </w:p>
+    <w:p>
+      <w:pPr>
+        <w:pStyle w:val="Compact"/>
+        <w:numPr>
+          <w:numId w:val="1008"/>
+          <w:ilvl w:val="0"/>
+        </w:numPr>
+      </w:pPr>
+      <w:r>
+        <w:t xml:space="preserve">More than 10 close friends</w:t>
+      </w:r>
+    </w:p>
+    <w:p>
+      <w:pPr>
+        <w:pStyle w:val="FirstParagraph"/>
+      </w:pPr>
+      <w:r>
+        <w:t xml:space="preserve">Of these close friends, how many are Hispanic or Latino immigrants?</w:t>
+      </w:r>
+    </w:p>
+    <w:p>
+      <w:pPr>
+        <w:pStyle w:val="Compact"/>
+        <w:numPr>
+          <w:numId w:val="1009"/>
+          <w:ilvl w:val="0"/>
+        </w:numPr>
+      </w:pPr>
+      <w:r>
+        <w:t xml:space="preserve">None of my close friends</w:t>
+      </w:r>
+    </w:p>
+    <w:p>
+      <w:pPr>
+        <w:pStyle w:val="Compact"/>
+        <w:numPr>
+          <w:numId w:val="1009"/>
+          <w:ilvl w:val="0"/>
+        </w:numPr>
+      </w:pPr>
+      <w:r>
+        <w:t xml:space="preserve">1-2 of my close friends</w:t>
+      </w:r>
+    </w:p>
+    <w:p>
+      <w:pPr>
+        <w:pStyle w:val="Compact"/>
+        <w:numPr>
+          <w:numId w:val="1009"/>
+          <w:ilvl w:val="0"/>
+        </w:numPr>
+      </w:pPr>
+      <w:r>
+        <w:t xml:space="preserve">3-5 of my close friends</w:t>
+      </w:r>
+    </w:p>
+    <w:p>
+      <w:pPr>
+        <w:pStyle w:val="Compact"/>
+        <w:numPr>
+          <w:numId w:val="1009"/>
+          <w:ilvl w:val="0"/>
+        </w:numPr>
+      </w:pPr>
+      <w:r>
+        <w:t xml:space="preserve">6-10 of my close friends</w:t>
+      </w:r>
+    </w:p>
+    <w:p>
+      <w:pPr>
+        <w:pStyle w:val="Compact"/>
+        <w:numPr>
+          <w:numId w:val="1009"/>
+          <w:ilvl w:val="0"/>
+        </w:numPr>
+      </w:pPr>
+      <w:r>
+        <w:t xml:space="preserve">More than 10 of my close friends</w:t>
+      </w:r>
+    </w:p>
+    <w:p>
+      <w:pPr>
+        <w:pStyle w:val="FirstParagraph"/>
+      </w:pPr>
+      <w:r>
+        <w:t xml:space="preserve">Other items to add:</w:t>
+      </w:r>
+    </w:p>
+    <w:p>
+      <w:pPr>
+        <w:pStyle w:val="Compact"/>
+        <w:numPr>
+          <w:numId w:val="1010"/>
+          <w:ilvl w:val="0"/>
+        </w:numPr>
+      </w:pPr>
+      <w:r>
+        <w:t xml:space="preserve">Media usage, especially twitter!</w:t>
+      </w:r>
+    </w:p>
+    <w:p>
+      <w:pPr>
+        <w:pStyle w:val="Compact"/>
+        <w:numPr>
+          <w:numId w:val="1010"/>
+          <w:ilvl w:val="0"/>
+        </w:numPr>
+      </w:pPr>
+      <w:r>
+        <w:t xml:space="preserve">Ideology</w:t>
+      </w:r>
+    </w:p>
+    <w:p>
+      <w:pPr>
+        <w:pStyle w:val="Compact"/>
+        <w:numPr>
+          <w:numId w:val="1010"/>
+          <w:ilvl w:val="0"/>
+        </w:numPr>
+      </w:pPr>
+      <w:r>
+        <w:t xml:space="preserve">Party identification</w:t>
+      </w:r>
+    </w:p>
+    <w:p>
+      <w:pPr>
+        <w:pStyle w:val="Compact"/>
+        <w:numPr>
+          <w:numId w:val="1010"/>
+          <w:ilvl w:val="0"/>
+        </w:numPr>
+      </w:pPr>
+      <w:r>
+        <w:t xml:space="preserve">Political participation / engagement</w:t>
+      </w:r>
+    </w:p>
+    <w:p>
+      <w:pPr>
+        <w:pStyle w:val="Compact"/>
+        <w:numPr>
+          <w:numId w:val="1010"/>
+          <w:ilvl w:val="0"/>
+        </w:numPr>
+      </w:pPr>
+      <w:r>
+        <w:t xml:space="preserve">Political efficacy</w:t>
+      </w:r>
+    </w:p>
+    <w:p>
+      <w:pPr>
+        <w:pStyle w:val="Compact"/>
+        <w:numPr>
+          <w:numId w:val="1010"/>
+          <w:ilvl w:val="0"/>
+        </w:numPr>
+      </w:pPr>
+      <w:r>
+        <w:t xml:space="preserve">Trust in media?</w:t>
+      </w:r>
+    </w:p>
+    <w:p>
+      <w:pPr>
+        <w:pStyle w:val="Heading2"/>
+      </w:pPr>
+      <w:bookmarkStart w:id="25" w:name="description-of-main-treatment"/>
+      <w:bookmarkEnd w:id="25"/>
+      <w:r>
+        <w:t xml:space="preserve">Description of Main Treatment</w:t>
+      </w:r>
+    </w:p>
+    <w:p>
+      <w:pPr>
+        <w:pStyle w:val="Compact"/>
+        <w:numPr>
+          <w:numId w:val="1011"/>
+          <w:ilvl w:val="0"/>
+        </w:numPr>
+      </w:pPr>
+      <w:r>
+        <w:t xml:space="preserve">Info search: assigned to source (Fox/MSNBC) vs. choosing one</w:t>
+      </w:r>
+    </w:p>
+    <w:p>
+      <w:pPr>
+        <w:pStyle w:val="Compact"/>
+        <w:numPr>
+          <w:numId w:val="1011"/>
+          <w:ilvl w:val="0"/>
+        </w:numPr>
+      </w:pPr>
+      <w:r>
+        <w:t xml:space="preserve">RT Ratio: popular vs. controversial according to Comment/RT&amp;Like ratio</w:t>
+      </w:r>
+    </w:p>
+    <w:p>
+      <w:pPr>
+        <w:pStyle w:val="Compact"/>
+        <w:numPr>
+          <w:numId w:val="1011"/>
+          <w:ilvl w:val="0"/>
+        </w:numPr>
+      </w:pPr>
+      <w:r>
+        <w:t xml:space="preserve">Control condition: now exposure</w:t>
+      </w:r>
+    </w:p>
+    <w:p>
+      <w:pPr>
+        <w:pStyle w:val="Compact"/>
+        <w:numPr>
+          <w:numId w:val="1011"/>
+          <w:ilvl w:val="0"/>
+        </w:numPr>
+      </w:pPr>
+      <w:r>
+        <w:rPr>
+          <w:i/>
+        </w:rPr>
+        <w:t xml:space="preserve">Note</w:t>
+      </w:r>
+      <w:r>
         <w:t xml:space="preserve">: Include measure to capture whether participants click on the story link in the initial tweet</w:t>
       </w:r>
     </w:p>
@@ -316,8 +838,8 @@
       <w:pPr>
         <w:pStyle w:val="Heading3"/>
       </w:pPr>
-      <w:bookmarkStart w:id="24" w:name="initial-tweet"/>
-      <w:bookmarkEnd w:id="24"/>
+      <w:bookmarkStart w:id="26" w:name="initial-tweet"/>
+      <w:bookmarkEnd w:id="26"/>
       <w:r>
         <w:t xml:space="preserve">Initial Tweet</w:t>
       </w:r>
@@ -326,16 +848,18 @@
       <w:pPr>
         <w:pStyle w:val="Compact"/>
         <w:numPr>
-          <w:numId w:val="1004"/>
+          <w:numId w:val="1012"/>
           <w:ilvl w:val="0"/>
         </w:numPr>
       </w:pPr>
       <w:r>
         <w:t xml:space="preserve">Fox News - controversial</w:t>
       </w:r>
-      <w:r>
-        <w:t xml:space="preserve"> </w:t>
-      </w:r>
+    </w:p>
+    <w:p>
+      <w:pPr>
+        <w:pStyle w:val="FigureWithCaption"/>
+      </w:pPr>
       <w:r>
         <w:drawing>
           <wp:inline>
@@ -347,120 +871,6 @@
                 <pic:pic>
                   <pic:nvPicPr>
                     <pic:cNvPr descr="tweets/fox_controversial.png" id="0" name="Picture"/>
-                    <pic:cNvPicPr>
-                      <a:picLocks noChangeArrowheads="1" noChangeAspect="1"/>
-                    </pic:cNvPicPr>
-                  </pic:nvPicPr>
-                  <pic:blipFill>
-                    <a:blip r:embed="rId25"/>
-                    <a:stretch>
-                      <a:fillRect/>
-                    </a:stretch>
-                  </pic:blipFill>
-                  <pic:spPr bwMode="auto">
-                    <a:xfrm>
-                      <a:off x="0" y="0"/>
-                      <a:ext cx="5334000" cy="2449285"/>
-                    </a:xfrm>
-                    <a:prstGeom prst="rect">
-                      <a:avLst/>
-                    </a:prstGeom>
-                    <a:noFill/>
-                    <a:ln w="9525">
-                      <a:noFill/>
-                      <a:headEnd/>
-                      <a:tailEnd/>
-                    </a:ln>
-                  </pic:spPr>
-                </pic:pic>
-              </a:graphicData>
-            </a:graphic>
-          </wp:inline>
-        </w:drawing>
-      </w:r>
-    </w:p>
-    <w:p>
-      <w:pPr>
-        <w:pStyle w:val="Compact"/>
-        <w:numPr>
-          <w:numId w:val="1004"/>
-          <w:ilvl w:val="0"/>
-        </w:numPr>
-      </w:pPr>
-      <w:r>
-        <w:t xml:space="preserve">Fox News - popular</w:t>
-      </w:r>
-      <w:r>
-        <w:t xml:space="preserve"> </w:t>
-      </w:r>
-      <w:r>
-        <w:drawing>
-          <wp:inline>
-            <wp:extent cx="5334000" cy="2449285"/>
-            <wp:effectExtent b="0" l="0" r="0" t="0"/>
-            <wp:docPr descr="fox_popular" title="" id="1" name="Picture"/>
-            <a:graphic>
-              <a:graphicData uri="http://schemas.openxmlformats.org/drawingml/2006/picture">
-                <pic:pic>
-                  <pic:nvPicPr>
-                    <pic:cNvPr descr="tweets/fox_popular.png" id="0" name="Picture"/>
-                    <pic:cNvPicPr>
-                      <a:picLocks noChangeArrowheads="1" noChangeAspect="1"/>
-                    </pic:cNvPicPr>
-                  </pic:nvPicPr>
-                  <pic:blipFill>
-                    <a:blip r:embed="rId26"/>
-                    <a:stretch>
-                      <a:fillRect/>
-                    </a:stretch>
-                  </pic:blipFill>
-                  <pic:spPr bwMode="auto">
-                    <a:xfrm>
-                      <a:off x="0" y="0"/>
-                      <a:ext cx="5334000" cy="2449285"/>
-                    </a:xfrm>
-                    <a:prstGeom prst="rect">
-                      <a:avLst/>
-                    </a:prstGeom>
-                    <a:noFill/>
-                    <a:ln w="9525">
-                      <a:noFill/>
-                      <a:headEnd/>
-                      <a:tailEnd/>
-                    </a:ln>
-                  </pic:spPr>
-                </pic:pic>
-              </a:graphicData>
-            </a:graphic>
-          </wp:inline>
-        </w:drawing>
-      </w:r>
-    </w:p>
-    <w:p>
-      <w:pPr>
-        <w:pStyle w:val="Compact"/>
-        <w:numPr>
-          <w:numId w:val="1004"/>
-          <w:ilvl w:val="0"/>
-        </w:numPr>
-      </w:pPr>
-      <w:r>
-        <w:t xml:space="preserve">MSNBC - controversial</w:t>
-      </w:r>
-      <w:r>
-        <w:t xml:space="preserve"> </w:t>
-      </w:r>
-      <w:r>
-        <w:drawing>
-          <wp:inline>
-            <wp:extent cx="5334000" cy="2449285"/>
-            <wp:effectExtent b="0" l="0" r="0" t="0"/>
-            <wp:docPr descr="msnbc_controversial" title="" id="1" name="Picture"/>
-            <a:graphic>
-              <a:graphicData uri="http://schemas.openxmlformats.org/drawingml/2006/picture">
-                <pic:pic>
-                  <pic:nvPicPr>
-                    <pic:cNvPr descr="tweets/msnbc_controversial.png" id="0" name="Picture"/>
                     <pic:cNvPicPr>
                       <a:picLocks noChangeArrowheads="1" noChangeAspect="1"/>
                     </pic:cNvPicPr>
@@ -495,26 +905,39 @@
     </w:p>
     <w:p>
       <w:pPr>
-        <w:pStyle w:val="Compact"/>
-        <w:numPr>
-          <w:numId w:val="1004"/>
-          <w:ilvl w:val="0"/>
-        </w:numPr>
-      </w:pPr>
-      <w:r>
-        <w:t xml:space="preserve">MSNBC - popular</w:t>
-      </w:r>
+        <w:pStyle w:val="ImageCaption"/>
+      </w:pPr>
+      <w:r>
+        <w:t xml:space="preserve">fox_controversial</w:t>
+      </w:r>
+    </w:p>
+    <w:p>
+      <w:pPr>
+        <w:pStyle w:val="Compact"/>
+        <w:numPr>
+          <w:numId w:val="1013"/>
+          <w:ilvl w:val="0"/>
+        </w:numPr>
+      </w:pPr>
+      <w:r>
+        <w:t xml:space="preserve">Fox News - popular</w:t>
+      </w:r>
+    </w:p>
+    <w:p>
+      <w:pPr>
+        <w:pStyle w:val="FigureWithCaption"/>
+      </w:pPr>
       <w:r>
         <w:drawing>
           <wp:inline>
             <wp:extent cx="5334000" cy="2449285"/>
             <wp:effectExtent b="0" l="0" r="0" t="0"/>
-            <wp:docPr descr="msnbc_popular" title="" id="1" name="Picture"/>
+            <wp:docPr descr="fox_popular" title="" id="1" name="Picture"/>
             <a:graphic>
               <a:graphicData uri="http://schemas.openxmlformats.org/drawingml/2006/picture">
                 <pic:pic>
                   <pic:nvPicPr>
-                    <pic:cNvPr descr="tweets/msnbc_popular.png" id="0" name="Picture"/>
+                    <pic:cNvPr descr="tweets/fox_popular.png" id="0" name="Picture"/>
                     <pic:cNvPicPr>
                       <a:picLocks noChangeArrowheads="1" noChangeAspect="1"/>
                     </pic:cNvPicPr>
@@ -549,10 +972,152 @@
     </w:p>
     <w:p>
       <w:pPr>
+        <w:pStyle w:val="ImageCaption"/>
+      </w:pPr>
+      <w:r>
+        <w:t xml:space="preserve">fox_popular</w:t>
+      </w:r>
+    </w:p>
+    <w:p>
+      <w:pPr>
+        <w:pStyle w:val="Compact"/>
+        <w:numPr>
+          <w:numId w:val="1014"/>
+          <w:ilvl w:val="0"/>
+        </w:numPr>
+      </w:pPr>
+      <w:r>
+        <w:t xml:space="preserve">MSNBC - controversial</w:t>
+      </w:r>
+    </w:p>
+    <w:p>
+      <w:pPr>
+        <w:pStyle w:val="FigureWithCaption"/>
+      </w:pPr>
+      <w:r>
+        <w:drawing>
+          <wp:inline>
+            <wp:extent cx="5334000" cy="2449285"/>
+            <wp:effectExtent b="0" l="0" r="0" t="0"/>
+            <wp:docPr descr="msnbc_controversial" title="" id="1" name="Picture"/>
+            <a:graphic>
+              <a:graphicData uri="http://schemas.openxmlformats.org/drawingml/2006/picture">
+                <pic:pic>
+                  <pic:nvPicPr>
+                    <pic:cNvPr descr="tweets/msnbc_controversial.png" id="0" name="Picture"/>
+                    <pic:cNvPicPr>
+                      <a:picLocks noChangeArrowheads="1" noChangeAspect="1"/>
+                    </pic:cNvPicPr>
+                  </pic:nvPicPr>
+                  <pic:blipFill>
+                    <a:blip r:embed="rId29"/>
+                    <a:stretch>
+                      <a:fillRect/>
+                    </a:stretch>
+                  </pic:blipFill>
+                  <pic:spPr bwMode="auto">
+                    <a:xfrm>
+                      <a:off x="0" y="0"/>
+                      <a:ext cx="5334000" cy="2449285"/>
+                    </a:xfrm>
+                    <a:prstGeom prst="rect">
+                      <a:avLst/>
+                    </a:prstGeom>
+                    <a:noFill/>
+                    <a:ln w="9525">
+                      <a:noFill/>
+                      <a:headEnd/>
+                      <a:tailEnd/>
+                    </a:ln>
+                  </pic:spPr>
+                </pic:pic>
+              </a:graphicData>
+            </a:graphic>
+          </wp:inline>
+        </w:drawing>
+      </w:r>
+    </w:p>
+    <w:p>
+      <w:pPr>
+        <w:pStyle w:val="ImageCaption"/>
+      </w:pPr>
+      <w:r>
+        <w:t xml:space="preserve">msnbc_controversial</w:t>
+      </w:r>
+    </w:p>
+    <w:p>
+      <w:pPr>
+        <w:pStyle w:val="Compact"/>
+        <w:numPr>
+          <w:numId w:val="1015"/>
+          <w:ilvl w:val="0"/>
+        </w:numPr>
+      </w:pPr>
+      <w:r>
+        <w:t xml:space="preserve">MSNBC - popular</w:t>
+      </w:r>
+    </w:p>
+    <w:p>
+      <w:pPr>
+        <w:pStyle w:val="FigureWithCaption"/>
+      </w:pPr>
+      <w:r>
+        <w:drawing>
+          <wp:inline>
+            <wp:extent cx="5334000" cy="2449285"/>
+            <wp:effectExtent b="0" l="0" r="0" t="0"/>
+            <wp:docPr descr="msnbc_popular" title="" id="1" name="Picture"/>
+            <a:graphic>
+              <a:graphicData uri="http://schemas.openxmlformats.org/drawingml/2006/picture">
+                <pic:pic>
+                  <pic:nvPicPr>
+                    <pic:cNvPr descr="tweets/msnbc_popular.png" id="0" name="Picture"/>
+                    <pic:cNvPicPr>
+                      <a:picLocks noChangeArrowheads="1" noChangeAspect="1"/>
+                    </pic:cNvPicPr>
+                  </pic:nvPicPr>
+                  <pic:blipFill>
+                    <a:blip r:embed="rId30"/>
+                    <a:stretch>
+                      <a:fillRect/>
+                    </a:stretch>
+                  </pic:blipFill>
+                  <pic:spPr bwMode="auto">
+                    <a:xfrm>
+                      <a:off x="0" y="0"/>
+                      <a:ext cx="5334000" cy="2449285"/>
+                    </a:xfrm>
+                    <a:prstGeom prst="rect">
+                      <a:avLst/>
+                    </a:prstGeom>
+                    <a:noFill/>
+                    <a:ln w="9525">
+                      <a:noFill/>
+                      <a:headEnd/>
+                      <a:tailEnd/>
+                    </a:ln>
+                  </pic:spPr>
+                </pic:pic>
+              </a:graphicData>
+            </a:graphic>
+          </wp:inline>
+        </w:drawing>
+      </w:r>
+    </w:p>
+    <w:p>
+      <w:pPr>
+        <w:pStyle w:val="ImageCaption"/>
+      </w:pPr>
+      <w:r>
+        <w:t xml:space="preserve">msnbc_popular</w:t>
+      </w:r>
+    </w:p>
+    <w:p>
+      <w:pPr>
         <w:pStyle w:val="Heading3"/>
       </w:pPr>
-      <w:bookmarkStart w:id="29" w:name="full-story"/>
-      <w:bookmarkEnd w:id="29"/>
+      <w:bookmarkStart w:id="31" w:name="full-story"/>
+      <w:bookmarkEnd w:id="31"/>
       <w:r>
         <w:t xml:space="preserve">Full Story</w:t>
       </w:r>
@@ -561,8 +1126,8 @@
       <w:pPr>
         <w:pStyle w:val="Heading4"/>
       </w:pPr>
-      <w:bookmarkStart w:id="30" w:name="immigrant-entrepreneur-numbers-on-the-rise"/>
-      <w:bookmarkEnd w:id="30"/>
+      <w:bookmarkStart w:id="32" w:name="immigrant-entrepreneur-numbers-on-the-rise"/>
+      <w:bookmarkEnd w:id="32"/>
       <w:r>
         <w:t xml:space="preserve">Immigrant Entrepreneur Numbers on the Rise</w:t>
       </w:r>
@@ -667,7 +1232,7 @@
                     </pic:cNvPicPr>
                   </pic:nvPicPr>
                   <pic:blipFill>
-                    <a:blip r:embed="rId31"/>
+                    <a:blip r:embed="rId33"/>
                     <a:stretch>
                       <a:fillRect/>
                     </a:stretch>
@@ -757,8 +1322,8 @@
       <w:pPr>
         <w:pStyle w:val="Heading3"/>
       </w:pPr>
-      <w:bookmarkStart w:id="32" w:name="sources"/>
-      <w:bookmarkEnd w:id="32"/>
+      <w:bookmarkStart w:id="34" w:name="sources"/>
+      <w:bookmarkEnd w:id="34"/>
       <w:r>
         <w:t xml:space="preserve">Sources</w:t>
       </w:r>
@@ -767,11 +1332,11 @@
       <w:pPr>
         <w:pStyle w:val="Compact"/>
         <w:numPr>
-          <w:numId w:val="1005"/>
-          <w:ilvl w:val="0"/>
-        </w:numPr>
-      </w:pPr>
-      <w:hyperlink r:id="rId33">
+          <w:numId w:val="1016"/>
+          <w:ilvl w:val="0"/>
+        </w:numPr>
+      </w:pPr>
+      <w:hyperlink r:id="rId35">
         <w:r>
           <w:rPr>
             <w:rStyle w:val="Hyperlink"/>
@@ -784,11 +1349,11 @@
       <w:pPr>
         <w:pStyle w:val="Compact"/>
         <w:numPr>
-          <w:numId w:val="1005"/>
-          <w:ilvl w:val="0"/>
-        </w:numPr>
-      </w:pPr>
-      <w:hyperlink r:id="rId34">
+          <w:numId w:val="1016"/>
+          <w:ilvl w:val="0"/>
+        </w:numPr>
+      </w:pPr>
+      <w:hyperlink r:id="rId36">
         <w:r>
           <w:rPr>
             <w:rStyle w:val="Hyperlink"/>
@@ -801,11 +1366,11 @@
       <w:pPr>
         <w:pStyle w:val="Compact"/>
         <w:numPr>
-          <w:numId w:val="1005"/>
-          <w:ilvl w:val="0"/>
-        </w:numPr>
-      </w:pPr>
-      <w:hyperlink r:id="rId35">
+          <w:numId w:val="1016"/>
+          <w:ilvl w:val="0"/>
+        </w:numPr>
+      </w:pPr>
+      <w:hyperlink r:id="rId37">
         <w:r>
           <w:rPr>
             <w:rStyle w:val="Hyperlink"/>
@@ -817,7 +1382,7 @@
         <w:t xml:space="preserve"> </w:t>
       </w:r>
       <w:r>
-        <w:t xml:space="preserve">- This data is aggregated by a group called The New American Economy; it gathers the data from the US Census, many differernt local OMBs, the National Bureau of Economic Research, and others. Not 100% sure we can say this was</w:t>
+        <w:t xml:space="preserve">- This data is aggregated by a group called The New American Economy; it gathers the data from the US Census, many different local OMBs, the National Bureau of Economic Research, and others. Not 100% sure we can say this was</w:t>
       </w:r>
       <w:r>
         <w:t xml:space="preserve"> </w:t>
@@ -826,7 +1391,7 @@
         <w:t xml:space="preserve">‘</w:t>
       </w:r>
       <w:r>
-        <w:t xml:space="preserve">realeased</w:t>
+        <w:t xml:space="preserve">released</w:t>
       </w:r>
       <w:r>
         <w:t xml:space="preserve">’</w:t>
@@ -836,555 +1401,6 @@
       </w:r>
       <w:r>
         <w:t xml:space="preserve">by the US Census bureau.</w:t>
-      </w:r>
-    </w:p>
-    <w:p>
-      <w:pPr>
-        <w:pStyle w:val="Heading2"/>
-      </w:pPr>
-      <w:bookmarkStart w:id="36" w:name="detailed-question-wording"/>
-      <w:bookmarkEnd w:id="36"/>
-      <w:r>
-        <w:t xml:space="preserve">Detailed Question Wording</w:t>
-      </w:r>
-    </w:p>
-    <w:p>
-      <w:pPr>
-        <w:pStyle w:val="FirstParagraph"/>
-      </w:pPr>
-      <w:r>
-        <w:rPr>
-          <w:i/>
-        </w:rPr>
-        <w:t xml:space="preserve">Note</w:t>
-      </w:r>
-      <w:r>
-        <w:t xml:space="preserve">: I just started collecting potential items, selection and ordering is by no means final.</w:t>
-      </w:r>
-    </w:p>
-    <w:p>
-      <w:pPr>
-        <w:pStyle w:val="Heading3"/>
-      </w:pPr>
-      <w:bookmarkStart w:id="37" w:name="pre-treatment-measures"/>
-      <w:bookmarkEnd w:id="37"/>
-      <w:r>
-        <w:t xml:space="preserve">Pre-treatment measures</w:t>
-      </w:r>
-    </w:p>
-    <w:p>
-      <w:pPr>
-        <w:pStyle w:val="Compact"/>
-        <w:numPr>
-          <w:numId w:val="1006"/>
-          <w:ilvl w:val="0"/>
-        </w:numPr>
-      </w:pPr>
-      <w:r>
-        <w:t xml:space="preserve">Were you born in the United States?</w:t>
-      </w:r>
-    </w:p>
-    <w:p>
-      <w:pPr>
-        <w:pStyle w:val="Compact"/>
-        <w:numPr>
-          <w:numId w:val="1007"/>
-          <w:ilvl w:val="0"/>
-        </w:numPr>
-      </w:pPr>
-      <w:r>
-        <w:t xml:space="preserve">Yes</w:t>
-      </w:r>
-    </w:p>
-    <w:p>
-      <w:pPr>
-        <w:pStyle w:val="Compact"/>
-        <w:numPr>
-          <w:numId w:val="1007"/>
-          <w:ilvl w:val="0"/>
-        </w:numPr>
-      </w:pPr>
-      <w:r>
-        <w:t xml:space="preserve">No [if no, as: When did you first arrive to live in the US?]</w:t>
-      </w:r>
-    </w:p>
-    <w:p>
-      <w:pPr>
-        <w:pStyle w:val="Compact"/>
-        <w:numPr>
-          <w:numId w:val="1008"/>
-          <w:ilvl w:val="0"/>
-        </w:numPr>
-      </w:pPr>
-      <w:r>
-        <w:t xml:space="preserve">Are you a veteran of the U.S. armed forces?</w:t>
-      </w:r>
-      <w:r>
-        <w:br w:type="textWrapping"/>
-      </w:r>
-    </w:p>
-    <w:p>
-      <w:pPr>
-        <w:pStyle w:val="Compact"/>
-        <w:numPr>
-          <w:numId w:val="1009"/>
-          <w:ilvl w:val="0"/>
-        </w:numPr>
-      </w:pPr>
-      <w:r>
-        <w:t xml:space="preserve">Yes</w:t>
-      </w:r>
-    </w:p>
-    <w:p>
-      <w:pPr>
-        <w:pStyle w:val="Compact"/>
-        <w:numPr>
-          <w:numId w:val="1009"/>
-          <w:ilvl w:val="0"/>
-        </w:numPr>
-      </w:pPr>
-      <w:r>
-        <w:t xml:space="preserve">No</w:t>
-      </w:r>
-    </w:p>
-    <w:p>
-      <w:pPr>
-        <w:pStyle w:val="Compact"/>
-        <w:numPr>
-          <w:numId w:val="1010"/>
-          <w:ilvl w:val="0"/>
-        </w:numPr>
-      </w:pPr>
-      <w:r>
-        <w:t xml:space="preserve">In your day-to-day life, how frequently do you see Hispanic/Latino immigrants in your community?</w:t>
-      </w:r>
-    </w:p>
-    <w:p>
-      <w:pPr>
-        <w:pStyle w:val="Compact"/>
-        <w:numPr>
-          <w:numId w:val="1011"/>
-          <w:ilvl w:val="0"/>
-        </w:numPr>
-      </w:pPr>
-      <w:r>
-        <w:t xml:space="preserve">Never or almost never</w:t>
-      </w:r>
-    </w:p>
-    <w:p>
-      <w:pPr>
-        <w:pStyle w:val="Compact"/>
-        <w:numPr>
-          <w:numId w:val="1011"/>
-          <w:ilvl w:val="0"/>
-        </w:numPr>
-      </w:pPr>
-      <w:r>
-        <w:t xml:space="preserve">Less than once a month</w:t>
-      </w:r>
-    </w:p>
-    <w:p>
-      <w:pPr>
-        <w:pStyle w:val="Compact"/>
-        <w:numPr>
-          <w:numId w:val="1011"/>
-          <w:ilvl w:val="0"/>
-        </w:numPr>
-      </w:pPr>
-      <w:r>
-        <w:t xml:space="preserve">1-3 times each month</w:t>
-      </w:r>
-    </w:p>
-    <w:p>
-      <w:pPr>
-        <w:pStyle w:val="Compact"/>
-        <w:numPr>
-          <w:numId w:val="1011"/>
-          <w:ilvl w:val="0"/>
-        </w:numPr>
-      </w:pPr>
-      <w:r>
-        <w:t xml:space="preserve">At least once a week</w:t>
-      </w:r>
-    </w:p>
-    <w:p>
-      <w:pPr>
-        <w:pStyle w:val="Compact"/>
-        <w:numPr>
-          <w:numId w:val="1011"/>
-          <w:ilvl w:val="0"/>
-        </w:numPr>
-      </w:pPr>
-      <w:r>
-        <w:t xml:space="preserve">Every day</w:t>
-      </w:r>
-    </w:p>
-    <w:p>
-      <w:pPr>
-        <w:pStyle w:val="Compact"/>
-        <w:numPr>
-          <w:numId w:val="1012"/>
-          <w:ilvl w:val="0"/>
-        </w:numPr>
-      </w:pPr>
-      <w:r>
-        <w:t xml:space="preserve">In your day-to-day life, how frequently do you have conversations with Hispanic/Latino immigrants?</w:t>
-      </w:r>
-    </w:p>
-    <w:p>
-      <w:pPr>
-        <w:pStyle w:val="Compact"/>
-        <w:numPr>
-          <w:numId w:val="1013"/>
-          <w:ilvl w:val="0"/>
-        </w:numPr>
-      </w:pPr>
-      <w:r>
-        <w:t xml:space="preserve">Never or almost never</w:t>
-      </w:r>
-    </w:p>
-    <w:p>
-      <w:pPr>
-        <w:pStyle w:val="Compact"/>
-        <w:numPr>
-          <w:numId w:val="1013"/>
-          <w:ilvl w:val="0"/>
-        </w:numPr>
-      </w:pPr>
-      <w:r>
-        <w:t xml:space="preserve">Less than once a month</w:t>
-      </w:r>
-    </w:p>
-    <w:p>
-      <w:pPr>
-        <w:pStyle w:val="Compact"/>
-        <w:numPr>
-          <w:numId w:val="1013"/>
-          <w:ilvl w:val="0"/>
-        </w:numPr>
-      </w:pPr>
-      <w:r>
-        <w:t xml:space="preserve">1-3 times each month</w:t>
-      </w:r>
-    </w:p>
-    <w:p>
-      <w:pPr>
-        <w:pStyle w:val="Compact"/>
-        <w:numPr>
-          <w:numId w:val="1013"/>
-          <w:ilvl w:val="0"/>
-        </w:numPr>
-      </w:pPr>
-      <w:r>
-        <w:t xml:space="preserve">At least once a week</w:t>
-      </w:r>
-    </w:p>
-    <w:p>
-      <w:pPr>
-        <w:pStyle w:val="Compact"/>
-        <w:numPr>
-          <w:numId w:val="1013"/>
-          <w:ilvl w:val="0"/>
-        </w:numPr>
-      </w:pPr>
-      <w:r>
-        <w:t xml:space="preserve">Every day</w:t>
-      </w:r>
-    </w:p>
-    <w:p>
-      <w:pPr>
-        <w:pStyle w:val="Compact"/>
-        <w:numPr>
-          <w:numId w:val="1014"/>
-          <w:ilvl w:val="0"/>
-        </w:numPr>
-      </w:pPr>
-      <w:r>
-        <w:t xml:space="preserve">In your day-to-day life, how frequently do you hear Spanish spoken?</w:t>
-      </w:r>
-    </w:p>
-    <w:p>
-      <w:pPr>
-        <w:pStyle w:val="Compact"/>
-        <w:numPr>
-          <w:numId w:val="1015"/>
-          <w:ilvl w:val="0"/>
-        </w:numPr>
-      </w:pPr>
-      <w:r>
-        <w:t xml:space="preserve">Never or almost never</w:t>
-      </w:r>
-    </w:p>
-    <w:p>
-      <w:pPr>
-        <w:pStyle w:val="Compact"/>
-        <w:numPr>
-          <w:numId w:val="1015"/>
-          <w:ilvl w:val="0"/>
-        </w:numPr>
-      </w:pPr>
-      <w:r>
-        <w:t xml:space="preserve">Less than once a month</w:t>
-      </w:r>
-    </w:p>
-    <w:p>
-      <w:pPr>
-        <w:pStyle w:val="Compact"/>
-        <w:numPr>
-          <w:numId w:val="1015"/>
-          <w:ilvl w:val="0"/>
-        </w:numPr>
-      </w:pPr>
-      <w:r>
-        <w:t xml:space="preserve">1-3 times each month</w:t>
-      </w:r>
-    </w:p>
-    <w:p>
-      <w:pPr>
-        <w:pStyle w:val="Compact"/>
-        <w:numPr>
-          <w:numId w:val="1015"/>
-          <w:ilvl w:val="0"/>
-        </w:numPr>
-      </w:pPr>
-      <w:r>
-        <w:t xml:space="preserve">At least once a week</w:t>
-      </w:r>
-    </w:p>
-    <w:p>
-      <w:pPr>
-        <w:pStyle w:val="Compact"/>
-        <w:numPr>
-          <w:numId w:val="1015"/>
-          <w:ilvl w:val="0"/>
-        </w:numPr>
-      </w:pPr>
-      <w:r>
-        <w:t xml:space="preserve">Every day</w:t>
-      </w:r>
-    </w:p>
-    <w:p>
-      <w:pPr>
-        <w:pStyle w:val="Compact"/>
-        <w:numPr>
-          <w:numId w:val="1016"/>
-          <w:ilvl w:val="0"/>
-        </w:numPr>
-      </w:pPr>
-      <w:r>
-        <w:t xml:space="preserve">About how many CLOSE FRIENDS do you have these days? These are people you feel at ease with, can talk to about private matters, or call on for help. Would you say that you have…?</w:t>
-      </w:r>
-    </w:p>
-    <w:p>
-      <w:pPr>
-        <w:pStyle w:val="Compact"/>
-        <w:numPr>
-          <w:numId w:val="1017"/>
-          <w:ilvl w:val="0"/>
-        </w:numPr>
-      </w:pPr>
-      <w:r>
-        <w:t xml:space="preserve">No close friends</w:t>
-      </w:r>
-    </w:p>
-    <w:p>
-      <w:pPr>
-        <w:pStyle w:val="Compact"/>
-        <w:numPr>
-          <w:numId w:val="1017"/>
-          <w:ilvl w:val="0"/>
-        </w:numPr>
-      </w:pPr>
-      <w:r>
-        <w:t xml:space="preserve">1-2 close friends</w:t>
-      </w:r>
-    </w:p>
-    <w:p>
-      <w:pPr>
-        <w:pStyle w:val="Compact"/>
-        <w:numPr>
-          <w:numId w:val="1017"/>
-          <w:ilvl w:val="0"/>
-        </w:numPr>
-      </w:pPr>
-      <w:r>
-        <w:t xml:space="preserve">3-5 close friends</w:t>
-      </w:r>
-    </w:p>
-    <w:p>
-      <w:pPr>
-        <w:pStyle w:val="Compact"/>
-        <w:numPr>
-          <w:numId w:val="1017"/>
-          <w:ilvl w:val="0"/>
-        </w:numPr>
-      </w:pPr>
-      <w:r>
-        <w:t xml:space="preserve">6-10 close friends</w:t>
-      </w:r>
-    </w:p>
-    <w:p>
-      <w:pPr>
-        <w:pStyle w:val="Compact"/>
-        <w:numPr>
-          <w:numId w:val="1017"/>
-          <w:ilvl w:val="0"/>
-        </w:numPr>
-      </w:pPr>
-      <w:r>
-        <w:t xml:space="preserve">More than 10 close friends</w:t>
-      </w:r>
-    </w:p>
-    <w:p>
-      <w:pPr>
-        <w:pStyle w:val="Compact"/>
-        <w:numPr>
-          <w:numId w:val="1018"/>
-          <w:ilvl w:val="0"/>
-        </w:numPr>
-      </w:pPr>
-      <w:r>
-        <w:t xml:space="preserve">Of these close friends, how many are Hispanic or Latino immigrants?</w:t>
-      </w:r>
-    </w:p>
-    <w:p>
-      <w:pPr>
-        <w:pStyle w:val="Compact"/>
-        <w:numPr>
-          <w:numId w:val="1019"/>
-          <w:ilvl w:val="0"/>
-        </w:numPr>
-      </w:pPr>
-      <w:r>
-        <w:t xml:space="preserve">None of my close friends</w:t>
-      </w:r>
-    </w:p>
-    <w:p>
-      <w:pPr>
-        <w:pStyle w:val="Compact"/>
-        <w:numPr>
-          <w:numId w:val="1019"/>
-          <w:ilvl w:val="0"/>
-        </w:numPr>
-      </w:pPr>
-      <w:r>
-        <w:t xml:space="preserve">1-2 of my close friends</w:t>
-      </w:r>
-    </w:p>
-    <w:p>
-      <w:pPr>
-        <w:pStyle w:val="Compact"/>
-        <w:numPr>
-          <w:numId w:val="1019"/>
-          <w:ilvl w:val="0"/>
-        </w:numPr>
-      </w:pPr>
-      <w:r>
-        <w:t xml:space="preserve">3-5 of my close friends</w:t>
-      </w:r>
-    </w:p>
-    <w:p>
-      <w:pPr>
-        <w:pStyle w:val="Compact"/>
-        <w:numPr>
-          <w:numId w:val="1019"/>
-          <w:ilvl w:val="0"/>
-        </w:numPr>
-      </w:pPr>
-      <w:r>
-        <w:t xml:space="preserve">6-10 of my close friends</w:t>
-      </w:r>
-    </w:p>
-    <w:p>
-      <w:pPr>
-        <w:pStyle w:val="Compact"/>
-        <w:numPr>
-          <w:numId w:val="1019"/>
-          <w:ilvl w:val="0"/>
-        </w:numPr>
-      </w:pPr>
-      <w:r>
-        <w:t xml:space="preserve">More than 10 of my close friends</w:t>
-      </w:r>
-    </w:p>
-    <w:p>
-      <w:pPr>
-        <w:pStyle w:val="FirstParagraph"/>
-      </w:pPr>
-      <w:r>
-        <w:t xml:space="preserve">Other items to add:</w:t>
-      </w:r>
-    </w:p>
-    <w:p>
-      <w:pPr>
-        <w:pStyle w:val="Compact"/>
-        <w:numPr>
-          <w:numId w:val="1020"/>
-          <w:ilvl w:val="0"/>
-        </w:numPr>
-      </w:pPr>
-      <w:r>
-        <w:t xml:space="preserve">Media usage, especially twitter!</w:t>
-      </w:r>
-    </w:p>
-    <w:p>
-      <w:pPr>
-        <w:pStyle w:val="Compact"/>
-        <w:numPr>
-          <w:numId w:val="1020"/>
-          <w:ilvl w:val="0"/>
-        </w:numPr>
-      </w:pPr>
-      <w:r>
-        <w:t xml:space="preserve">Ideology</w:t>
-      </w:r>
-    </w:p>
-    <w:p>
-      <w:pPr>
-        <w:pStyle w:val="Compact"/>
-        <w:numPr>
-          <w:numId w:val="1020"/>
-          <w:ilvl w:val="0"/>
-        </w:numPr>
-      </w:pPr>
-      <w:r>
-        <w:t xml:space="preserve">Party identification</w:t>
-      </w:r>
-    </w:p>
-    <w:p>
-      <w:pPr>
-        <w:pStyle w:val="Compact"/>
-        <w:numPr>
-          <w:numId w:val="1020"/>
-          <w:ilvl w:val="0"/>
-        </w:numPr>
-      </w:pPr>
-      <w:r>
-        <w:t xml:space="preserve">Political participation / engagement</w:t>
-      </w:r>
-    </w:p>
-    <w:p>
-      <w:pPr>
-        <w:pStyle w:val="Compact"/>
-        <w:numPr>
-          <w:numId w:val="1020"/>
-          <w:ilvl w:val="0"/>
-        </w:numPr>
-      </w:pPr>
-      <w:r>
-        <w:t xml:space="preserve">Political efficacy</w:t>
-      </w:r>
-    </w:p>
-    <w:p>
-      <w:pPr>
-        <w:pStyle w:val="Compact"/>
-        <w:numPr>
-          <w:numId w:val="1020"/>
-          <w:ilvl w:val="0"/>
-        </w:numPr>
-      </w:pPr>
-      <w:r>
-        <w:t xml:space="preserve">Trust in media?</w:t>
       </w:r>
     </w:p>
     <w:p>
@@ -1399,11 +1415,7 @@
     </w:p>
     <w:p>
       <w:pPr>
-        <w:pStyle w:val="Compact"/>
-        <w:numPr>
-          <w:numId w:val="1021"/>
-          <w:ilvl w:val="0"/>
-        </w:numPr>
+        <w:pStyle w:val="FirstParagraph"/>
       </w:pPr>
       <w:r>
         <w:t xml:space="preserve">We are eager to learn what you think about various issues facing America today. Please tell us if you agree or disagree with the following statement:</w:t>
@@ -1411,7 +1423,7 @@
     </w:p>
     <w:p>
       <w:pPr>
-        <w:pStyle w:val="FirstParagraph"/>
+        <w:pStyle w:val="BodyText"/>
       </w:pPr>
       <w:r>
         <w:rPr>
@@ -1432,7 +1444,7 @@
       <w:pPr>
         <w:pStyle w:val="Compact"/>
         <w:numPr>
-          <w:numId w:val="1022"/>
+          <w:numId w:val="1017"/>
           <w:ilvl w:val="0"/>
         </w:numPr>
       </w:pPr>
@@ -1444,7 +1456,7 @@
       <w:pPr>
         <w:pStyle w:val="Compact"/>
         <w:numPr>
-          <w:numId w:val="1022"/>
+          <w:numId w:val="1017"/>
           <w:ilvl w:val="0"/>
         </w:numPr>
       </w:pPr>
@@ -1456,7 +1468,7 @@
       <w:pPr>
         <w:pStyle w:val="Compact"/>
         <w:numPr>
-          <w:numId w:val="1022"/>
+          <w:numId w:val="1017"/>
           <w:ilvl w:val="0"/>
         </w:numPr>
       </w:pPr>
@@ -1468,7 +1480,7 @@
       <w:pPr>
         <w:pStyle w:val="Compact"/>
         <w:numPr>
-          <w:numId w:val="1022"/>
+          <w:numId w:val="1017"/>
           <w:ilvl w:val="0"/>
         </w:numPr>
       </w:pPr>
@@ -1478,24 +1490,17 @@
     </w:p>
     <w:p>
       <w:pPr>
-        <w:pStyle w:val="Compact"/>
-        <w:numPr>
-          <w:numId w:val="1023"/>
-          <w:ilvl w:val="0"/>
-        </w:numPr>
+        <w:pStyle w:val="FirstParagraph"/>
       </w:pPr>
       <w:r>
         <w:t xml:space="preserve">Do you think the number of immigrants from foreign countries who are permitted to come to the United States to live should be…?</w:t>
       </w:r>
-      <w:r>
-        <w:br w:type="textWrapping"/>
-      </w:r>
-    </w:p>
-    <w:p>
-      <w:pPr>
-        <w:pStyle w:val="Compact"/>
-        <w:numPr>
-          <w:numId w:val="1024"/>
+    </w:p>
+    <w:p>
+      <w:pPr>
+        <w:pStyle w:val="Compact"/>
+        <w:numPr>
+          <w:numId w:val="1018"/>
           <w:ilvl w:val="0"/>
         </w:numPr>
       </w:pPr>
@@ -1507,7 +1512,7 @@
       <w:pPr>
         <w:pStyle w:val="Compact"/>
         <w:numPr>
-          <w:numId w:val="1024"/>
+          <w:numId w:val="1018"/>
           <w:ilvl w:val="0"/>
         </w:numPr>
       </w:pPr>
@@ -1519,7 +1524,7 @@
       <w:pPr>
         <w:pStyle w:val="Compact"/>
         <w:numPr>
-          <w:numId w:val="1024"/>
+          <w:numId w:val="1018"/>
           <w:ilvl w:val="0"/>
         </w:numPr>
       </w:pPr>
@@ -1531,7 +1536,7 @@
       <w:pPr>
         <w:pStyle w:val="Compact"/>
         <w:numPr>
-          <w:numId w:val="1024"/>
+          <w:numId w:val="1018"/>
           <w:ilvl w:val="0"/>
         </w:numPr>
       </w:pPr>
@@ -1543,7 +1548,7 @@
       <w:pPr>
         <w:pStyle w:val="Compact"/>
         <w:numPr>
-          <w:numId w:val="1024"/>
+          <w:numId w:val="1018"/>
           <w:ilvl w:val="0"/>
         </w:numPr>
       </w:pPr>
@@ -1553,11 +1558,7 @@
     </w:p>
     <w:p>
       <w:pPr>
-        <w:pStyle w:val="Compact"/>
-        <w:numPr>
-          <w:numId w:val="1025"/>
-          <w:ilvl w:val="0"/>
-        </w:numPr>
+        <w:pStyle w:val="FirstParagraph"/>
       </w:pPr>
       <w:r>
         <w:t xml:space="preserve">How likely is it that the immigrants currently coming into the U.S. will take jobs away from people already here?</w:t>
@@ -1567,7 +1568,7 @@
       <w:pPr>
         <w:pStyle w:val="Compact"/>
         <w:numPr>
-          <w:numId w:val="1026"/>
+          <w:numId w:val="1019"/>
           <w:ilvl w:val="0"/>
         </w:numPr>
       </w:pPr>
@@ -1579,7 +1580,7 @@
       <w:pPr>
         <w:pStyle w:val="Compact"/>
         <w:numPr>
-          <w:numId w:val="1026"/>
+          <w:numId w:val="1019"/>
           <w:ilvl w:val="0"/>
         </w:numPr>
       </w:pPr>
@@ -1591,7 +1592,7 @@
       <w:pPr>
         <w:pStyle w:val="Compact"/>
         <w:numPr>
-          <w:numId w:val="1026"/>
+          <w:numId w:val="1019"/>
           <w:ilvl w:val="0"/>
         </w:numPr>
       </w:pPr>
@@ -1603,7 +1604,7 @@
       <w:pPr>
         <w:pStyle w:val="Compact"/>
         <w:numPr>
-          <w:numId w:val="1026"/>
+          <w:numId w:val="1019"/>
           <w:ilvl w:val="0"/>
         </w:numPr>
       </w:pPr>
@@ -1613,11 +1614,7 @@
     </w:p>
     <w:p>
       <w:pPr>
-        <w:pStyle w:val="Compact"/>
-        <w:numPr>
-          <w:numId w:val="1027"/>
-          <w:ilvl w:val="0"/>
-        </w:numPr>
+        <w:pStyle w:val="FirstParagraph"/>
       </w:pPr>
       <w:r>
         <w:t xml:space="preserve">How likely is it that current and future immigration will threaten the American way of life?</w:t>
@@ -1627,7 +1624,7 @@
       <w:pPr>
         <w:pStyle w:val="Compact"/>
         <w:numPr>
-          <w:numId w:val="1028"/>
+          <w:numId w:val="1020"/>
           <w:ilvl w:val="0"/>
         </w:numPr>
       </w:pPr>
@@ -1639,7 +1636,7 @@
       <w:pPr>
         <w:pStyle w:val="Compact"/>
         <w:numPr>
-          <w:numId w:val="1028"/>
+          <w:numId w:val="1020"/>
           <w:ilvl w:val="0"/>
         </w:numPr>
       </w:pPr>
@@ -1651,7 +1648,7 @@
       <w:pPr>
         <w:pStyle w:val="Compact"/>
         <w:numPr>
-          <w:numId w:val="1028"/>
+          <w:numId w:val="1020"/>
           <w:ilvl w:val="0"/>
         </w:numPr>
       </w:pPr>
@@ -1663,7 +1660,7 @@
       <w:pPr>
         <w:pStyle w:val="Compact"/>
         <w:numPr>
-          <w:numId w:val="1028"/>
+          <w:numId w:val="1020"/>
           <w:ilvl w:val="0"/>
         </w:numPr>
       </w:pPr>
@@ -1673,11 +1670,7 @@
     </w:p>
     <w:p>
       <w:pPr>
-        <w:pStyle w:val="Compact"/>
-        <w:numPr>
-          <w:numId w:val="1029"/>
-          <w:ilvl w:val="0"/>
-        </w:numPr>
+        <w:pStyle w:val="FirstParagraph"/>
       </w:pPr>
       <w:r>
         <w:t xml:space="preserve">Please tell us if you agree or disagree with the following statement:</w:t>
@@ -1685,7 +1678,7 @@
     </w:p>
     <w:p>
       <w:pPr>
-        <w:pStyle w:val="FirstParagraph"/>
+        <w:pStyle w:val="BodyText"/>
       </w:pPr>
       <w:r>
         <w:rPr>
@@ -1706,7 +1699,7 @@
       <w:pPr>
         <w:pStyle w:val="Compact"/>
         <w:numPr>
-          <w:numId w:val="1030"/>
+          <w:numId w:val="1021"/>
           <w:ilvl w:val="0"/>
         </w:numPr>
       </w:pPr>
@@ -1718,7 +1711,7 @@
       <w:pPr>
         <w:pStyle w:val="Compact"/>
         <w:numPr>
-          <w:numId w:val="1030"/>
+          <w:numId w:val="1021"/>
           <w:ilvl w:val="0"/>
         </w:numPr>
       </w:pPr>
@@ -1730,7 +1723,7 @@
       <w:pPr>
         <w:pStyle w:val="Compact"/>
         <w:numPr>
-          <w:numId w:val="1030"/>
+          <w:numId w:val="1021"/>
           <w:ilvl w:val="0"/>
         </w:numPr>
       </w:pPr>
@@ -1742,7 +1735,7 @@
       <w:pPr>
         <w:pStyle w:val="Compact"/>
         <w:numPr>
-          <w:numId w:val="1030"/>
+          <w:numId w:val="1021"/>
           <w:ilvl w:val="0"/>
         </w:numPr>
       </w:pPr>
@@ -1752,11 +1745,7 @@
     </w:p>
     <w:p>
       <w:pPr>
-        <w:pStyle w:val="Compact"/>
-        <w:numPr>
-          <w:numId w:val="1031"/>
-          <w:ilvl w:val="0"/>
-        </w:numPr>
+        <w:pStyle w:val="FirstParagraph"/>
       </w:pPr>
       <w:r>
         <w:t xml:space="preserve">Please tell us if you agree or disagree with the following statement:</w:t>
@@ -1764,7 +1753,7 @@
     </w:p>
     <w:p>
       <w:pPr>
-        <w:pStyle w:val="FirstParagraph"/>
+        <w:pStyle w:val="BodyText"/>
       </w:pPr>
       <w:r>
         <w:rPr>
@@ -1785,7 +1774,7 @@
       <w:pPr>
         <w:pStyle w:val="Compact"/>
         <w:numPr>
-          <w:numId w:val="1032"/>
+          <w:numId w:val="1022"/>
           <w:ilvl w:val="0"/>
         </w:numPr>
       </w:pPr>
@@ -1797,7 +1786,7 @@
       <w:pPr>
         <w:pStyle w:val="Compact"/>
         <w:numPr>
-          <w:numId w:val="1032"/>
+          <w:numId w:val="1022"/>
           <w:ilvl w:val="0"/>
         </w:numPr>
       </w:pPr>
@@ -1809,7 +1798,7 @@
       <w:pPr>
         <w:pStyle w:val="Compact"/>
         <w:numPr>
-          <w:numId w:val="1032"/>
+          <w:numId w:val="1022"/>
           <w:ilvl w:val="0"/>
         </w:numPr>
       </w:pPr>
@@ -1821,7 +1810,7 @@
       <w:pPr>
         <w:pStyle w:val="Compact"/>
         <w:numPr>
-          <w:numId w:val="1032"/>
+          <w:numId w:val="1022"/>
           <w:ilvl w:val="0"/>
         </w:numPr>
       </w:pPr>
@@ -1831,11 +1820,7 @@
     </w:p>
     <w:p>
       <w:pPr>
-        <w:pStyle w:val="Compact"/>
-        <w:numPr>
-          <w:numId w:val="1033"/>
-          <w:ilvl w:val="0"/>
-        </w:numPr>
+        <w:pStyle w:val="FirstParagraph"/>
       </w:pPr>
       <w:r>
         <w:t xml:space="preserve">Please tell us if you agree or disagree with the following statement:</w:t>
@@ -1843,7 +1828,7 @@
     </w:p>
     <w:p>
       <w:pPr>
-        <w:pStyle w:val="FirstParagraph"/>
+        <w:pStyle w:val="BodyText"/>
       </w:pPr>
       <w:r>
         <w:rPr>
@@ -1864,7 +1849,7 @@
       <w:pPr>
         <w:pStyle w:val="Compact"/>
         <w:numPr>
-          <w:numId w:val="1034"/>
+          <w:numId w:val="1023"/>
           <w:ilvl w:val="0"/>
         </w:numPr>
       </w:pPr>
@@ -1876,7 +1861,7 @@
       <w:pPr>
         <w:pStyle w:val="Compact"/>
         <w:numPr>
-          <w:numId w:val="1034"/>
+          <w:numId w:val="1023"/>
           <w:ilvl w:val="0"/>
         </w:numPr>
       </w:pPr>
@@ -1888,7 +1873,7 @@
       <w:pPr>
         <w:pStyle w:val="Compact"/>
         <w:numPr>
-          <w:numId w:val="1034"/>
+          <w:numId w:val="1023"/>
           <w:ilvl w:val="0"/>
         </w:numPr>
       </w:pPr>
@@ -1900,7 +1885,7 @@
       <w:pPr>
         <w:pStyle w:val="Compact"/>
         <w:numPr>
-          <w:numId w:val="1034"/>
+          <w:numId w:val="1023"/>
           <w:ilvl w:val="0"/>
         </w:numPr>
       </w:pPr>
@@ -1910,11 +1895,7 @@
     </w:p>
     <w:p>
       <w:pPr>
-        <w:pStyle w:val="Compact"/>
-        <w:numPr>
-          <w:numId w:val="1035"/>
-          <w:ilvl w:val="0"/>
-        </w:numPr>
+        <w:pStyle w:val="FirstParagraph"/>
       </w:pPr>
       <w:r>
         <w:rPr>
@@ -1930,7 +1911,7 @@
       <w:pPr>
         <w:pStyle w:val="Compact"/>
         <w:numPr>
-          <w:numId w:val="1035"/>
+          <w:numId w:val="1024"/>
           <w:ilvl w:val="0"/>
         </w:numPr>
       </w:pPr>
@@ -1940,8 +1921,9 @@
     </w:p>
     <w:p>
       <w:pPr>
-        <w:numPr>
-          <w:numId w:val="1035"/>
+        <w:pStyle w:val="Compact"/>
+        <w:numPr>
+          <w:numId w:val="1024"/>
           <w:ilvl w:val="0"/>
         </w:numPr>
       </w:pPr>
@@ -1951,24 +1933,17 @@
     </w:p>
     <w:p>
       <w:pPr>
-        <w:pStyle w:val="Compact"/>
-        <w:numPr>
-          <w:numId w:val="1035"/>
-          <w:ilvl w:val="0"/>
-        </w:numPr>
+        <w:pStyle w:val="FirstParagraph"/>
       </w:pPr>
       <w:r>
         <w:t xml:space="preserve">Do you think the number of immigrants from foreign countries who are permitted to come to the United States to live should be…?</w:t>
       </w:r>
-      <w:r>
-        <w:br w:type="textWrapping"/>
-      </w:r>
-    </w:p>
-    <w:p>
-      <w:pPr>
-        <w:pStyle w:val="Compact"/>
-        <w:numPr>
-          <w:numId w:val="1036"/>
+    </w:p>
+    <w:p>
+      <w:pPr>
+        <w:pStyle w:val="Compact"/>
+        <w:numPr>
+          <w:numId w:val="1025"/>
           <w:ilvl w:val="0"/>
         </w:numPr>
       </w:pPr>
@@ -1980,7 +1955,7 @@
       <w:pPr>
         <w:pStyle w:val="Compact"/>
         <w:numPr>
-          <w:numId w:val="1036"/>
+          <w:numId w:val="1025"/>
           <w:ilvl w:val="0"/>
         </w:numPr>
       </w:pPr>
@@ -1992,7 +1967,7 @@
       <w:pPr>
         <w:pStyle w:val="Compact"/>
         <w:numPr>
-          <w:numId w:val="1036"/>
+          <w:numId w:val="1025"/>
           <w:ilvl w:val="0"/>
         </w:numPr>
       </w:pPr>
@@ -2004,7 +1979,7 @@
       <w:pPr>
         <w:pStyle w:val="Compact"/>
         <w:numPr>
-          <w:numId w:val="1036"/>
+          <w:numId w:val="1025"/>
           <w:ilvl w:val="0"/>
         </w:numPr>
       </w:pPr>
@@ -2016,7 +1991,7 @@
       <w:pPr>
         <w:pStyle w:val="Compact"/>
         <w:numPr>
-          <w:numId w:val="1036"/>
+          <w:numId w:val="1025"/>
           <w:ilvl w:val="0"/>
         </w:numPr>
       </w:pPr>
@@ -2026,11 +2001,7 @@
     </w:p>
     <w:p>
       <w:pPr>
-        <w:pStyle w:val="Compact"/>
-        <w:numPr>
-          <w:numId w:val="1037"/>
-          <w:ilvl w:val="0"/>
-        </w:numPr>
+        <w:pStyle w:val="FirstParagraph"/>
       </w:pPr>
       <w:r>
         <w:t xml:space="preserve">Most people who come to live in the U.S. work and pay taxes. They also use health and social services. On balance, do you think people who come here take out more than they put in or put in more than they take out?</w:t>
@@ -2038,8 +2009,9 @@
     </w:p>
     <w:p>
       <w:pPr>
-        <w:numPr>
-          <w:numId w:val="1037"/>
+        <w:pStyle w:val="Compact"/>
+        <w:numPr>
+          <w:numId w:val="1026"/>
           <w:ilvl w:val="0"/>
         </w:numPr>
       </w:pPr>
@@ -2049,11 +2021,7 @@
     </w:p>
     <w:p>
       <w:pPr>
-        <w:pStyle w:val="Compact"/>
-        <w:numPr>
-          <w:numId w:val="1037"/>
-          <w:ilvl w:val="0"/>
-        </w:numPr>
+        <w:pStyle w:val="FirstParagraph"/>
       </w:pPr>
       <w:r>
         <w:t xml:space="preserve">And would you say that America’s cultural life is generally undermined or enriched by people coming to live here from other countries?</w:t>
@@ -2061,8 +2029,9 @@
     </w:p>
     <w:p>
       <w:pPr>
-        <w:numPr>
-          <w:numId w:val="1037"/>
+        <w:pStyle w:val="Compact"/>
+        <w:numPr>
+          <w:numId w:val="1027"/>
           <w:ilvl w:val="0"/>
         </w:numPr>
       </w:pPr>
@@ -2072,11 +2041,7 @@
     </w:p>
     <w:p>
       <w:pPr>
-        <w:pStyle w:val="Compact"/>
-        <w:numPr>
-          <w:numId w:val="1037"/>
-          <w:ilvl w:val="0"/>
-        </w:numPr>
+        <w:pStyle w:val="FirstParagraph"/>
       </w:pPr>
       <w:r>
         <w:t xml:space="preserve">In general, do you think that America’s crime problems are made worse or better by people coming to live here from other countries?</w:t>
@@ -2084,8 +2049,9 @@
     </w:p>
     <w:p>
       <w:pPr>
-        <w:numPr>
-          <w:numId w:val="1037"/>
+        <w:pStyle w:val="Compact"/>
+        <w:numPr>
+          <w:numId w:val="1028"/>
           <w:ilvl w:val="0"/>
         </w:numPr>
       </w:pPr>
@@ -2095,9 +2061,17 @@
     </w:p>
     <w:p>
       <w:pPr>
-        <w:pStyle w:val="Compact"/>
-        <w:numPr>
-          <w:numId w:val="1037"/>
+        <w:pStyle w:val="FirstParagraph"/>
+      </w:pPr>
+      <w:r>
+        <w:t xml:space="preserve">Sociodemographics etc.:</w:t>
+      </w:r>
+    </w:p>
+    <w:p>
+      <w:pPr>
+        <w:pStyle w:val="Compact"/>
+        <w:numPr>
+          <w:numId w:val="1029"/>
           <w:ilvl w:val="0"/>
         </w:numPr>
       </w:pPr>
@@ -2109,7 +2083,7 @@
       <w:pPr>
         <w:pStyle w:val="Compact"/>
         <w:numPr>
-          <w:numId w:val="1037"/>
+          <w:numId w:val="1029"/>
           <w:ilvl w:val="0"/>
         </w:numPr>
       </w:pPr>
@@ -2121,7 +2095,7 @@
       <w:pPr>
         <w:pStyle w:val="Compact"/>
         <w:numPr>
-          <w:numId w:val="1037"/>
+          <w:numId w:val="1029"/>
           <w:ilvl w:val="0"/>
         </w:numPr>
       </w:pPr>
@@ -2131,8 +2105,9 @@
     </w:p>
     <w:p>
       <w:pPr>
-        <w:numPr>
-          <w:numId w:val="1037"/>
+        <w:pStyle w:val="Compact"/>
+        <w:numPr>
+          <w:numId w:val="1029"/>
           <w:ilvl w:val="0"/>
         </w:numPr>
       </w:pPr>
@@ -2248,7 +2223,7 @@
     </w:lvl>
   </w:abstractNum>
   <w:abstractNum w:abstractNumId="990">
-    <w:nsid w:val="fe7730c9"/>
+    <w:nsid w:val="704f90f6"/>
     <w:multiLevelType w:val="multilevel"/>
     <w:lvl w:ilvl="0">
       <w:numFmt w:val="bullet"/>
@@ -2329,7 +2304,7 @@
     </w:lvl>
   </w:abstractNum>
   <w:abstractNum w:abstractNumId="991">
-    <w:nsid w:val="50bf1641"/>
+    <w:nsid w:val="4b4ec5c4"/>
     <w:multiLevelType w:val="multilevel"/>
     <w:lvl w:ilvl="0">
       <w:numFmt w:val="bullet"/>
@@ -2410,7 +2385,7 @@
     </w:lvl>
   </w:abstractNum>
   <w:abstractNum w:abstractNumId="99421">
-    <w:nsid w:val="e2b0f9ca"/>
+    <w:nsid w:val="ad13328a"/>
     <w:multiLevelType w:val="multilevel"/>
     <w:lvl w:ilvl="0">
       <w:start w:val="1"/>
@@ -2510,16 +2485,100 @@
     <w:abstractNumId w:val="991"/>
   </w:num>
   <w:num w:numId="1003">
-    <w:abstractNumId w:val="991"/>
+    <w:abstractNumId w:val="99421"/>
+    <w:lvlOverride w:ilvl="0">
+      <w:startOverride w:val="1"/>
+    </w:lvlOverride>
+    <w:lvlOverride w:ilvl="1">
+      <w:startOverride w:val="1"/>
+    </w:lvlOverride>
+    <w:lvlOverride w:ilvl="2">
+      <w:startOverride w:val="1"/>
+    </w:lvlOverride>
+    <w:lvlOverride w:ilvl="3">
+      <w:startOverride w:val="1"/>
+    </w:lvlOverride>
+    <w:lvlOverride w:ilvl="4">
+      <w:startOverride w:val="1"/>
+    </w:lvlOverride>
+    <w:lvlOverride w:ilvl="5">
+      <w:startOverride w:val="1"/>
+    </w:lvlOverride>
+    <w:lvlOverride w:ilvl="6">
+      <w:startOverride w:val="1"/>
+    </w:lvlOverride>
   </w:num>
   <w:num w:numId="1004">
-    <w:abstractNumId w:val="991"/>
+    <w:abstractNumId w:val="99421"/>
+    <w:lvlOverride w:ilvl="0">
+      <w:startOverride w:val="1"/>
+    </w:lvlOverride>
+    <w:lvlOverride w:ilvl="1">
+      <w:startOverride w:val="1"/>
+    </w:lvlOverride>
+    <w:lvlOverride w:ilvl="2">
+      <w:startOverride w:val="1"/>
+    </w:lvlOverride>
+    <w:lvlOverride w:ilvl="3">
+      <w:startOverride w:val="1"/>
+    </w:lvlOverride>
+    <w:lvlOverride w:ilvl="4">
+      <w:startOverride w:val="1"/>
+    </w:lvlOverride>
+    <w:lvlOverride w:ilvl="5">
+      <w:startOverride w:val="1"/>
+    </w:lvlOverride>
+    <w:lvlOverride w:ilvl="6">
+      <w:startOverride w:val="1"/>
+    </w:lvlOverride>
   </w:num>
   <w:num w:numId="1005">
-    <w:abstractNumId w:val="991"/>
+    <w:abstractNumId w:val="99421"/>
+    <w:lvlOverride w:ilvl="0">
+      <w:startOverride w:val="1"/>
+    </w:lvlOverride>
+    <w:lvlOverride w:ilvl="1">
+      <w:startOverride w:val="1"/>
+    </w:lvlOverride>
+    <w:lvlOverride w:ilvl="2">
+      <w:startOverride w:val="1"/>
+    </w:lvlOverride>
+    <w:lvlOverride w:ilvl="3">
+      <w:startOverride w:val="1"/>
+    </w:lvlOverride>
+    <w:lvlOverride w:ilvl="4">
+      <w:startOverride w:val="1"/>
+    </w:lvlOverride>
+    <w:lvlOverride w:ilvl="5">
+      <w:startOverride w:val="1"/>
+    </w:lvlOverride>
+    <w:lvlOverride w:ilvl="6">
+      <w:startOverride w:val="1"/>
+    </w:lvlOverride>
   </w:num>
   <w:num w:numId="1006">
-    <w:abstractNumId w:val="991"/>
+    <w:abstractNumId w:val="99421"/>
+    <w:lvlOverride w:ilvl="0">
+      <w:startOverride w:val="1"/>
+    </w:lvlOverride>
+    <w:lvlOverride w:ilvl="1">
+      <w:startOverride w:val="1"/>
+    </w:lvlOverride>
+    <w:lvlOverride w:ilvl="2">
+      <w:startOverride w:val="1"/>
+    </w:lvlOverride>
+    <w:lvlOverride w:ilvl="3">
+      <w:startOverride w:val="1"/>
+    </w:lvlOverride>
+    <w:lvlOverride w:ilvl="4">
+      <w:startOverride w:val="1"/>
+    </w:lvlOverride>
+    <w:lvlOverride w:ilvl="5">
+      <w:startOverride w:val="1"/>
+    </w:lvlOverride>
+    <w:lvlOverride w:ilvl="6">
+      <w:startOverride w:val="1"/>
+    </w:lvlOverride>
   </w:num>
   <w:num w:numId="1007">
     <w:abstractNumId w:val="99421"/>
@@ -2546,7 +2605,28 @@
     </w:lvlOverride>
   </w:num>
   <w:num w:numId="1008">
-    <w:abstractNumId w:val="991"/>
+    <w:abstractNumId w:val="99421"/>
+    <w:lvlOverride w:ilvl="0">
+      <w:startOverride w:val="1"/>
+    </w:lvlOverride>
+    <w:lvlOverride w:ilvl="1">
+      <w:startOverride w:val="1"/>
+    </w:lvlOverride>
+    <w:lvlOverride w:ilvl="2">
+      <w:startOverride w:val="1"/>
+    </w:lvlOverride>
+    <w:lvlOverride w:ilvl="3">
+      <w:startOverride w:val="1"/>
+    </w:lvlOverride>
+    <w:lvlOverride w:ilvl="4">
+      <w:startOverride w:val="1"/>
+    </w:lvlOverride>
+    <w:lvlOverride w:ilvl="5">
+      <w:startOverride w:val="1"/>
+    </w:lvlOverride>
+    <w:lvlOverride w:ilvl="6">
+      <w:startOverride w:val="1"/>
+    </w:lvlOverride>
   </w:num>
   <w:num w:numId="1009">
     <w:abstractNumId w:val="99421"/>
@@ -2576,82 +2656,19 @@
     <w:abstractNumId w:val="991"/>
   </w:num>
   <w:num w:numId="1011">
-    <w:abstractNumId w:val="99421"/>
-    <w:lvlOverride w:ilvl="0">
-      <w:startOverride w:val="1"/>
-    </w:lvlOverride>
-    <w:lvlOverride w:ilvl="1">
-      <w:startOverride w:val="1"/>
-    </w:lvlOverride>
-    <w:lvlOverride w:ilvl="2">
-      <w:startOverride w:val="1"/>
-    </w:lvlOverride>
-    <w:lvlOverride w:ilvl="3">
-      <w:startOverride w:val="1"/>
-    </w:lvlOverride>
-    <w:lvlOverride w:ilvl="4">
-      <w:startOverride w:val="1"/>
-    </w:lvlOverride>
-    <w:lvlOverride w:ilvl="5">
-      <w:startOverride w:val="1"/>
-    </w:lvlOverride>
-    <w:lvlOverride w:ilvl="6">
-      <w:startOverride w:val="1"/>
-    </w:lvlOverride>
+    <w:abstractNumId w:val="991"/>
   </w:num>
   <w:num w:numId="1012">
     <w:abstractNumId w:val="991"/>
   </w:num>
   <w:num w:numId="1013">
-    <w:abstractNumId w:val="99421"/>
-    <w:lvlOverride w:ilvl="0">
-      <w:startOverride w:val="1"/>
-    </w:lvlOverride>
-    <w:lvlOverride w:ilvl="1">
-      <w:startOverride w:val="1"/>
-    </w:lvlOverride>
-    <w:lvlOverride w:ilvl="2">
-      <w:startOverride w:val="1"/>
-    </w:lvlOverride>
-    <w:lvlOverride w:ilvl="3">
-      <w:startOverride w:val="1"/>
-    </w:lvlOverride>
-    <w:lvlOverride w:ilvl="4">
-      <w:startOverride w:val="1"/>
-    </w:lvlOverride>
-    <w:lvlOverride w:ilvl="5">
-      <w:startOverride w:val="1"/>
-    </w:lvlOverride>
-    <w:lvlOverride w:ilvl="6">
-      <w:startOverride w:val="1"/>
-    </w:lvlOverride>
+    <w:abstractNumId w:val="991"/>
   </w:num>
   <w:num w:numId="1014">
     <w:abstractNumId w:val="991"/>
   </w:num>
   <w:num w:numId="1015">
-    <w:abstractNumId w:val="99421"/>
-    <w:lvlOverride w:ilvl="0">
-      <w:startOverride w:val="1"/>
-    </w:lvlOverride>
-    <w:lvlOverride w:ilvl="1">
-      <w:startOverride w:val="1"/>
-    </w:lvlOverride>
-    <w:lvlOverride w:ilvl="2">
-      <w:startOverride w:val="1"/>
-    </w:lvlOverride>
-    <w:lvlOverride w:ilvl="3">
-      <w:startOverride w:val="1"/>
-    </w:lvlOverride>
-    <w:lvlOverride w:ilvl="4">
-      <w:startOverride w:val="1"/>
-    </w:lvlOverride>
-    <w:lvlOverride w:ilvl="5">
-      <w:startOverride w:val="1"/>
-    </w:lvlOverride>
-    <w:lvlOverride w:ilvl="6">
-      <w:startOverride w:val="1"/>
-    </w:lvlOverride>
+    <w:abstractNumId w:val="991"/>
   </w:num>
   <w:num w:numId="1016">
     <w:abstractNumId w:val="991"/>
@@ -2681,7 +2698,28 @@
     </w:lvlOverride>
   </w:num>
   <w:num w:numId="1018">
-    <w:abstractNumId w:val="991"/>
+    <w:abstractNumId w:val="99421"/>
+    <w:lvlOverride w:ilvl="0">
+      <w:startOverride w:val="1"/>
+    </w:lvlOverride>
+    <w:lvlOverride w:ilvl="1">
+      <w:startOverride w:val="1"/>
+    </w:lvlOverride>
+    <w:lvlOverride w:ilvl="2">
+      <w:startOverride w:val="1"/>
+    </w:lvlOverride>
+    <w:lvlOverride w:ilvl="3">
+      <w:startOverride w:val="1"/>
+    </w:lvlOverride>
+    <w:lvlOverride w:ilvl="4">
+      <w:startOverride w:val="1"/>
+    </w:lvlOverride>
+    <w:lvlOverride w:ilvl="5">
+      <w:startOverride w:val="1"/>
+    </w:lvlOverride>
+    <w:lvlOverride w:ilvl="6">
+      <w:startOverride w:val="1"/>
+    </w:lvlOverride>
   </w:num>
   <w:num w:numId="1019">
     <w:abstractNumId w:val="99421"/>
@@ -2708,10 +2746,52 @@
     </w:lvlOverride>
   </w:num>
   <w:num w:numId="1020">
-    <w:abstractNumId w:val="991"/>
+    <w:abstractNumId w:val="99421"/>
+    <w:lvlOverride w:ilvl="0">
+      <w:startOverride w:val="1"/>
+    </w:lvlOverride>
+    <w:lvlOverride w:ilvl="1">
+      <w:startOverride w:val="1"/>
+    </w:lvlOverride>
+    <w:lvlOverride w:ilvl="2">
+      <w:startOverride w:val="1"/>
+    </w:lvlOverride>
+    <w:lvlOverride w:ilvl="3">
+      <w:startOverride w:val="1"/>
+    </w:lvlOverride>
+    <w:lvlOverride w:ilvl="4">
+      <w:startOverride w:val="1"/>
+    </w:lvlOverride>
+    <w:lvlOverride w:ilvl="5">
+      <w:startOverride w:val="1"/>
+    </w:lvlOverride>
+    <w:lvlOverride w:ilvl="6">
+      <w:startOverride w:val="1"/>
+    </w:lvlOverride>
   </w:num>
   <w:num w:numId="1021">
-    <w:abstractNumId w:val="991"/>
+    <w:abstractNumId w:val="99421"/>
+    <w:lvlOverride w:ilvl="0">
+      <w:startOverride w:val="1"/>
+    </w:lvlOverride>
+    <w:lvlOverride w:ilvl="1">
+      <w:startOverride w:val="1"/>
+    </w:lvlOverride>
+    <w:lvlOverride w:ilvl="2">
+      <w:startOverride w:val="1"/>
+    </w:lvlOverride>
+    <w:lvlOverride w:ilvl="3">
+      <w:startOverride w:val="1"/>
+    </w:lvlOverride>
+    <w:lvlOverride w:ilvl="4">
+      <w:startOverride w:val="1"/>
+    </w:lvlOverride>
+    <w:lvlOverride w:ilvl="5">
+      <w:startOverride w:val="1"/>
+    </w:lvlOverride>
+    <w:lvlOverride w:ilvl="6">
+      <w:startOverride w:val="1"/>
+    </w:lvlOverride>
   </w:num>
   <w:num w:numId="1022">
     <w:abstractNumId w:val="99421"/>
@@ -2738,9 +2818,33 @@
     </w:lvlOverride>
   </w:num>
   <w:num w:numId="1023">
+    <w:abstractNumId w:val="99421"/>
+    <w:lvlOverride w:ilvl="0">
+      <w:startOverride w:val="1"/>
+    </w:lvlOverride>
+    <w:lvlOverride w:ilvl="1">
+      <w:startOverride w:val="1"/>
+    </w:lvlOverride>
+    <w:lvlOverride w:ilvl="2">
+      <w:startOverride w:val="1"/>
+    </w:lvlOverride>
+    <w:lvlOverride w:ilvl="3">
+      <w:startOverride w:val="1"/>
+    </w:lvlOverride>
+    <w:lvlOverride w:ilvl="4">
+      <w:startOverride w:val="1"/>
+    </w:lvlOverride>
+    <w:lvlOverride w:ilvl="5">
+      <w:startOverride w:val="1"/>
+    </w:lvlOverride>
+    <w:lvlOverride w:ilvl="6">
+      <w:startOverride w:val="1"/>
+    </w:lvlOverride>
+  </w:num>
+  <w:num w:numId="1024">
     <w:abstractNumId w:val="991"/>
   </w:num>
-  <w:num w:numId="1024">
+  <w:num w:numId="1025">
     <w:abstractNumId w:val="99421"/>
     <w:lvlOverride w:ilvl="0">
       <w:startOverride w:val="1"/>
@@ -2764,169 +2868,16 @@
       <w:startOverride w:val="1"/>
     </w:lvlOverride>
   </w:num>
-  <w:num w:numId="1025">
+  <w:num w:numId="1026">
     <w:abstractNumId w:val="991"/>
-  </w:num>
-  <w:num w:numId="1026">
-    <w:abstractNumId w:val="99421"/>
-    <w:lvlOverride w:ilvl="0">
-      <w:startOverride w:val="1"/>
-    </w:lvlOverride>
-    <w:lvlOverride w:ilvl="1">
-      <w:startOverride w:val="1"/>
-    </w:lvlOverride>
-    <w:lvlOverride w:ilvl="2">
-      <w:startOverride w:val="1"/>
-    </w:lvlOverride>
-    <w:lvlOverride w:ilvl="3">
-      <w:startOverride w:val="1"/>
-    </w:lvlOverride>
-    <w:lvlOverride w:ilvl="4">
-      <w:startOverride w:val="1"/>
-    </w:lvlOverride>
-    <w:lvlOverride w:ilvl="5">
-      <w:startOverride w:val="1"/>
-    </w:lvlOverride>
-    <w:lvlOverride w:ilvl="6">
-      <w:startOverride w:val="1"/>
-    </w:lvlOverride>
   </w:num>
   <w:num w:numId="1027">
     <w:abstractNumId w:val="991"/>
   </w:num>
   <w:num w:numId="1028">
-    <w:abstractNumId w:val="99421"/>
-    <w:lvlOverride w:ilvl="0">
-      <w:startOverride w:val="1"/>
-    </w:lvlOverride>
-    <w:lvlOverride w:ilvl="1">
-      <w:startOverride w:val="1"/>
-    </w:lvlOverride>
-    <w:lvlOverride w:ilvl="2">
-      <w:startOverride w:val="1"/>
-    </w:lvlOverride>
-    <w:lvlOverride w:ilvl="3">
-      <w:startOverride w:val="1"/>
-    </w:lvlOverride>
-    <w:lvlOverride w:ilvl="4">
-      <w:startOverride w:val="1"/>
-    </w:lvlOverride>
-    <w:lvlOverride w:ilvl="5">
-      <w:startOverride w:val="1"/>
-    </w:lvlOverride>
-    <w:lvlOverride w:ilvl="6">
-      <w:startOverride w:val="1"/>
-    </w:lvlOverride>
+    <w:abstractNumId w:val="991"/>
   </w:num>
   <w:num w:numId="1029">
-    <w:abstractNumId w:val="991"/>
-  </w:num>
-  <w:num w:numId="1030">
-    <w:abstractNumId w:val="99421"/>
-    <w:lvlOverride w:ilvl="0">
-      <w:startOverride w:val="1"/>
-    </w:lvlOverride>
-    <w:lvlOverride w:ilvl="1">
-      <w:startOverride w:val="1"/>
-    </w:lvlOverride>
-    <w:lvlOverride w:ilvl="2">
-      <w:startOverride w:val="1"/>
-    </w:lvlOverride>
-    <w:lvlOverride w:ilvl="3">
-      <w:startOverride w:val="1"/>
-    </w:lvlOverride>
-    <w:lvlOverride w:ilvl="4">
-      <w:startOverride w:val="1"/>
-    </w:lvlOverride>
-    <w:lvlOverride w:ilvl="5">
-      <w:startOverride w:val="1"/>
-    </w:lvlOverride>
-    <w:lvlOverride w:ilvl="6">
-      <w:startOverride w:val="1"/>
-    </w:lvlOverride>
-  </w:num>
-  <w:num w:numId="1031">
-    <w:abstractNumId w:val="991"/>
-  </w:num>
-  <w:num w:numId="1032">
-    <w:abstractNumId w:val="99421"/>
-    <w:lvlOverride w:ilvl="0">
-      <w:startOverride w:val="1"/>
-    </w:lvlOverride>
-    <w:lvlOverride w:ilvl="1">
-      <w:startOverride w:val="1"/>
-    </w:lvlOverride>
-    <w:lvlOverride w:ilvl="2">
-      <w:startOverride w:val="1"/>
-    </w:lvlOverride>
-    <w:lvlOverride w:ilvl="3">
-      <w:startOverride w:val="1"/>
-    </w:lvlOverride>
-    <w:lvlOverride w:ilvl="4">
-      <w:startOverride w:val="1"/>
-    </w:lvlOverride>
-    <w:lvlOverride w:ilvl="5">
-      <w:startOverride w:val="1"/>
-    </w:lvlOverride>
-    <w:lvlOverride w:ilvl="6">
-      <w:startOverride w:val="1"/>
-    </w:lvlOverride>
-  </w:num>
-  <w:num w:numId="1033">
-    <w:abstractNumId w:val="991"/>
-  </w:num>
-  <w:num w:numId="1034">
-    <w:abstractNumId w:val="99421"/>
-    <w:lvlOverride w:ilvl="0">
-      <w:startOverride w:val="1"/>
-    </w:lvlOverride>
-    <w:lvlOverride w:ilvl="1">
-      <w:startOverride w:val="1"/>
-    </w:lvlOverride>
-    <w:lvlOverride w:ilvl="2">
-      <w:startOverride w:val="1"/>
-    </w:lvlOverride>
-    <w:lvlOverride w:ilvl="3">
-      <w:startOverride w:val="1"/>
-    </w:lvlOverride>
-    <w:lvlOverride w:ilvl="4">
-      <w:startOverride w:val="1"/>
-    </w:lvlOverride>
-    <w:lvlOverride w:ilvl="5">
-      <w:startOverride w:val="1"/>
-    </w:lvlOverride>
-    <w:lvlOverride w:ilvl="6">
-      <w:startOverride w:val="1"/>
-    </w:lvlOverride>
-  </w:num>
-  <w:num w:numId="1035">
-    <w:abstractNumId w:val="991"/>
-  </w:num>
-  <w:num w:numId="1036">
-    <w:abstractNumId w:val="99421"/>
-    <w:lvlOverride w:ilvl="0">
-      <w:startOverride w:val="1"/>
-    </w:lvlOverride>
-    <w:lvlOverride w:ilvl="1">
-      <w:startOverride w:val="1"/>
-    </w:lvlOverride>
-    <w:lvlOverride w:ilvl="2">
-      <w:startOverride w:val="1"/>
-    </w:lvlOverride>
-    <w:lvlOverride w:ilvl="3">
-      <w:startOverride w:val="1"/>
-    </w:lvlOverride>
-    <w:lvlOverride w:ilvl="4">
-      <w:startOverride w:val="1"/>
-    </w:lvlOverride>
-    <w:lvlOverride w:ilvl="5">
-      <w:startOverride w:val="1"/>
-    </w:lvlOverride>
-    <w:lvlOverride w:ilvl="6">
-      <w:startOverride w:val="1"/>
-    </w:lvlOverride>
-  </w:num>
-  <w:num w:numId="1037">
     <w:abstractNumId w:val="991"/>
   </w:num>
 </w:numbering>

</xml_diff>